<commit_message>
(AWSVIYA-166) Change vmuser to ec2-user
Change vmuser to ec2-user.
</commit_message>
<xml_diff>
--- a/sas-viya-on-the-aws-cloud.docx
+++ b/sas-viya-on-the-aws-cloud.docx
@@ -9981,7 +9981,18 @@
       <w:r>
         <w:t xml:space="preserve"> </w:t>
       </w:r>
-      <w:hyperlink r:id="rId29" w:history="1"/>
+      <w:r>
+        <w:fldChar w:fldCharType="begin"/>
+      </w:r>
+      <w:r>
+        <w:instrText xml:space="preserve"> HYPERLINK "http://docs.aws.amazon.com/AmazonS3/latest/user-guide/upload-objects.html" </w:instrText>
+      </w:r>
+      <w:r>
+        <w:fldChar w:fldCharType="separate"/>
+      </w:r>
+      <w:r>
+        <w:fldChar w:fldCharType="end"/>
+      </w:r>
     </w:p>
     <w:p>
       <w:pPr>
@@ -10226,7 +10237,7 @@
                                       </w14:props3d>
                                     </w:rPr>
                                   </w:pPr>
-                                  <w:hyperlink r:id="rId30" w:history="1">
+                                  <w:hyperlink r:id="rId29" w:history="1">
                                     <w:r>
                                       <w:rPr>
                                         <w:rStyle w:val="Hyperlink"/>
@@ -10280,7 +10291,7 @@
                                 </w14:props3d>
                               </w:rPr>
                             </w:pPr>
-                            <w:hyperlink r:id="rId31" w:history="1">
+                            <w:hyperlink r:id="rId30" w:history="1">
                               <w:r>
                                 <w:rPr>
                                   <w:rStyle w:val="Hyperlink"/>
@@ -10413,7 +10424,7 @@
                                       </w14:props3d>
                                     </w:rPr>
                                   </w:pPr>
-                                  <w:hyperlink r:id="rId32" w:history="1">
+                                  <w:hyperlink r:id="rId31" w:history="1">
                                     <w:r>
                                       <w:rPr>
                                         <w:rStyle w:val="Hyperlink"/>
@@ -10467,7 +10478,7 @@
                                 </w14:props3d>
                               </w:rPr>
                             </w:pPr>
-                            <w:hyperlink r:id="rId33" w:history="1">
+                            <w:hyperlink r:id="rId32" w:history="1">
                               <w:r>
                                 <w:rPr>
                                   <w:rStyle w:val="Hyperlink"/>
@@ -10588,7 +10599,7 @@
       <w:r>
         <w:t xml:space="preserve">instances. These subnets require </w:t>
       </w:r>
-      <w:hyperlink r:id="rId34" w:tgtFrame="_blank" w:history="1">
+      <w:hyperlink r:id="rId33" w:tgtFrame="_blank" w:history="1">
         <w:r>
           <w:rPr>
             <w:rStyle w:val="Hyperlink"/>
@@ -10614,7 +10625,7 @@
       <w:r>
         <w:t xml:space="preserve">also need the domain name option configured in the DHCP options as explained in the </w:t>
       </w:r>
-      <w:hyperlink r:id="rId35" w:tgtFrame="_blank" w:history="1">
+      <w:hyperlink r:id="rId34" w:tgtFrame="_blank" w:history="1">
         <w:r>
           <w:rPr>
             <w:rStyle w:val="Hyperlink"/>
@@ -23117,7 +23128,7 @@
       <w:r>
         <w:t xml:space="preserve"> page, you can </w:t>
       </w:r>
-      <w:hyperlink r:id="rId36" w:history="1">
+      <w:hyperlink r:id="rId35" w:history="1">
         <w:r>
           <w:rPr>
             <w:rStyle w:val="Hyperlink"/>
@@ -23134,7 +23145,7 @@
       <w:r>
         <w:t xml:space="preserve"> and </w:t>
       </w:r>
-      <w:hyperlink r:id="rId37" w:history="1">
+      <w:hyperlink r:id="rId36" w:history="1">
         <w:r>
           <w:rPr>
             <w:rStyle w:val="Hyperlink"/>
@@ -23303,7 +23314,7 @@
                     <pic:cNvPicPr/>
                   </pic:nvPicPr>
                   <pic:blipFill>
-                    <a:blip r:embed="rId38">
+                    <a:blip r:embed="rId37">
                       <a:extLst>
                         <a:ext uri="{28A0092B-C50C-407E-A947-70E740481C1C}">
                           <a14:useLocalDpi xmlns:a14="http://schemas.microsoft.com/office/drawing/2010/main" val="0"/>
@@ -23483,7 +23494,7 @@
                     <pic:cNvPicPr/>
                   </pic:nvPicPr>
                   <pic:blipFill>
-                    <a:blip r:embed="rId39"/>
+                    <a:blip r:embed="rId38"/>
                     <a:stretch>
                       <a:fillRect/>
                     </a:stretch>
@@ -23546,7 +23557,7 @@
                     <pic:cNvPicPr/>
                   </pic:nvPicPr>
                   <pic:blipFill>
-                    <a:blip r:embed="rId40"/>
+                    <a:blip r:embed="rId39"/>
                     <a:stretch>
                       <a:fillRect/>
                     </a:stretch>
@@ -24118,7 +24129,7 @@
         </w:rPr>
         <w:t xml:space="preserve">the </w:t>
       </w:r>
-      <w:hyperlink r:id="rId41" w:history="1">
+      <w:hyperlink r:id="rId40" w:history="1">
         <w:r>
           <w:rPr>
             <w:rStyle w:val="Hyperlink"/>
@@ -24246,7 +24257,7 @@
         </w:rPr>
         <w:t xml:space="preserve">steps in the </w:t>
       </w:r>
-      <w:hyperlink r:id="rId42" w:history="1">
+      <w:hyperlink r:id="rId41" w:history="1">
         <w:r>
           <w:rPr>
             <w:rStyle w:val="Hyperlink"/>
@@ -25692,8 +25703,8 @@
       <w:r>
         <w:t xml:space="preserve">the Validation chapter of the </w:t>
       </w:r>
-      <w:hyperlink r:id="rId43" w:history="1">
-        <w:hyperlink r:id="rId44" w:history="1">
+      <w:hyperlink r:id="rId42" w:history="1">
+        <w:hyperlink r:id="rId43" w:history="1">
           <w:r>
             <w:rPr>
               <w:rStyle w:val="Hyperlink"/>
@@ -25971,7 +25982,7 @@
       <w:r>
         <w:t xml:space="preserve"> </w:t>
       </w:r>
-      <w:hyperlink r:id="rId45" w:history="1">
+      <w:hyperlink r:id="rId44" w:history="1">
         <w:r>
           <w:rPr>
             <w:rStyle w:val="Hyperlink"/>
@@ -26059,7 +26070,7 @@
       <w:r>
         <w:t xml:space="preserve"> </w:t>
       </w:r>
-      <w:hyperlink r:id="rId46" w:history="1">
+      <w:hyperlink r:id="rId45" w:history="1">
         <w:r>
           <w:rPr>
             <w:rStyle w:val="Hyperlink"/>
@@ -26088,7 +26099,7 @@
       <w:r>
         <w:t xml:space="preserve">see “Apply New Licenses Using Ansible” in </w:t>
       </w:r>
-      <w:hyperlink r:id="rId47" w:history="1">
+      <w:hyperlink r:id="rId46" w:history="1">
         <w:r>
           <w:rPr>
             <w:rStyle w:val="Hyperlink"/>
@@ -27507,24 +27518,20 @@
           </w:rPr>
           <w:t xml:space="preserve">-Ark can check the status of the services by issuing the following commands as the </w:t>
         </w:r>
-        <w:proofErr w:type="spellStart"/>
+      </w:ins>
+      <w:ins w:id="1212" w:author="Penny Downey" w:date="2019-05-30T10:58:00Z">
         <w:r>
           <w:rPr>
             <w:rFonts w:cs="Arial"/>
-            <w:rPrChange w:id="1212" w:author="Penny Downey" w:date="2019-05-23T14:30:00Z">
-              <w:rPr>
-                <w:rFonts w:ascii="Arial" w:hAnsi="Arial" w:cs="Arial"/>
-                <w:i/>
-              </w:rPr>
-            </w:rPrChange>
           </w:rPr>
-          <w:t>vmuser</w:t>
+          <w:t>ec2-user</w:t>
         </w:r>
-        <w:proofErr w:type="spellEnd"/>
+      </w:ins>
+      <w:ins w:id="1213" w:author="Penny Downey" w:date="2019-05-23T14:29:00Z">
         <w:r>
           <w:rPr>
             <w:rFonts w:cs="Arial"/>
-            <w:rPrChange w:id="1213" w:author="Penny Downey" w:date="2019-05-23T14:30:00Z">
+            <w:rPrChange w:id="1214" w:author="Penny Downey" w:date="2019-05-23T14:30:00Z">
               <w:rPr>
                 <w:rFonts w:ascii="Arial" w:hAnsi="Arial" w:cs="Arial"/>
                 <w:i/>
@@ -27534,7 +27541,7 @@
           <w:t xml:space="preserve"> on the </w:t>
         </w:r>
       </w:ins>
-      <w:ins w:id="1214" w:author="Penny Downey" w:date="2019-05-24T14:31:00Z">
+      <w:ins w:id="1215" w:author="Penny Downey" w:date="2019-05-24T14:31:00Z">
         <w:r>
           <w:rPr>
             <w:rFonts w:cs="Arial"/>
@@ -27542,11 +27549,11 @@
           <w:t>A</w:t>
         </w:r>
       </w:ins>
-      <w:ins w:id="1215" w:author="Penny Downey" w:date="2019-05-23T14:29:00Z">
+      <w:ins w:id="1216" w:author="Penny Downey" w:date="2019-05-23T14:29:00Z">
         <w:r>
           <w:rPr>
             <w:rFonts w:cs="Arial"/>
-            <w:rPrChange w:id="1216" w:author="Penny Downey" w:date="2019-05-23T14:30:00Z">
+            <w:rPrChange w:id="1217" w:author="Penny Downey" w:date="2019-05-23T14:30:00Z">
               <w:rPr>
                 <w:rFonts w:ascii="Arial" w:hAnsi="Arial" w:cs="Arial"/>
                 <w:i/>
@@ -27564,10 +27571,10 @@
           <w:right w:val="single" w:sz="8" w:space="15" w:color="FFFFFF" w:themeColor="background1"/>
         </w:pBdr>
         <w:rPr>
-          <w:ins w:id="1217" w:author="Penny Downey" w:date="2019-05-23T14:29:00Z"/>
-        </w:rPr>
-      </w:pPr>
-      <w:ins w:id="1218" w:author="Penny Downey" w:date="2019-05-23T14:27:00Z">
+          <w:ins w:id="1218" w:author="Penny Downey" w:date="2019-05-23T14:29:00Z"/>
+        </w:rPr>
+      </w:pPr>
+      <w:ins w:id="1219" w:author="Penny Downey" w:date="2019-05-23T14:27:00Z">
         <w:r>
           <w:t xml:space="preserve">cd </w:t>
         </w:r>
@@ -27599,9 +27606,9 @@
           <w:right w:val="single" w:sz="8" w:space="15" w:color="FFFFFF" w:themeColor="background1"/>
         </w:pBdr>
         <w:rPr>
-          <w:ins w:id="1219" w:author="Penny Downey" w:date="2019-05-23T14:27:00Z"/>
-        </w:rPr>
-        <w:pPrChange w:id="1220" w:author="Penny Downey" w:date="2019-05-23T14:29:00Z">
+          <w:ins w:id="1220" w:author="Penny Downey" w:date="2019-05-23T14:27:00Z"/>
+        </w:rPr>
+        <w:pPrChange w:id="1221" w:author="Penny Downey" w:date="2019-05-23T14:29:00Z">
           <w:pPr>
             <w:pStyle w:val="CodeSnippet"/>
           </w:pPr>
@@ -27615,15 +27622,15 @@
           <w:right w:val="single" w:sz="8" w:space="15" w:color="FFFFFF" w:themeColor="background1"/>
         </w:pBdr>
         <w:rPr>
-          <w:ins w:id="1221" w:author="Penny Downey" w:date="2019-05-23T14:27:00Z"/>
-        </w:rPr>
-        <w:pPrChange w:id="1222" w:author="Penny Downey" w:date="2019-05-23T14:29:00Z">
+          <w:ins w:id="1222" w:author="Penny Downey" w:date="2019-05-23T14:27:00Z"/>
+        </w:rPr>
+        <w:pPrChange w:id="1223" w:author="Penny Downey" w:date="2019-05-23T14:29:00Z">
           <w:pPr>
             <w:pStyle w:val="CodeSnippet"/>
           </w:pPr>
         </w:pPrChange>
       </w:pPr>
-      <w:ins w:id="1223" w:author="Penny Downey" w:date="2019-05-23T14:27:00Z">
+      <w:ins w:id="1224" w:author="Penny Downey" w:date="2019-05-23T14:27:00Z">
         <w:r>
           <w:t xml:space="preserve">ansible-playbook </w:t>
         </w:r>
@@ -27665,9 +27672,9 @@
           <w:right w:val="single" w:sz="8" w:space="15" w:color="FFFFFF" w:themeColor="background1"/>
         </w:pBdr>
         <w:rPr>
-          <w:ins w:id="1224" w:author="Penny Downey" w:date="2019-05-23T14:26:00Z"/>
-        </w:rPr>
-        <w:pPrChange w:id="1225" w:author="Penny Downey" w:date="2019-05-23T14:29:00Z">
+          <w:ins w:id="1225" w:author="Penny Downey" w:date="2019-05-23T14:26:00Z"/>
+        </w:rPr>
+        <w:pPrChange w:id="1226" w:author="Penny Downey" w:date="2019-05-23T14:29:00Z">
           <w:pPr>
             <w:pStyle w:val="CodeSnippet"/>
           </w:pPr>
@@ -27677,7 +27684,7 @@
     <w:p>
       <w:pPr>
         <w:rPr>
-          <w:ins w:id="1226" w:author="Penny Downey" w:date="2019-05-23T14:23:00Z"/>
+          <w:ins w:id="1227" w:author="Penny Downey" w:date="2019-05-23T14:23:00Z"/>
         </w:rPr>
       </w:pPr>
     </w:p>
@@ -27685,10 +27692,10 @@
       <w:pPr>
         <w:spacing w:after="140" w:line="280" w:lineRule="atLeast"/>
         <w:rPr>
-          <w:ins w:id="1227" w:author="Penny Downey" w:date="2019-05-23T14:33:00Z"/>
-        </w:rPr>
-      </w:pPr>
-      <w:ins w:id="1228" w:author="Penny Downey" w:date="2019-05-23T14:33:00Z">
+          <w:ins w:id="1228" w:author="Penny Downey" w:date="2019-05-23T14:33:00Z"/>
+        </w:rPr>
+      </w:pPr>
+      <w:ins w:id="1229" w:author="Penny Downey" w:date="2019-05-23T14:33:00Z">
         <w:r>
           <w:br w:type="page"/>
         </w:r>
@@ -27697,30 +27704,30 @@
     <w:p>
       <w:pPr>
         <w:rPr>
-          <w:ins w:id="1229" w:author="Penny Downey" w:date="2019-05-23T14:36:00Z"/>
+          <w:ins w:id="1230" w:author="Penny Downey" w:date="2019-05-23T14:36:00Z"/>
           <w:rFonts w:ascii="Arial" w:hAnsi="Arial" w:cs="Arial"/>
           <w:i/>
         </w:rPr>
       </w:pPr>
-      <w:ins w:id="1230" w:author="Penny Downey" w:date="2019-05-23T14:23:00Z">
+      <w:ins w:id="1231" w:author="Penny Downey" w:date="2019-05-23T14:23:00Z">
         <w:r>
           <w:lastRenderedPageBreak/>
           <w:t xml:space="preserve"> </w:t>
         </w:r>
       </w:ins>
-      <w:ins w:id="1231" w:author="Penny Downey" w:date="2019-05-23T14:24:00Z">
+      <w:ins w:id="1232" w:author="Penny Downey" w:date="2019-05-23T14:24:00Z">
         <w:r>
           <w:rPr>
             <w:rFonts w:ascii="Arial" w:hAnsi="Arial" w:cs="Arial"/>
             <w:i/>
-            <w:rPrChange w:id="1232" w:author="Penny Downey" w:date="2019-05-23T14:24:00Z">
+            <w:rPrChange w:id="1233" w:author="Penny Downey" w:date="2019-05-23T14:24:00Z">
               <w:rPr/>
             </w:rPrChange>
           </w:rPr>
           <w:t>Restarting the SAS Services</w:t>
         </w:r>
       </w:ins>
-      <w:ins w:id="1233" w:author="Penny Downey" w:date="2019-05-23T14:25:00Z">
+      <w:ins w:id="1234" w:author="Penny Downey" w:date="2019-05-23T14:25:00Z">
         <w:r>
           <w:rPr>
             <w:rFonts w:ascii="Arial" w:hAnsi="Arial" w:cs="Arial"/>
@@ -27749,11 +27756,11 @@
     <w:p>
       <w:pPr>
         <w:rPr>
-          <w:ins w:id="1234" w:author="Penny Downey" w:date="2019-05-23T14:24:00Z"/>
+          <w:ins w:id="1235" w:author="Penny Downey" w:date="2019-05-23T14:24:00Z"/>
           <w:rFonts w:cs="Arial"/>
-          <w:rPrChange w:id="1235" w:author="Penny Downey" w:date="2019-05-23T14:36:00Z">
+          <w:rPrChange w:id="1236" w:author="Penny Downey" w:date="2019-05-23T14:36:00Z">
             <w:rPr>
-              <w:ins w:id="1236" w:author="Penny Downey" w:date="2019-05-23T14:24:00Z"/>
+              <w:ins w:id="1237" w:author="Penny Downey" w:date="2019-05-23T14:24:00Z"/>
               <w:rFonts w:ascii="Arial" w:hAnsi="Arial" w:cs="Arial"/>
               <w:i/>
             </w:rPr>
@@ -27761,11 +27768,11 @@
         </w:rPr>
       </w:pPr>
       <w:proofErr w:type="spellStart"/>
-      <w:ins w:id="1237" w:author="Penny Downey" w:date="2019-05-23T14:36:00Z">
+      <w:ins w:id="1238" w:author="Penny Downey" w:date="2019-05-23T14:36:00Z">
         <w:r>
           <w:rPr>
             <w:rFonts w:cs="Arial"/>
-            <w:rPrChange w:id="1238" w:author="Penny Downey" w:date="2019-05-23T14:36:00Z">
+            <w:rPrChange w:id="1239" w:author="Penny Downey" w:date="2019-05-23T14:36:00Z">
               <w:rPr>
                 <w:rFonts w:ascii="Arial" w:hAnsi="Arial" w:cs="Arial"/>
                 <w:i/>
@@ -27778,7 +27785,7 @@
         <w:r>
           <w:rPr>
             <w:rFonts w:cs="Arial"/>
-            <w:rPrChange w:id="1239" w:author="Penny Downey" w:date="2019-05-23T14:36:00Z">
+            <w:rPrChange w:id="1240" w:author="Penny Downey" w:date="2019-05-23T14:36:00Z">
               <w:rPr>
                 <w:rFonts w:ascii="Arial" w:hAnsi="Arial" w:cs="Arial"/>
                 <w:i/>
@@ -27791,7 +27798,7 @@
         <w:r>
           <w:rPr>
             <w:rFonts w:cs="Arial"/>
-            <w:rPrChange w:id="1240" w:author="Penny Downey" w:date="2019-05-23T14:36:00Z">
+            <w:rPrChange w:id="1241" w:author="Penny Downey" w:date="2019-05-23T14:36:00Z">
               <w:rPr>
                 <w:rFonts w:ascii="Arial" w:hAnsi="Arial" w:cs="Arial"/>
                 <w:i/>
@@ -27804,7 +27811,7 @@
         <w:r>
           <w:rPr>
             <w:rFonts w:cs="Arial"/>
-            <w:rPrChange w:id="1241" w:author="Penny Downey" w:date="2019-05-23T14:36:00Z">
+            <w:rPrChange w:id="1242" w:author="Penny Downey" w:date="2019-05-23T14:36:00Z">
               <w:rPr>
                 <w:rFonts w:ascii="Arial" w:hAnsi="Arial" w:cs="Arial"/>
                 <w:i/>
@@ -27813,24 +27820,22 @@
           </w:rPr>
           <w:t xml:space="preserve"> the services by issuing the following commands as the </w:t>
         </w:r>
-        <w:proofErr w:type="spellStart"/>
+      </w:ins>
+      <w:ins w:id="1243" w:author="Penny Downey" w:date="2019-05-30T10:59:00Z">
         <w:r>
           <w:rPr>
             <w:rFonts w:cs="Arial"/>
-            <w:rPrChange w:id="1242" w:author="Penny Downey" w:date="2019-05-23T14:36:00Z">
-              <w:rPr>
-                <w:rFonts w:ascii="Arial" w:hAnsi="Arial" w:cs="Arial"/>
-                <w:i/>
-              </w:rPr>
-            </w:rPrChange>
           </w:rPr>
-          <w:t>vmuser</w:t>
+          <w:t>ec2-user</w:t>
         </w:r>
-        <w:proofErr w:type="spellEnd"/>
+      </w:ins>
+      <w:bookmarkStart w:id="1244" w:name="_GoBack"/>
+      <w:bookmarkEnd w:id="1244"/>
+      <w:ins w:id="1245" w:author="Penny Downey" w:date="2019-05-23T14:36:00Z">
         <w:r>
           <w:rPr>
             <w:rFonts w:cs="Arial"/>
-            <w:rPrChange w:id="1243" w:author="Penny Downey" w:date="2019-05-23T14:36:00Z">
+            <w:rPrChange w:id="1246" w:author="Penny Downey" w:date="2019-05-23T14:36:00Z">
               <w:rPr>
                 <w:rFonts w:ascii="Arial" w:hAnsi="Arial" w:cs="Arial"/>
                 <w:i/>
@@ -27840,7 +27845,7 @@
           <w:t xml:space="preserve"> on the </w:t>
         </w:r>
       </w:ins>
-      <w:ins w:id="1244" w:author="Penny Downey" w:date="2019-05-24T14:31:00Z">
+      <w:ins w:id="1247" w:author="Penny Downey" w:date="2019-05-24T14:31:00Z">
         <w:r>
           <w:rPr>
             <w:rFonts w:cs="Arial"/>
@@ -27848,11 +27853,11 @@
           <w:t>A</w:t>
         </w:r>
       </w:ins>
-      <w:ins w:id="1245" w:author="Penny Downey" w:date="2019-05-23T14:36:00Z">
+      <w:ins w:id="1248" w:author="Penny Downey" w:date="2019-05-23T14:36:00Z">
         <w:r>
           <w:rPr>
             <w:rFonts w:cs="Arial"/>
-            <w:rPrChange w:id="1246" w:author="Penny Downey" w:date="2019-05-23T14:36:00Z">
+            <w:rPrChange w:id="1249" w:author="Penny Downey" w:date="2019-05-23T14:36:00Z">
               <w:rPr>
                 <w:rFonts w:ascii="Arial" w:hAnsi="Arial" w:cs="Arial"/>
                 <w:i/>
@@ -27870,10 +27875,10 @@
           <w:right w:val="single" w:sz="8" w:space="15" w:color="FFFFFF" w:themeColor="background1"/>
         </w:pBdr>
         <w:rPr>
-          <w:ins w:id="1247" w:author="Penny Downey" w:date="2019-05-23T14:33:00Z"/>
-        </w:rPr>
-      </w:pPr>
-      <w:ins w:id="1248" w:author="Penny Downey" w:date="2019-05-23T14:33:00Z">
+          <w:ins w:id="1250" w:author="Penny Downey" w:date="2019-05-23T14:33:00Z"/>
+        </w:rPr>
+      </w:pPr>
+      <w:ins w:id="1251" w:author="Penny Downey" w:date="2019-05-23T14:33:00Z">
         <w:r>
           <w:t xml:space="preserve">cd </w:t>
         </w:r>
@@ -27905,7 +27910,7 @@
           <w:right w:val="single" w:sz="8" w:space="15" w:color="FFFFFF" w:themeColor="background1"/>
         </w:pBdr>
         <w:rPr>
-          <w:ins w:id="1249" w:author="Penny Downey" w:date="2019-05-23T14:33:00Z"/>
+          <w:ins w:id="1252" w:author="Penny Downey" w:date="2019-05-23T14:33:00Z"/>
         </w:rPr>
       </w:pPr>
     </w:p>
@@ -27916,10 +27921,10 @@
           <w:right w:val="single" w:sz="8" w:space="15" w:color="FFFFFF" w:themeColor="background1"/>
         </w:pBdr>
         <w:rPr>
-          <w:ins w:id="1250" w:author="Penny Downey" w:date="2019-05-23T14:33:00Z"/>
-        </w:rPr>
-      </w:pPr>
-      <w:ins w:id="1251" w:author="Penny Downey" w:date="2019-05-23T14:34:00Z">
+          <w:ins w:id="1253" w:author="Penny Downey" w:date="2019-05-23T14:33:00Z"/>
+        </w:rPr>
+      </w:pPr>
+      <w:ins w:id="1254" w:author="Penny Downey" w:date="2019-05-23T14:34:00Z">
         <w:r>
           <w:t xml:space="preserve">ansible-playbook </w:t>
         </w:r>
@@ -27968,7 +27973,7 @@
     <w:p>
       <w:pPr>
         <w:rPr>
-          <w:del w:id="1252" w:author="Penny Downey" w:date="2019-05-23T14:37:00Z"/>
+          <w:del w:id="1255" w:author="Penny Downey" w:date="2019-05-23T14:37:00Z"/>
           <w:color w:val="172B4D"/>
           <w:kern w:val="0"/>
         </w:rPr>
@@ -27979,7 +27984,7 @@
         <w:pStyle w:val="Heading3"/>
         <w:spacing w:before="240"/>
       </w:pPr>
-      <w:bookmarkStart w:id="1253" w:name="_Toc6910133"/>
+      <w:bookmarkStart w:id="1256" w:name="_Toc6910133"/>
       <w:r>
         <w:t xml:space="preserve">Recover </w:t>
       </w:r>
@@ -27998,7 +28003,7 @@
       <w:r>
         <w:t>ontroller VM</w:t>
       </w:r>
-      <w:bookmarkEnd w:id="1253"/>
+      <w:bookmarkEnd w:id="1256"/>
     </w:p>
     <w:p>
       <w:pPr>
@@ -28363,12 +28368,12 @@
         <w:keepLines w:val="0"/>
         <w:spacing w:after="100"/>
       </w:pPr>
-      <w:bookmarkStart w:id="1254" w:name="_Toc6910134"/>
+      <w:bookmarkStart w:id="1257" w:name="_Toc6910134"/>
       <w:r>
         <w:lastRenderedPageBreak/>
         <w:t>FAQ</w:t>
       </w:r>
-      <w:bookmarkEnd w:id="1254"/>
+      <w:bookmarkEnd w:id="1257"/>
     </w:p>
     <w:p>
       <w:pPr>
@@ -28625,7 +28630,7 @@
       <w:r>
         <w:t xml:space="preserve"> For details, see </w:t>
       </w:r>
-      <w:hyperlink r:id="rId48" w:history="1">
+      <w:hyperlink r:id="rId47" w:history="1">
         <w:r>
           <w:rPr>
             <w:rStyle w:val="Hyperlink"/>
@@ -28675,7 +28680,7 @@
       <w:r>
         <w:t xml:space="preserve"> information, see </w:t>
       </w:r>
-      <w:hyperlink r:id="rId49" w:history="1">
+      <w:hyperlink r:id="rId48" w:history="1">
         <w:r>
           <w:rPr>
             <w:rStyle w:val="Hyperlink"/>
@@ -28729,7 +28734,7 @@
       <w:r>
         <w:t xml:space="preserve"> For more information about AWS CloudFormation limits, see the </w:t>
       </w:r>
-      <w:hyperlink r:id="rId50" w:history="1">
+      <w:hyperlink r:id="rId49" w:history="1">
         <w:r>
           <w:rPr>
             <w:rStyle w:val="Hyperlink"/>
@@ -29101,7 +29106,7 @@
       <w:r>
         <w:t xml:space="preserve"> For troubleshooting, see </w:t>
       </w:r>
-      <w:hyperlink r:id="rId51" w:anchor="troubleshooting-errors-delete-stack-fails" w:history="1">
+      <w:hyperlink r:id="rId50" w:anchor="troubleshooting-errors-delete-stack-fails" w:history="1">
         <w:r>
           <w:rPr>
             <w:rStyle w:val="Hyperlink"/>
@@ -29639,11 +29644,11 @@
         <w:pStyle w:val="Heading2"/>
         <w:spacing w:after="100"/>
       </w:pPr>
-      <w:bookmarkStart w:id="1255" w:name="_Toc6910135"/>
+      <w:bookmarkStart w:id="1258" w:name="_Toc6910135"/>
       <w:r>
         <w:t>Additional Resources</w:t>
       </w:r>
-      <w:bookmarkEnd w:id="1255"/>
+      <w:bookmarkEnd w:id="1258"/>
     </w:p>
     <w:p>
       <w:pPr>
@@ -29666,7 +29671,7 @@
       <w:pPr>
         <w:pStyle w:val="ListBullet"/>
       </w:pPr>
-      <w:hyperlink r:id="rId52" w:history="1">
+      <w:hyperlink r:id="rId51" w:history="1">
         <w:r>
           <w:rPr>
             <w:rStyle w:val="Hyperlink"/>
@@ -29679,7 +29684,7 @@
       <w:pPr>
         <w:pStyle w:val="ListBullet"/>
       </w:pPr>
-      <w:hyperlink r:id="rId53" w:history="1">
+      <w:hyperlink r:id="rId52" w:history="1">
         <w:r>
           <w:rPr>
             <w:rStyle w:val="Hyperlink"/>
@@ -29692,7 +29697,7 @@
       <w:pPr>
         <w:pStyle w:val="ListBullet"/>
       </w:pPr>
-      <w:hyperlink r:id="rId54" w:history="1">
+      <w:hyperlink r:id="rId53" w:history="1">
         <w:r>
           <w:rPr>
             <w:rStyle w:val="Hyperlink"/>
@@ -29705,7 +29710,7 @@
       <w:pPr>
         <w:pStyle w:val="ListBullet"/>
       </w:pPr>
-      <w:hyperlink r:id="rId55" w:history="1">
+      <w:hyperlink r:id="rId54" w:history="1">
         <w:r>
           <w:rPr>
             <w:rStyle w:val="Hyperlink"/>
@@ -29739,7 +29744,7 @@
           <w:color w:val="000000" w:themeColor="text1"/>
         </w:rPr>
       </w:pPr>
-      <w:hyperlink r:id="rId56" w:history="1">
+      <w:hyperlink r:id="rId55" w:history="1">
         <w:r>
           <w:rPr>
             <w:rStyle w:val="Hyperlink"/>
@@ -29759,7 +29764,7 @@
           <w:color w:val="000000" w:themeColor="text1"/>
         </w:rPr>
       </w:pPr>
-      <w:hyperlink r:id="rId57" w:history="1">
+      <w:hyperlink r:id="rId56" w:history="1">
         <w:r>
           <w:rPr>
             <w:rStyle w:val="Hyperlink"/>
@@ -29805,7 +29810,7 @@
           <w:u w:val="none"/>
         </w:rPr>
       </w:pPr>
-      <w:hyperlink r:id="rId58" w:history="1">
+      <w:hyperlink r:id="rId57" w:history="1">
         <w:r>
           <w:rPr>
             <w:rStyle w:val="Hyperlink"/>
@@ -29818,14 +29823,14 @@
       <w:pPr>
         <w:pStyle w:val="Heading2"/>
       </w:pPr>
-      <w:bookmarkStart w:id="1256" w:name="_Ref520991815"/>
-      <w:bookmarkStart w:id="1257" w:name="_Toc6910136"/>
+      <w:bookmarkStart w:id="1259" w:name="_Ref520991815"/>
+      <w:bookmarkStart w:id="1260" w:name="_Toc6910136"/>
       <w:r>
         <w:lastRenderedPageBreak/>
         <w:t>GitHub Repository</w:t>
       </w:r>
-      <w:bookmarkEnd w:id="1256"/>
-      <w:bookmarkEnd w:id="1257"/>
+      <w:bookmarkEnd w:id="1259"/>
+      <w:bookmarkEnd w:id="1260"/>
     </w:p>
     <w:p>
       <w:pPr>
@@ -29836,7 +29841,7 @@
       <w:r>
         <w:t xml:space="preserve">You can visit our </w:t>
       </w:r>
-      <w:hyperlink r:id="rId59" w:history="1">
+      <w:hyperlink r:id="rId58" w:history="1">
         <w:r>
           <w:rPr>
             <w:rStyle w:val="Hyperlink"/>
@@ -29865,12 +29870,12 @@
           <w:szCs w:val="26"/>
         </w:rPr>
       </w:pPr>
-      <w:bookmarkStart w:id="1258" w:name="sc3"/>
-      <w:bookmarkStart w:id="1259" w:name="_Ref506215208"/>
-      <w:bookmarkStart w:id="1260" w:name="_Ref507072453"/>
-      <w:bookmarkStart w:id="1261" w:name="_Toc470792051"/>
-      <w:bookmarkStart w:id="1262" w:name="_Toc470793187"/>
-      <w:bookmarkEnd w:id="1258"/>
+      <w:bookmarkStart w:id="1261" w:name="sc3"/>
+      <w:bookmarkStart w:id="1262" w:name="_Ref506215208"/>
+      <w:bookmarkStart w:id="1263" w:name="_Ref507072453"/>
+      <w:bookmarkStart w:id="1264" w:name="_Toc470792051"/>
+      <w:bookmarkStart w:id="1265" w:name="_Toc470793187"/>
+      <w:bookmarkEnd w:id="1261"/>
       <w:r>
         <w:br w:type="page"/>
       </w:r>
@@ -29879,10 +29884,10 @@
       <w:pPr>
         <w:pStyle w:val="Heading2"/>
       </w:pPr>
-      <w:bookmarkStart w:id="1263" w:name="_Addendum_A:_Resource"/>
-      <w:bookmarkStart w:id="1264" w:name="_Ref520992221"/>
-      <w:bookmarkStart w:id="1265" w:name="_Toc6910137"/>
-      <w:bookmarkEnd w:id="1263"/>
+      <w:bookmarkStart w:id="1266" w:name="_Addendum_A:_Resource"/>
+      <w:bookmarkStart w:id="1267" w:name="_Ref520992221"/>
+      <w:bookmarkStart w:id="1268" w:name="_Toc6910137"/>
+      <w:bookmarkEnd w:id="1266"/>
       <w:r>
         <w:lastRenderedPageBreak/>
         <w:t>Addendum A</w:t>
@@ -29896,8 +29901,8 @@
         </w:rPr>
         <w:t>Resource Requirements</w:t>
       </w:r>
-      <w:bookmarkEnd w:id="1264"/>
-      <w:bookmarkEnd w:id="1265"/>
+      <w:bookmarkEnd w:id="1267"/>
+      <w:bookmarkEnd w:id="1268"/>
       <w:r>
         <w:rPr>
           <w:rFonts w:eastAsia="Times New Roman"/>
@@ -30611,23 +30616,23 @@
           <w:szCs w:val="24"/>
         </w:rPr>
       </w:pPr>
-      <w:bookmarkStart w:id="1266" w:name="_Addendum_B:_Administrative"/>
-      <w:bookmarkStart w:id="1267" w:name="_Ref520991834"/>
-      <w:bookmarkStart w:id="1268" w:name="_Ref521064388"/>
-      <w:bookmarkEnd w:id="1266"/>
+      <w:bookmarkStart w:id="1269" w:name="_Addendum_B:_Administrative"/>
+      <w:bookmarkStart w:id="1270" w:name="_Ref520991834"/>
+      <w:bookmarkStart w:id="1271" w:name="_Ref521064388"/>
+      <w:bookmarkEnd w:id="1269"/>
     </w:p>
     <w:p>
       <w:pPr>
         <w:pStyle w:val="Heading2"/>
       </w:pPr>
-      <w:bookmarkStart w:id="1269" w:name="_Addendum_B:_Administrative_1"/>
-      <w:bookmarkStart w:id="1270" w:name="_Toc6910138"/>
-      <w:bookmarkEnd w:id="1269"/>
+      <w:bookmarkStart w:id="1272" w:name="_Addendum_B:_Administrative_1"/>
+      <w:bookmarkStart w:id="1273" w:name="_Toc6910138"/>
+      <w:bookmarkEnd w:id="1272"/>
       <w:r>
         <w:t>Addendum B: Administrative Permission Requirements</w:t>
       </w:r>
-      <w:bookmarkEnd w:id="1267"/>
       <w:bookmarkEnd w:id="1270"/>
+      <w:bookmarkEnd w:id="1273"/>
       <w:r>
         <w:t xml:space="preserve"> </w:t>
       </w:r>
@@ -30650,7 +30655,7 @@
         </w:rPr>
         <w:t xml:space="preserve"> </w:t>
       </w:r>
-      <w:hyperlink r:id="rId60" w:history="1">
+      <w:hyperlink r:id="rId59" w:history="1">
         <w:r>
           <w:rPr>
             <w:rStyle w:val="Hyperlink"/>
@@ -31015,9 +31020,9 @@
           <w:lang w:val="en"/>
         </w:rPr>
       </w:pPr>
-      <w:bookmarkStart w:id="1271" w:name="_Toc522521325"/>
-      <w:bookmarkStart w:id="1272" w:name="_Toc522721423"/>
-      <w:bookmarkStart w:id="1273" w:name="_Toc523430934"/>
+      <w:bookmarkStart w:id="1274" w:name="_Toc522521325"/>
+      <w:bookmarkStart w:id="1275" w:name="_Toc522721423"/>
+      <w:bookmarkStart w:id="1276" w:name="_Toc523430934"/>
       <w:proofErr w:type="gramStart"/>
       <w:r>
         <w:rPr>
@@ -31353,9 +31358,9 @@
         </w:rPr>
         <w:t>VPCGatewayAttachment</w:t>
       </w:r>
-      <w:bookmarkEnd w:id="1271"/>
-      <w:bookmarkEnd w:id="1272"/>
-      <w:bookmarkEnd w:id="1273"/>
+      <w:bookmarkEnd w:id="1274"/>
+      <w:bookmarkEnd w:id="1275"/>
+      <w:bookmarkEnd w:id="1276"/>
       <w:proofErr w:type="spellEnd"/>
     </w:p>
     <w:p>
@@ -31363,10 +31368,10 @@
         <w:pStyle w:val="Heading2"/>
         <w:spacing w:before="240"/>
       </w:pPr>
-      <w:bookmarkStart w:id="1274" w:name="_Addendum_C:_Set"/>
-      <w:bookmarkStart w:id="1275" w:name="_Ref521069002"/>
-      <w:bookmarkStart w:id="1276" w:name="_Toc6910139"/>
-      <w:bookmarkEnd w:id="1274"/>
+      <w:bookmarkStart w:id="1277" w:name="_Addendum_C:_Set"/>
+      <w:bookmarkStart w:id="1278" w:name="_Ref521069002"/>
+      <w:bookmarkStart w:id="1279" w:name="_Toc6910139"/>
+      <w:bookmarkEnd w:id="1277"/>
       <w:r>
         <w:lastRenderedPageBreak/>
         <w:t>Addendum C:</w:t>
@@ -31380,11 +31385,11 @@
       <w:r>
         <w:t>p a Mirror Repository</w:t>
       </w:r>
-      <w:bookmarkStart w:id="1277" w:name="MirrorrepositoryonaVM"/>
-      <w:bookmarkEnd w:id="1268"/>
-      <w:bookmarkEnd w:id="1275"/>
-      <w:bookmarkEnd w:id="1276"/>
-      <w:bookmarkEnd w:id="1277"/>
+      <w:bookmarkStart w:id="1280" w:name="MirrorrepositoryonaVM"/>
+      <w:bookmarkEnd w:id="1271"/>
+      <w:bookmarkEnd w:id="1278"/>
+      <w:bookmarkEnd w:id="1279"/>
+      <w:bookmarkEnd w:id="1280"/>
     </w:p>
     <w:p>
       <w:pPr>
@@ -31400,7 +31405,7 @@
         </w:rPr>
         <w:t xml:space="preserve">To set up a mirror repository, refer to the instructions in the </w:t>
       </w:r>
-      <w:hyperlink r:id="rId61" w:history="1">
+      <w:hyperlink r:id="rId60" w:history="1">
         <w:r>
           <w:rPr>
             <w:rStyle w:val="Hyperlink"/>
@@ -31522,8 +31527,8 @@
         </w:rPr>
         <w:t>S3.</w:t>
       </w:r>
-      <w:bookmarkStart w:id="1278" w:name="MirrorrepositoryonS3"/>
-      <w:bookmarkEnd w:id="1278"/>
+      <w:bookmarkStart w:id="1281" w:name="MirrorrepositoryonS3"/>
+      <w:bookmarkEnd w:id="1281"/>
       <w:r>
         <w:rPr>
           <w:color w:val="262626" w:themeColor="accent6" w:themeShade="80"/>
@@ -31802,31 +31807,31 @@
       <w:pPr>
         <w:pStyle w:val="Heading2"/>
       </w:pPr>
-      <w:bookmarkStart w:id="1279" w:name="_Addendum_D:_Configuring"/>
-      <w:bookmarkStart w:id="1280" w:name="_Ref523429511"/>
-      <w:bookmarkStart w:id="1281" w:name="_Ref523429512"/>
-      <w:bookmarkStart w:id="1282" w:name="_Toc6910140"/>
-      <w:bookmarkEnd w:id="1279"/>
+      <w:bookmarkStart w:id="1282" w:name="_Addendum_D:_Configuring"/>
+      <w:bookmarkStart w:id="1283" w:name="_Ref523429511"/>
+      <w:bookmarkStart w:id="1284" w:name="_Ref523429512"/>
+      <w:bookmarkStart w:id="1285" w:name="_Toc6910140"/>
+      <w:bookmarkEnd w:id="1282"/>
       <w:r>
         <w:t xml:space="preserve">Addendum </w:t>
       </w:r>
-      <w:bookmarkEnd w:id="1259"/>
+      <w:bookmarkEnd w:id="1262"/>
       <w:r>
         <w:t>D</w:t>
       </w:r>
       <w:r>
         <w:t>: Configuring the Identities Service</w:t>
       </w:r>
-      <w:bookmarkEnd w:id="1260"/>
-      <w:bookmarkEnd w:id="1280"/>
-      <w:bookmarkEnd w:id="1281"/>
-      <w:bookmarkEnd w:id="1282"/>
+      <w:bookmarkEnd w:id="1263"/>
+      <w:bookmarkEnd w:id="1283"/>
+      <w:bookmarkEnd w:id="1284"/>
+      <w:bookmarkEnd w:id="1285"/>
     </w:p>
     <w:p>
       <w:pPr>
         <w:pStyle w:val="Heading3"/>
       </w:pPr>
-      <w:bookmarkStart w:id="1283" w:name="_Toc6910141"/>
+      <w:bookmarkStart w:id="1286" w:name="_Toc6910141"/>
       <w:r>
         <w:t xml:space="preserve">Verify </w:t>
       </w:r>
@@ -31836,7 +31841,7 @@
       <w:r>
         <w:t xml:space="preserve"> Settings</w:t>
       </w:r>
-      <w:bookmarkEnd w:id="1283"/>
+      <w:bookmarkEnd w:id="1286"/>
     </w:p>
     <w:p>
       <w:pPr>
@@ -31891,11 +31896,11 @@
       <w:pPr>
         <w:pStyle w:val="Heading3"/>
       </w:pPr>
-      <w:bookmarkStart w:id="1284" w:name="_Toc6910142"/>
+      <w:bookmarkStart w:id="1287" w:name="_Toc6910142"/>
       <w:r>
         <w:t>Create Service Account</w:t>
       </w:r>
-      <w:bookmarkEnd w:id="1284"/>
+      <w:bookmarkEnd w:id="1287"/>
     </w:p>
     <w:p>
       <w:pPr>
@@ -31920,11 +31925,11 @@
       <w:pPr>
         <w:pStyle w:val="Heading3"/>
       </w:pPr>
-      <w:bookmarkStart w:id="1285" w:name="_Toc6910143"/>
+      <w:bookmarkStart w:id="1288" w:name="_Toc6910143"/>
       <w:r>
         <w:t>Configure the Identities Service</w:t>
       </w:r>
-      <w:bookmarkEnd w:id="1285"/>
+      <w:bookmarkEnd w:id="1288"/>
     </w:p>
     <w:p>
       <w:pPr>
@@ -32385,7 +32390,7 @@
         </w:rPr>
         <w:t>, see</w:t>
       </w:r>
-      <w:hyperlink r:id="rId62" w:anchor="n12f8m501xzcf6n12vdvervbz6gw" w:history="1">
+      <w:hyperlink r:id="rId61" w:anchor="n12f8m501xzcf6n12vdvervbz6gw" w:history="1">
         <w:r>
           <w:rPr>
             <w:rStyle w:val="Hyperlink"/>
@@ -32401,7 +32406,7 @@
         <w:pStyle w:val="Heading3"/>
         <w:spacing w:before="280"/>
       </w:pPr>
-      <w:bookmarkStart w:id="1286" w:name="_Toc6910144"/>
+      <w:bookmarkStart w:id="1289" w:name="_Toc6910144"/>
       <w:r>
         <w:t>Verif</w:t>
       </w:r>
@@ -32414,7 +32419,7 @@
       <w:r>
         <w:t>onfiguration</w:t>
       </w:r>
-      <w:bookmarkEnd w:id="1286"/>
+      <w:bookmarkEnd w:id="1289"/>
     </w:p>
     <w:p>
       <w:pPr>
@@ -32672,7 +32677,7 @@
       <w:pPr>
         <w:pStyle w:val="Heading3"/>
       </w:pPr>
-      <w:bookmarkStart w:id="1287" w:name="_Toc6910145"/>
+      <w:bookmarkStart w:id="1290" w:name="_Toc6910145"/>
       <w:r>
         <w:t xml:space="preserve">Configure PAM </w:t>
       </w:r>
@@ -32682,7 +32687,7 @@
       <w:r>
         <w:t>Studio</w:t>
       </w:r>
-      <w:bookmarkEnd w:id="1287"/>
+      <w:bookmarkEnd w:id="1290"/>
     </w:p>
     <w:p>
       <w:pPr>
@@ -32920,7 +32925,7 @@
         </w:rPr>
         <w:t xml:space="preserve">st your LDAP setup, see the </w:t>
       </w:r>
-      <w:hyperlink r:id="rId63" w:tgtFrame="_blank" w:history="1">
+      <w:hyperlink r:id="rId62" w:tgtFrame="_blank" w:history="1">
         <w:r>
           <w:rPr>
             <w:rStyle w:val="Hyperlink"/>
@@ -33024,46 +33029,46 @@
       <w:pPr>
         <w:pStyle w:val="Heading2"/>
       </w:pPr>
-      <w:bookmarkStart w:id="1288" w:name="sc1"/>
-      <w:bookmarkStart w:id="1289" w:name="sc2"/>
-      <w:bookmarkStart w:id="1290" w:name="_Addendum_B:_Managing"/>
-      <w:bookmarkStart w:id="1291" w:name="_Addendum_E:_Managing"/>
-      <w:bookmarkStart w:id="1292" w:name="_Ref506215137"/>
-      <w:bookmarkStart w:id="1293" w:name="_Ref506215139"/>
-      <w:bookmarkStart w:id="1294" w:name="_Ref523429499"/>
-      <w:bookmarkStart w:id="1295" w:name="_Toc6910146"/>
-      <w:bookmarkEnd w:id="1288"/>
-      <w:bookmarkEnd w:id="1289"/>
-      <w:bookmarkEnd w:id="1290"/>
+      <w:bookmarkStart w:id="1291" w:name="sc1"/>
+      <w:bookmarkStart w:id="1292" w:name="sc2"/>
+      <w:bookmarkStart w:id="1293" w:name="_Addendum_B:_Managing"/>
+      <w:bookmarkStart w:id="1294" w:name="_Addendum_E:_Managing"/>
+      <w:bookmarkStart w:id="1295" w:name="_Ref506215137"/>
+      <w:bookmarkStart w:id="1296" w:name="_Ref506215139"/>
+      <w:bookmarkStart w:id="1297" w:name="_Ref523429499"/>
+      <w:bookmarkStart w:id="1298" w:name="_Toc6910146"/>
       <w:bookmarkEnd w:id="1291"/>
-      <w:r>
-        <w:t>A</w:t>
-      </w:r>
-      <w:r>
-        <w:t>ddendum E</w:t>
-      </w:r>
-      <w:r>
-        <w:t xml:space="preserve">: </w:t>
-      </w:r>
-      <w:r>
-        <w:t xml:space="preserve">Managing </w:t>
-      </w:r>
-      <w:r>
-        <w:t xml:space="preserve">Users </w:t>
-      </w:r>
-      <w:r>
-        <w:t>for</w:t>
-      </w:r>
-      <w:r>
-        <w:t xml:space="preserve"> the Provided OpenLDA</w:t>
-      </w:r>
-      <w:r>
-        <w:t>P Server</w:t>
-      </w:r>
       <w:bookmarkEnd w:id="1292"/>
       <w:bookmarkEnd w:id="1293"/>
       <w:bookmarkEnd w:id="1294"/>
+      <w:r>
+        <w:t>A</w:t>
+      </w:r>
+      <w:r>
+        <w:t>ddendum E</w:t>
+      </w:r>
+      <w:r>
+        <w:t xml:space="preserve">: </w:t>
+      </w:r>
+      <w:r>
+        <w:t xml:space="preserve">Managing </w:t>
+      </w:r>
+      <w:r>
+        <w:t xml:space="preserve">Users </w:t>
+      </w:r>
+      <w:r>
+        <w:t>for</w:t>
+      </w:r>
+      <w:r>
+        <w:t xml:space="preserve"> the Provided OpenLDA</w:t>
+      </w:r>
+      <w:r>
+        <w:t>P Server</w:t>
+      </w:r>
       <w:bookmarkEnd w:id="1295"/>
+      <w:bookmarkEnd w:id="1296"/>
+      <w:bookmarkEnd w:id="1297"/>
+      <w:bookmarkEnd w:id="1298"/>
     </w:p>
     <w:p>
       <w:pPr>
@@ -35474,15 +35479,15 @@
       <w:pPr>
         <w:pStyle w:val="Heading2"/>
       </w:pPr>
-      <w:bookmarkStart w:id="1296" w:name="_Document_Revisions"/>
-      <w:bookmarkStart w:id="1297" w:name="_Toc6910147"/>
-      <w:bookmarkEnd w:id="1296"/>
+      <w:bookmarkStart w:id="1299" w:name="_Document_Revisions"/>
+      <w:bookmarkStart w:id="1300" w:name="_Toc6910147"/>
+      <w:bookmarkEnd w:id="1299"/>
       <w:r>
         <w:t>Document Revisions</w:t>
       </w:r>
-      <w:bookmarkEnd w:id="1261"/>
-      <w:bookmarkEnd w:id="1262"/>
-      <w:bookmarkEnd w:id="1297"/>
+      <w:bookmarkEnd w:id="1264"/>
+      <w:bookmarkEnd w:id="1265"/>
+      <w:bookmarkEnd w:id="1300"/>
     </w:p>
     <w:tbl>
       <w:tblPr>
@@ -35551,7 +35556,7 @@
       </w:tr>
       <w:tr>
         <w:trPr>
-          <w:ins w:id="1298" w:author="Penny Downey" w:date="2019-05-10T14:46:00Z"/>
+          <w:ins w:id="1301" w:author="Penny Downey" w:date="2019-05-10T14:46:00Z"/>
         </w:trPr>
         <w:tc>
           <w:tcPr>
@@ -35562,11 +35567,11 @@
             <w:pPr>
               <w:pStyle w:val="Tabletext"/>
               <w:rPr>
-                <w:ins w:id="1299" w:author="Penny Downey" w:date="2019-05-10T14:46:00Z"/>
+                <w:ins w:id="1302" w:author="Penny Downey" w:date="2019-05-10T14:46:00Z"/>
                 <w:color w:val="auto"/>
               </w:rPr>
             </w:pPr>
-            <w:ins w:id="1300" w:author="Penny Downey" w:date="2019-05-10T14:46:00Z">
+            <w:ins w:id="1303" w:author="Penny Downey" w:date="2019-05-10T14:46:00Z">
               <w:r>
                 <w:rPr>
                   <w:color w:val="auto"/>
@@ -35585,25 +35590,25 @@
               <w:pStyle w:val="Tabletext"/>
               <w:cnfStyle w:val="000000000000" w:firstRow="0" w:lastRow="0" w:firstColumn="0" w:lastColumn="0" w:oddVBand="0" w:evenVBand="0" w:oddHBand="0" w:evenHBand="0" w:firstRowFirstColumn="0" w:firstRowLastColumn="0" w:lastRowFirstColumn="0" w:lastRowLastColumn="0"/>
               <w:rPr>
-                <w:ins w:id="1301" w:author="Penny Downey" w:date="2019-05-21T10:55:00Z"/>
-              </w:rPr>
-            </w:pPr>
-            <w:ins w:id="1302" w:author="Penny Downey" w:date="2019-05-21T10:54:00Z">
+                <w:ins w:id="1304" w:author="Penny Downey" w:date="2019-05-21T10:55:00Z"/>
+              </w:rPr>
+            </w:pPr>
+            <w:ins w:id="1305" w:author="Penny Downey" w:date="2019-05-21T10:54:00Z">
               <w:r>
                 <w:t>Add</w:t>
               </w:r>
             </w:ins>
-            <w:ins w:id="1303" w:author="Penny Downey" w:date="2019-05-10T14:46:00Z">
+            <w:ins w:id="1306" w:author="Penny Downey" w:date="2019-05-10T14:46:00Z">
               <w:r>
                 <w:t xml:space="preserve"> references to r</w:t>
               </w:r>
             </w:ins>
-            <w:ins w:id="1304" w:author="Penny Downey" w:date="2019-05-10T14:47:00Z">
+            <w:ins w:id="1307" w:author="Penny Downey" w:date="2019-05-10T14:47:00Z">
               <w:r>
                 <w:t>5</w:t>
               </w:r>
             </w:ins>
-            <w:ins w:id="1305" w:author="Penny Downey" w:date="2019-05-21T10:55:00Z">
+            <w:ins w:id="1308" w:author="Penny Downey" w:date="2019-05-21T10:55:00Z">
               <w:r>
                 <w:t xml:space="preserve">. </w:t>
               </w:r>
@@ -35614,10 +35619,10 @@
               <w:pStyle w:val="Tabletext"/>
               <w:cnfStyle w:val="000000000000" w:firstRow="0" w:lastRow="0" w:firstColumn="0" w:lastColumn="0" w:oddVBand="0" w:evenVBand="0" w:oddHBand="0" w:evenHBand="0" w:firstRowFirstColumn="0" w:firstRowLastColumn="0" w:lastRowFirstColumn="0" w:lastRowLastColumn="0"/>
               <w:rPr>
-                <w:ins w:id="1306" w:author="Penny Downey" w:date="2019-05-10T14:47:00Z"/>
-              </w:rPr>
-            </w:pPr>
-            <w:ins w:id="1307" w:author="Penny Downey" w:date="2019-05-21T10:55:00Z">
+                <w:ins w:id="1309" w:author="Penny Downey" w:date="2019-05-10T14:47:00Z"/>
+              </w:rPr>
+            </w:pPr>
+            <w:ins w:id="1310" w:author="Penny Downey" w:date="2019-05-21T10:55:00Z">
               <w:r>
                 <w:t>Changed graphic to show only size defaults.</w:t>
               </w:r>
@@ -35628,15 +35633,15 @@
               <w:pStyle w:val="Tabletext"/>
               <w:cnfStyle w:val="000000000000" w:firstRow="0" w:lastRow="0" w:firstColumn="0" w:lastColumn="0" w:oddVBand="0" w:evenVBand="0" w:oddHBand="0" w:evenHBand="0" w:firstRowFirstColumn="0" w:firstRowLastColumn="0" w:lastRowFirstColumn="0" w:lastRowLastColumn="0"/>
               <w:rPr>
-                <w:ins w:id="1308" w:author="Penny Downey" w:date="2019-05-24T14:32:00Z"/>
-              </w:rPr>
-            </w:pPr>
-            <w:ins w:id="1309" w:author="Penny Downey" w:date="2019-05-10T14:47:00Z">
+                <w:ins w:id="1311" w:author="Penny Downey" w:date="2019-05-24T14:32:00Z"/>
+              </w:rPr>
+            </w:pPr>
+            <w:ins w:id="1312" w:author="Penny Downey" w:date="2019-05-10T14:47:00Z">
               <w:r>
                 <w:t>Licensing updates to support unlimited</w:t>
               </w:r>
             </w:ins>
-            <w:ins w:id="1310" w:author="Penny Downey" w:date="2019-05-10T14:48:00Z">
+            <w:ins w:id="1313" w:author="Penny Downey" w:date="2019-05-10T14:48:00Z">
               <w:r>
                 <w:t xml:space="preserve"> licensing</w:t>
               </w:r>
@@ -35647,10 +35652,10 @@
               <w:pStyle w:val="Tabletext"/>
               <w:cnfStyle w:val="000000000000" w:firstRow="0" w:lastRow="0" w:firstColumn="0" w:lastColumn="0" w:oddVBand="0" w:evenVBand="0" w:oddHBand="0" w:evenHBand="0" w:firstRowFirstColumn="0" w:firstRowLastColumn="0" w:lastRowFirstColumn="0" w:lastRowLastColumn="0"/>
               <w:rPr>
-                <w:ins w:id="1311" w:author="Penny Downey" w:date="2019-05-24T14:32:00Z"/>
-              </w:rPr>
-            </w:pPr>
-            <w:ins w:id="1312" w:author="Penny Downey" w:date="2019-05-24T14:32:00Z">
+                <w:ins w:id="1314" w:author="Penny Downey" w:date="2019-05-24T14:32:00Z"/>
+              </w:rPr>
+            </w:pPr>
+            <w:ins w:id="1315" w:author="Penny Downey" w:date="2019-05-24T14:32:00Z">
               <w:r>
                 <w:t>Add troubleshooting topic for problem with old</w:t>
               </w:r>
@@ -35661,16 +35666,14 @@
               <w:pStyle w:val="Tabletext"/>
               <w:cnfStyle w:val="000000000000" w:firstRow="0" w:lastRow="0" w:firstColumn="0" w:lastColumn="0" w:oddVBand="0" w:evenVBand="0" w:oddHBand="0" w:evenHBand="0" w:firstRowFirstColumn="0" w:firstRowLastColumn="0" w:lastRowFirstColumn="0" w:lastRowLastColumn="0"/>
               <w:rPr>
-                <w:ins w:id="1313" w:author="Penny Downey" w:date="2019-05-10T14:46:00Z"/>
-              </w:rPr>
-            </w:pPr>
-            <w:ins w:id="1314" w:author="Penny Downey" w:date="2019-05-24T14:32:00Z">
+                <w:ins w:id="1316" w:author="Penny Downey" w:date="2019-05-10T14:46:00Z"/>
+              </w:rPr>
+            </w:pPr>
+            <w:ins w:id="1317" w:author="Penny Downey" w:date="2019-05-24T14:32:00Z">
               <w:r>
                 <w:t>licenses.</w:t>
               </w:r>
             </w:ins>
-            <w:bookmarkStart w:id="1315" w:name="_GoBack"/>
-            <w:bookmarkEnd w:id="1315"/>
           </w:p>
         </w:tc>
         <w:tc>
@@ -35682,15 +35685,15 @@
               <w:pStyle w:val="Tabletext"/>
               <w:cnfStyle w:val="000000000000" w:firstRow="0" w:lastRow="0" w:firstColumn="0" w:lastColumn="0" w:oddVBand="0" w:evenVBand="0" w:oddHBand="0" w:evenHBand="0" w:firstRowFirstColumn="0" w:firstRowLastColumn="0" w:lastRowFirstColumn="0" w:lastRowLastColumn="0"/>
               <w:rPr>
-                <w:ins w:id="1316" w:author="Penny Downey" w:date="2019-05-10T14:47:00Z"/>
-              </w:rPr>
-            </w:pPr>
-            <w:ins w:id="1317" w:author="Penny Downey" w:date="2019-05-10T14:47:00Z">
+                <w:ins w:id="1318" w:author="Penny Downey" w:date="2019-05-10T14:47:00Z"/>
+              </w:rPr>
+            </w:pPr>
+            <w:ins w:id="1319" w:author="Penny Downey" w:date="2019-05-10T14:47:00Z">
               <w:r>
                 <w:t>Throughout do</w:t>
               </w:r>
             </w:ins>
-            <w:ins w:id="1318" w:author="Penny Downey" w:date="2019-05-10T14:49:00Z">
+            <w:ins w:id="1320" w:author="Penny Downey" w:date="2019-05-10T14:49:00Z">
               <w:r>
                 <w:t>c; graphic also</w:t>
               </w:r>
@@ -35701,10 +35704,10 @@
               <w:pStyle w:val="Tabletext"/>
               <w:cnfStyle w:val="000000000000" w:firstRow="0" w:lastRow="0" w:firstColumn="0" w:lastColumn="0" w:oddVBand="0" w:evenVBand="0" w:oddHBand="0" w:evenHBand="0" w:firstRowFirstColumn="0" w:firstRowLastColumn="0" w:lastRowFirstColumn="0" w:lastRowLastColumn="0"/>
               <w:rPr>
-                <w:ins w:id="1319" w:author="Penny Downey" w:date="2019-05-10T14:46:00Z"/>
-              </w:rPr>
-            </w:pPr>
-            <w:ins w:id="1320" w:author="Penny Downey" w:date="2019-05-10T14:48:00Z">
+                <w:ins w:id="1321" w:author="Penny Downey" w:date="2019-05-10T14:46:00Z"/>
+              </w:rPr>
+            </w:pPr>
+            <w:ins w:id="1322" w:author="Penny Downey" w:date="2019-05-10T14:48:00Z">
               <w:r>
                 <w:fldChar w:fldCharType="begin"/>
               </w:r>
@@ -36384,7 +36387,7 @@
                               </w:rPr>
                               <w:t xml:space="preserve">The software included with this paper is licensed under the Apache License, Version 2.0 (the "License"). You may not use this file except in compliance with the License. A copy of the License is located at </w:t>
                             </w:r>
-                            <w:hyperlink r:id="rId64" w:history="1">
+                            <w:hyperlink r:id="rId63" w:history="1">
                               <w:r>
                                 <w:rPr>
                                   <w:rStyle w:val="Hyperlink"/>
@@ -36518,7 +36521,7 @@
                         </w:rPr>
                         <w:t xml:space="preserve">The software included with this paper is licensed under the Apache License, Version 2.0 (the "License"). You may not use this file except in compliance with the License. A copy of the License is located at </w:t>
                       </w:r>
-                      <w:hyperlink r:id="rId65" w:history="1">
+                      <w:hyperlink r:id="rId64" w:history="1">
                         <w:r>
                           <w:rPr>
                             <w:rStyle w:val="Hyperlink"/>
@@ -36559,10 +36562,10 @@
       </w:r>
     </w:p>
     <w:sectPr>
-      <w:headerReference w:type="default" r:id="rId66"/>
-      <w:footerReference w:type="default" r:id="rId67"/>
-      <w:headerReference w:type="first" r:id="rId68"/>
-      <w:footerReference w:type="first" r:id="rId69"/>
+      <w:headerReference w:type="default" r:id="rId65"/>
+      <w:footerReference w:type="default" r:id="rId66"/>
+      <w:headerReference w:type="first" r:id="rId67"/>
+      <w:footerReference w:type="first" r:id="rId68"/>
       <w:type w:val="continuous"/>
       <w:pgSz w:w="12240" w:h="15840" w:code="1"/>
       <w:pgMar w:top="1440" w:right="1080" w:bottom="1440" w:left="1440" w:header="720" w:footer="720" w:gutter="0"/>
@@ -36666,7 +36669,7 @@
       </w:rPr>
       <w:fldChar w:fldCharType="end"/>
     </w:r>
-    <w:bookmarkStart w:id="1321" w:name="_Toc387314097"/>
+    <w:bookmarkStart w:id="1323" w:name="_Toc387314097"/>
     <w:r>
       <w:rPr>
         <w:noProof/>
@@ -36674,7 +36677,7 @@
       </w:rPr>
       <w:tab/>
     </w:r>
-    <w:bookmarkEnd w:id="1321"/>
+    <w:bookmarkEnd w:id="1323"/>
     <w:r>
       <w:rPr>
         <w:noProof/>
@@ -41637,15 +41640,6 @@
 </file>
 
 <file path=customXml/item1.xml><?xml version="1.0" encoding="utf-8"?>
-<?mso-contentType ?>
-<FormTemplates xmlns="http://schemas.microsoft.com/sharepoint/v3/contenttype/forms">
-  <Display>DocumentLibraryForm</Display>
-  <Edit>DocumentLibraryForm</Edit>
-  <New>DocumentLibraryForm</New>
-</FormTemplates>
-</file>
-
-<file path=customXml/item2.xml><?xml version="1.0" encoding="utf-8"?>
 <ct:contentTypeSchema xmlns:ct="http://schemas.microsoft.com/office/2006/metadata/contentType" xmlns:ma="http://schemas.microsoft.com/office/2006/metadata/properties/metaAttributes" ct:_="" ma:_="" ma:contentTypeName="Document" ma:contentTypeID="0x010100BD919320ECE955498EAA1FF4BACA5E27" ma:contentTypeVersion="0" ma:contentTypeDescription="Create a new document." ma:contentTypeScope="" ma:versionID="62045c689b06d1cc61867120ba9a5bee">
   <xsd:schema xmlns:xsd="http://www.w3.org/2001/XMLSchema" xmlns:xs="http://www.w3.org/2001/XMLSchema" xmlns:p="http://schemas.microsoft.com/office/2006/metadata/properties" targetNamespace="http://schemas.microsoft.com/office/2006/metadata/properties" ma:root="true" ma:fieldsID="c64490b4aec6201516c3a874156f37b2">
     <xsd:element name="properties">
@@ -41759,6 +41753,15 @@
 </ct:contentTypeSchema>
 </file>
 
+<file path=customXml/item2.xml><?xml version="1.0" encoding="utf-8"?>
+<?mso-contentType ?>
+<FormTemplates xmlns="http://schemas.microsoft.com/sharepoint/v3/contenttype/forms">
+  <Display>DocumentLibraryForm</Display>
+  <Edit>DocumentLibraryForm</Edit>
+  <New>DocumentLibraryForm</New>
+</FormTemplates>
+</file>
+
 <file path=customXml/item3.xml><?xml version="1.0" encoding="utf-8"?>
 <p:properties xmlns:p="http://schemas.microsoft.com/office/2006/metadata/properties" xmlns:xsi="http://www.w3.org/2001/XMLSchema-instance" xmlns:pc="http://schemas.microsoft.com/office/infopath/2007/PartnerControls">
   <documentManagement/>
@@ -41770,14 +41773,6 @@
 </file>
 
 <file path=customXml/itemProps1.xml><?xml version="1.0" encoding="utf-8"?>
-<ds:datastoreItem xmlns:ds="http://schemas.openxmlformats.org/officeDocument/2006/customXml" ds:itemID="{549D05E4-B920-4EDD-B603-7D683DD83EE3}">
-  <ds:schemaRefs>
-    <ds:schemaRef ds:uri="http://schemas.microsoft.com/sharepoint/v3/contenttype/forms"/>
-  </ds:schemaRefs>
-</ds:datastoreItem>
-</file>
-
-<file path=customXml/itemProps2.xml><?xml version="1.0" encoding="utf-8"?>
 <ds:datastoreItem xmlns:ds="http://schemas.openxmlformats.org/officeDocument/2006/customXml" ds:itemID="{C636A039-E833-413D-8685-09E14C12447F}">
   <ds:schemaRefs>
     <ds:schemaRef ds:uri="http://schemas.microsoft.com/office/2006/metadata/contentType"/>
@@ -41793,23 +41788,31 @@
 </ds:datastoreItem>
 </file>
 
+<file path=customXml/itemProps2.xml><?xml version="1.0" encoding="utf-8"?>
+<ds:datastoreItem xmlns:ds="http://schemas.openxmlformats.org/officeDocument/2006/customXml" ds:itemID="{549D05E4-B920-4EDD-B603-7D683DD83EE3}">
+  <ds:schemaRefs>
+    <ds:schemaRef ds:uri="http://schemas.microsoft.com/sharepoint/v3/contenttype/forms"/>
+  </ds:schemaRefs>
+</ds:datastoreItem>
+</file>
+
 <file path=customXml/itemProps3.xml><?xml version="1.0" encoding="utf-8"?>
 <ds:datastoreItem xmlns:ds="http://schemas.openxmlformats.org/officeDocument/2006/customXml" ds:itemID="{61CC26CC-3E9C-4D2F-BD69-8510C2378AA4}">
   <ds:schemaRefs>
-    <ds:schemaRef ds:uri="http://schemas.microsoft.com/office/2006/documentManagement/types"/>
     <ds:schemaRef ds:uri="http://schemas.microsoft.com/office/2006/metadata/properties"/>
     <ds:schemaRef ds:uri="http://purl.org/dc/terms/"/>
     <ds:schemaRef ds:uri="http://schemas.openxmlformats.org/package/2006/metadata/core-properties"/>
     <ds:schemaRef ds:uri="http://purl.org/dc/dcmitype/"/>
+    <ds:schemaRef ds:uri="http://schemas.microsoft.com/office/2006/documentManagement/types"/>
+    <ds:schemaRef ds:uri="http://purl.org/dc/elements/1.1/"/>
     <ds:schemaRef ds:uri="http://schemas.microsoft.com/office/infopath/2007/PartnerControls"/>
     <ds:schemaRef ds:uri="http://www.w3.org/XML/1998/namespace"/>
-    <ds:schemaRef ds:uri="http://purl.org/dc/elements/1.1/"/>
   </ds:schemaRefs>
 </ds:datastoreItem>
 </file>
 
 <file path=customXml/itemProps4.xml><?xml version="1.0" encoding="utf-8"?>
-<ds:datastoreItem xmlns:ds="http://schemas.openxmlformats.org/officeDocument/2006/customXml" ds:itemID="{A954319C-F6CE-48BA-8C5A-008C3C17E087}">
+<ds:datastoreItem xmlns:ds="http://schemas.openxmlformats.org/officeDocument/2006/customXml" ds:itemID="{44736D6E-56E1-4713-8CFC-3D34A593617F}">
   <ds:schemaRefs>
     <ds:schemaRef ds:uri="http://schemas.openxmlformats.org/officeDocument/2006/bibliography"/>
   </ds:schemaRefs>

</xml_diff>

<commit_message>
(AWSVIYA-254) Update AWS Quickstart for Viya 3.5
Remove page break ... page 23.
</commit_message>
<xml_diff>
--- a/sas-viya-on-the-aws-cloud.docx
+++ b/sas-viya-on-the-aws-cloud.docx
@@ -1253,35 +1253,7 @@
                 <w:rStyle w:val="Hyperlink"/>
                 <w:noProof/>
               </w:rPr>
-              <w:t>Step 7. (Optional)</w:t>
-            </w:r>
-            <w:r>
-              <w:rPr>
-                <w:rStyle w:val="Hyperlink"/>
-                <w:noProof/>
-              </w:rPr>
-              <w:t xml:space="preserve"> </w:t>
-            </w:r>
-            <w:r>
-              <w:rPr>
-                <w:rStyle w:val="Hyperlink"/>
-                <w:noProof/>
-              </w:rPr>
-              <w:t>Deploy Data</w:t>
-            </w:r>
-            <w:r>
-              <w:rPr>
-                <w:rStyle w:val="Hyperlink"/>
-                <w:noProof/>
-              </w:rPr>
-              <w:t xml:space="preserve"> </w:t>
-            </w:r>
-            <w:r>
-              <w:rPr>
-                <w:rStyle w:val="Hyperlink"/>
-                <w:noProof/>
-              </w:rPr>
-              <w:t>Agent, and Validate Communication</w:t>
+              <w:t>Step 7. (Optional) Deploy Data Agent, and Validate Communication</w:t>
             </w:r>
             <w:r>
               <w:rPr>
@@ -2837,6 +2809,7 @@
       <w:bookmarkStart w:id="1" w:name="_Toc23401618"/>
       <w:bookmarkEnd w:id="0"/>
       <w:r>
+        <w:lastRenderedPageBreak/>
         <w:t>Overview</w:t>
       </w:r>
       <w:bookmarkEnd w:id="1"/>
@@ -3413,6 +3386,7 @@
         <w:rPr>
           <w:color w:val="262626" w:themeColor="accent6" w:themeShade="80"/>
         </w:rPr>
+        <w:lastRenderedPageBreak/>
         <w:t>One</w:t>
       </w:r>
       <w:r>
@@ -4510,6 +4484,7 @@
               <w:pStyle w:val="Tabletext"/>
             </w:pPr>
             <w:r>
+              <w:lastRenderedPageBreak/>
               <w:t>r5a.2xlarge</w:t>
             </w:r>
           </w:p>
@@ -5717,6 +5692,7 @@
     </w:p>
     <w:p>
       <w:r>
+        <w:lastRenderedPageBreak/>
         <w:t>Deployi</w:t>
       </w:r>
       <w:r>
@@ -5952,6 +5928,7 @@
         <w:rPr>
           <w:noProof/>
         </w:rPr>
+        <w:lastRenderedPageBreak/>
         <w:drawing>
           <wp:inline distT="0" distB="0" distL="0" distR="0" wp14:anchorId="338C0C47" wp14:editId="2F5103CD">
             <wp:extent cx="6172200" cy="4826635"/>
@@ -6292,6 +6269,7 @@
         <w:rPr>
           <w:lang w:val="en"/>
         </w:rPr>
+        <w:lastRenderedPageBreak/>
         <w:t>In the private subnet in an MPP environment, two</w:t>
       </w:r>
       <w:r>
@@ -7005,6 +6983,7 @@
         <w:pStyle w:val="ListBullet"/>
       </w:pPr>
       <w:r>
+        <w:lastRenderedPageBreak/>
         <w:t>A SAS Software Order Confirmation e-mail that contains supported Quick Start products</w:t>
       </w:r>
       <w:r>
@@ -7695,6 +7674,7 @@
         </w:rPr>
       </w:pPr>
       <w:r>
+        <w:lastRenderedPageBreak/>
         <w:t>If you specify these options, the deployment configure</w:t>
       </w:r>
       <w:r>
@@ -8381,6 +8361,7 @@
       </w:pPr>
       <w:bookmarkStart w:id="48" w:name="_Toc23401627"/>
       <w:r>
+        <w:lastRenderedPageBreak/>
         <w:t>Deployment</w:t>
       </w:r>
       <w:r>
@@ -8810,6 +8791,7 @@
       <w:bookmarkEnd w:id="54"/>
       <w:bookmarkEnd w:id="55"/>
       <w:r>
+        <w:lastRenderedPageBreak/>
         <w:t>S</w:t>
       </w:r>
       <w:r>
@@ -9597,6 +9579,7 @@
         <w:rPr>
           <w:b/>
         </w:rPr>
+        <w:lastRenderedPageBreak/>
         <w:t>Note</w:t>
       </w:r>
       <w:r>
@@ -9905,7 +9888,21 @@
         <w:rPr>
           <w:i/>
         </w:rPr>
-        <w:t>SAS Viya License and Install Package:</w:t>
+        <w:t xml:space="preserve">SAS </w:t>
+      </w:r>
+      <w:proofErr w:type="spellStart"/>
+      <w:r>
+        <w:rPr>
+          <w:i/>
+        </w:rPr>
+        <w:t>Viya</w:t>
+      </w:r>
+      <w:proofErr w:type="spellEnd"/>
+      <w:r>
+        <w:rPr>
+          <w:i/>
+        </w:rPr>
+        <w:t xml:space="preserve"> License and Install Package:</w:t>
       </w:r>
     </w:p>
     <w:tbl>
@@ -10423,8 +10420,6 @@
               </w:rPr>
               <w:t>AdminIngressLocation</w:t>
             </w:r>
-            <w:bookmarkStart w:id="62" w:name="_GoBack"/>
-            <w:bookmarkEnd w:id="62"/>
             <w:proofErr w:type="spellEnd"/>
             <w:r>
               <w:rPr>
@@ -10576,6 +10571,7 @@
                 <w:rStyle w:val="label-name"/>
                 <w:rFonts w:eastAsiaTheme="majorEastAsia"/>
               </w:rPr>
+              <w:lastRenderedPageBreak/>
               <w:t>Password for Default User</w:t>
             </w:r>
             <w:r>
@@ -11489,6 +11485,7 @@
         <w:rPr>
           <w:i/>
         </w:rPr>
+        <w:lastRenderedPageBreak/>
         <w:t xml:space="preserve">AWS Quick Start Source </w:t>
       </w:r>
       <w:r>
@@ -11725,8 +11722,8 @@
           <w:color w:val="FAA634"/>
         </w:rPr>
       </w:pPr>
-      <w:bookmarkStart w:id="63" w:name="option2"/>
-      <w:bookmarkEnd w:id="63"/>
+      <w:bookmarkStart w:id="62" w:name="option2"/>
+      <w:bookmarkEnd w:id="62"/>
       <w:r>
         <w:rPr>
           <w:b/>
@@ -12392,6 +12389,7 @@
                 <w:rStyle w:val="label-name"/>
                 <w:rFonts w:eastAsiaTheme="majorEastAsia"/>
               </w:rPr>
+              <w:lastRenderedPageBreak/>
               <w:t>Password for Default User</w:t>
             </w:r>
             <w:r>
@@ -13531,6 +13529,7 @@
                 <w:rStyle w:val="label-name"/>
                 <w:rFonts w:eastAsiaTheme="majorEastAsia"/>
               </w:rPr>
+              <w:lastRenderedPageBreak/>
               <w:t>Route 53 Hosted Zone</w:t>
             </w:r>
             <w:r>
@@ -14102,6 +14101,7 @@
         <w:rPr>
           <w:noProof/>
         </w:rPr>
+        <w:lastRenderedPageBreak/>
         <w:drawing>
           <wp:inline distT="0" distB="0" distL="0" distR="0" wp14:anchorId="354609B7" wp14:editId="5AEF792F">
             <wp:extent cx="6172200" cy="1564005"/>
@@ -14218,7 +14218,7 @@
       <w:pPr>
         <w:pStyle w:val="Heading3"/>
       </w:pPr>
-      <w:bookmarkStart w:id="64" w:name="_Toc23401631"/>
+      <w:bookmarkStart w:id="63" w:name="_Toc23401631"/>
       <w:r>
         <w:t xml:space="preserve">Step </w:t>
       </w:r>
@@ -14228,7 +14228,7 @@
       <w:r>
         <w:t>. Test the Deployment</w:t>
       </w:r>
-      <w:bookmarkEnd w:id="64"/>
+      <w:bookmarkEnd w:id="63"/>
       <w:r>
         <w:t xml:space="preserve"> </w:t>
       </w:r>
@@ -14281,6 +14281,7 @@
         <w:rPr>
           <w:noProof/>
         </w:rPr>
+        <w:lastRenderedPageBreak/>
         <w:drawing>
           <wp:inline distT="0" distB="0" distL="0" distR="0" wp14:anchorId="3008F9C2" wp14:editId="636260B7">
             <wp:extent cx="6025896" cy="4626864"/>
@@ -14412,8 +14413,9 @@
       <w:pPr>
         <w:pStyle w:val="Heading3"/>
       </w:pPr>
-      <w:bookmarkStart w:id="65" w:name="_Toc23401632"/>
-      <w:r>
+      <w:bookmarkStart w:id="64" w:name="_Toc23401632"/>
+      <w:r>
+        <w:lastRenderedPageBreak/>
         <w:t xml:space="preserve">Step </w:t>
       </w:r>
       <w:r>
@@ -14428,7 +14430,7 @@
       <w:r>
         <w:t>Further Configuration</w:t>
       </w:r>
-      <w:bookmarkEnd w:id="65"/>
+      <w:bookmarkEnd w:id="64"/>
       <w:r>
         <w:t xml:space="preserve"> </w:t>
       </w:r>
@@ -14790,37 +14792,37 @@
       <w:pPr>
         <w:pStyle w:val="Heading3"/>
       </w:pPr>
-      <w:bookmarkStart w:id="66" w:name="_(Optional)_Enable_Access"/>
-      <w:bookmarkStart w:id="67" w:name="_Ref528687075"/>
-      <w:bookmarkStart w:id="68" w:name="_Ref529360324"/>
-      <w:bookmarkStart w:id="69" w:name="_Ref529360361"/>
-      <w:bookmarkStart w:id="70" w:name="_Toc23401633"/>
+      <w:bookmarkStart w:id="65" w:name="_(Optional)_Enable_Access"/>
+      <w:bookmarkStart w:id="66" w:name="_Ref528687075"/>
+      <w:bookmarkStart w:id="67" w:name="_Ref529360324"/>
+      <w:bookmarkStart w:id="68" w:name="_Ref529360361"/>
+      <w:bookmarkStart w:id="69" w:name="_Toc23401633"/>
+      <w:bookmarkEnd w:id="65"/>
+      <w:r>
+        <w:t xml:space="preserve">Step </w:t>
+      </w:r>
+      <w:r>
+        <w:t>6</w:t>
+      </w:r>
+      <w:r>
+        <w:t xml:space="preserve">. </w:t>
+      </w:r>
+      <w:r>
+        <w:t>(</w:t>
+      </w:r>
+      <w:r>
+        <w:t>Optional)</w:t>
+      </w:r>
+      <w:r>
+        <w:t xml:space="preserve"> Enable Access to Existing </w:t>
+      </w:r>
+      <w:r>
+        <w:t>Data Sources</w:t>
+      </w:r>
       <w:bookmarkEnd w:id="66"/>
-      <w:r>
-        <w:t xml:space="preserve">Step </w:t>
-      </w:r>
-      <w:r>
-        <w:t>6</w:t>
-      </w:r>
-      <w:r>
-        <w:t xml:space="preserve">. </w:t>
-      </w:r>
-      <w:r>
-        <w:t>(</w:t>
-      </w:r>
-      <w:r>
-        <w:t>Optional)</w:t>
-      </w:r>
-      <w:r>
-        <w:t xml:space="preserve"> Enable Access to Existing </w:t>
-      </w:r>
-      <w:r>
-        <w:t>Data Sources</w:t>
-      </w:r>
       <w:bookmarkEnd w:id="67"/>
       <w:bookmarkEnd w:id="68"/>
       <w:bookmarkEnd w:id="69"/>
-      <w:bookmarkEnd w:id="70"/>
     </w:p>
     <w:p>
       <w:pPr>
@@ -14946,11 +14948,11 @@
         </w:rPr>
         <w:t>.</w:t>
       </w:r>
-      <w:bookmarkStart w:id="71" w:name="_(Optional)_Deploy_Data"/>
-      <w:bookmarkStart w:id="72" w:name="_Ref528687097"/>
-      <w:bookmarkStart w:id="73" w:name="_Ref529360207"/>
-      <w:bookmarkStart w:id="74" w:name="_Ref529360377"/>
-      <w:bookmarkEnd w:id="71"/>
+      <w:bookmarkStart w:id="70" w:name="_(Optional)_Deploy_Data"/>
+      <w:bookmarkStart w:id="71" w:name="_Ref528687097"/>
+      <w:bookmarkStart w:id="72" w:name="_Ref529360207"/>
+      <w:bookmarkStart w:id="73" w:name="_Ref529360377"/>
+      <w:bookmarkEnd w:id="70"/>
       <w:r>
         <w:t xml:space="preserve"> </w:t>
       </w:r>
@@ -14960,11 +14962,11 @@
         <w:pStyle w:val="Heading3"/>
         <w:spacing w:after="100"/>
       </w:pPr>
-      <w:bookmarkStart w:id="75" w:name="_(Optional)_Deploy_Data_1"/>
+      <w:bookmarkStart w:id="74" w:name="_(Optional)_Deploy_Data_1"/>
+      <w:bookmarkStart w:id="75" w:name="_Step_7._(Optional)"/>
       <w:bookmarkStart w:id="76" w:name="_Toc23401634"/>
-      <w:bookmarkStart w:id="77" w:name="_Step_7._(Optional)"/>
+      <w:bookmarkEnd w:id="74"/>
       <w:bookmarkEnd w:id="75"/>
-      <w:bookmarkEnd w:id="77"/>
       <w:r>
         <w:t xml:space="preserve">Step </w:t>
       </w:r>
@@ -14983,9 +14985,9 @@
       <w:r>
         <w:t xml:space="preserve"> and Validate Communication</w:t>
       </w:r>
+      <w:bookmarkEnd w:id="71"/>
       <w:bookmarkEnd w:id="72"/>
       <w:bookmarkEnd w:id="73"/>
-      <w:bookmarkEnd w:id="74"/>
       <w:bookmarkEnd w:id="76"/>
       <w:r>
         <w:t xml:space="preserve"> </w:t>
@@ -15106,6 +15108,7 @@
         <w:ind w:left="720"/>
       </w:pPr>
       <w:r>
+        <w:lastRenderedPageBreak/>
         <w:t>P</w:t>
       </w:r>
       <w:r>
@@ -15757,6 +15760,7 @@
         </w:numPr>
       </w:pPr>
       <w:r>
+        <w:lastRenderedPageBreak/>
         <w:t>L</w:t>
       </w:r>
       <w:r>
@@ -15848,22 +15852,22 @@
           <w:numId w:val="25"/>
         </w:numPr>
       </w:pPr>
-      <w:ins w:id="78" w:author="Penny Downey" w:date="2020-01-07T12:36:00Z">
+      <w:ins w:id="77" w:author="Penny Downey" w:date="2020-01-07T12:36:00Z">
         <w:r>
           <w:t>If you are running SAS</w:t>
         </w:r>
       </w:ins>
-      <w:ins w:id="79" w:author="Penny Downey" w:date="2020-01-07T12:37:00Z">
+      <w:ins w:id="78" w:author="Penny Downey" w:date="2020-01-07T12:37:00Z">
         <w:r>
           <w:t xml:space="preserve"> Viya 3.4 or an earlier release, then </w:t>
         </w:r>
       </w:ins>
-      <w:del w:id="80" w:author="Penny Downey" w:date="2020-01-07T12:37:00Z">
+      <w:del w:id="79" w:author="Penny Downey" w:date="2020-01-07T12:37:00Z">
         <w:r>
           <w:delText>R</w:delText>
         </w:r>
       </w:del>
-      <w:ins w:id="81" w:author="Penny Downey" w:date="2020-01-07T12:37:00Z">
+      <w:ins w:id="80" w:author="Penny Downey" w:date="2020-01-07T12:37:00Z">
         <w:r>
           <w:t>r</w:t>
         </w:r>
@@ -15958,7 +15962,7 @@
         <w:pStyle w:val="CodeSnippet"/>
         <w:ind w:left="1440"/>
         <w:rPr>
-          <w:ins w:id="82" w:author="Penny Downey" w:date="2020-01-07T12:38:00Z"/>
+          <w:ins w:id="81" w:author="Penny Downey" w:date="2020-01-07T12:38:00Z"/>
         </w:rPr>
       </w:pPr>
       <w:r>
@@ -15974,15 +15978,31 @@
       </w:r>
       <w:proofErr w:type="spellEnd"/>
       <w:r>
-        <w:t xml:space="preserve">=sasadmin </w:t>
+        <w:t>=</w:t>
       </w:r>
       <w:proofErr w:type="spellStart"/>
       <w:r>
+        <w:t>sasadmin</w:t>
+      </w:r>
+      <w:proofErr w:type="spellEnd"/>
+      <w:r>
+        <w:t xml:space="preserve"> </w:t>
+      </w:r>
+      <w:proofErr w:type="spellStart"/>
+      <w:r>
         <w:t>adminpw</w:t>
       </w:r>
       <w:proofErr w:type="spellEnd"/>
       <w:r>
-        <w:t>=&lt;SASAdminPass&gt;"</w:t>
+        <w:t>=&lt;</w:t>
+      </w:r>
+      <w:proofErr w:type="spellStart"/>
+      <w:r>
+        <w:t>SASAdminPass</w:t>
+      </w:r>
+      <w:proofErr w:type="spellEnd"/>
+      <w:r>
+        <w:t>&gt;"</w:t>
       </w:r>
       <w:r>
         <w:t xml:space="preserve"> \</w:t>
@@ -16041,9 +16061,9 @@
         </w:numPr>
         <w:ind w:left="720"/>
         <w:rPr>
-          <w:ins w:id="83" w:author="Penny Downey" w:date="2020-01-07T12:38:00Z"/>
-        </w:rPr>
-        <w:pPrChange w:id="84" w:author="Penny Downey" w:date="2020-01-07T12:38:00Z">
+          <w:ins w:id="82" w:author="Penny Downey" w:date="2020-01-07T12:38:00Z"/>
+        </w:rPr>
+        <w:pPrChange w:id="83" w:author="Penny Downey" w:date="2020-01-07T12:38:00Z">
           <w:pPr>
             <w:pStyle w:val="ListNumber2"/>
             <w:numPr>
@@ -16052,7 +16072,7 @@
           </w:pPr>
         </w:pPrChange>
       </w:pPr>
-      <w:ins w:id="85" w:author="Penny Downey" w:date="2020-01-07T12:38:00Z">
+      <w:ins w:id="84" w:author="Penny Downey" w:date="2020-01-07T12:38:00Z">
         <w:r>
           <w:t>If you are running SAS Viya 3.5, then r</w:t>
         </w:r>
@@ -16069,12 +16089,12 @@
         <w:pStyle w:val="CodeSnippet"/>
         <w:ind w:left="1440"/>
         <w:rPr>
-          <w:ins w:id="86" w:author="Penny Downey" w:date="2020-01-07T12:38:00Z"/>
+          <w:ins w:id="85" w:author="Penny Downey" w:date="2020-01-07T12:38:00Z"/>
           <w:rFonts w:ascii="Courier New" w:hAnsi="Courier New" w:cs="Courier New"/>
           <w:szCs w:val="20"/>
         </w:rPr>
       </w:pPr>
-      <w:ins w:id="87" w:author="Penny Downey" w:date="2020-01-07T12:38:00Z">
+      <w:ins w:id="86" w:author="Penny Downey" w:date="2020-01-07T12:38:00Z">
         <w:r>
           <w:rPr>
             <w:rFonts w:ascii="Courier New" w:hAnsi="Courier New" w:cs="Courier New"/>
@@ -16123,7 +16143,7 @@
           <w:t>/dataprep2dataagent</w:t>
         </w:r>
       </w:ins>
-      <w:ins w:id="88" w:author="Penny Downey" w:date="2020-01-07T12:39:00Z">
+      <w:ins w:id="87" w:author="Penny Downey" w:date="2020-01-07T12:39:00Z">
         <w:r>
           <w:rPr>
             <w:rFonts w:ascii="Courier New" w:hAnsi="Courier New" w:cs="Courier New"/>
@@ -16134,7 +16154,7 @@
           <w:t>35</w:t>
         </w:r>
       </w:ins>
-      <w:ins w:id="89" w:author="Penny Downey" w:date="2020-01-07T12:38:00Z">
+      <w:ins w:id="88" w:author="Penny Downey" w:date="2020-01-07T12:38:00Z">
         <w:r>
           <w:rPr>
             <w:rFonts w:ascii="Courier New" w:hAnsi="Courier New" w:cs="Courier New"/>
@@ -16160,21 +16180,21 @@
         <w:pStyle w:val="CodeSnippet"/>
         <w:ind w:left="1440"/>
         <w:rPr>
-          <w:ins w:id="90" w:author="Penny Downey" w:date="2020-01-07T12:38:00Z"/>
+          <w:ins w:id="89" w:author="Penny Downey" w:date="2020-01-07T12:38:00Z"/>
           <w:color w:val="333333"/>
         </w:rPr>
       </w:pPr>
-      <w:ins w:id="91" w:author="Penny Downey" w:date="2020-01-07T12:38:00Z">
+      <w:ins w:id="90" w:author="Penny Downey" w:date="2020-01-07T12:38:00Z">
         <w:r>
           <w:t>ansible-playbook dataprep2dataagent</w:t>
         </w:r>
       </w:ins>
-      <w:ins w:id="92" w:author="Penny Downey" w:date="2020-01-07T12:39:00Z">
+      <w:ins w:id="91" w:author="Penny Downey" w:date="2020-01-07T12:39:00Z">
         <w:r>
           <w:t>35</w:t>
         </w:r>
       </w:ins>
-      <w:ins w:id="93" w:author="Penny Downey" w:date="2020-01-07T12:38:00Z">
+      <w:ins w:id="92" w:author="Penny Downey" w:date="2020-01-07T12:38:00Z">
         <w:r>
           <w:t>.yml \</w:t>
         </w:r>
@@ -16188,7 +16208,15 @@
         </w:r>
         <w:proofErr w:type="spellEnd"/>
         <w:r>
-          <w:t xml:space="preserve">=sasadmin </w:t>
+          <w:t>=</w:t>
+        </w:r>
+        <w:proofErr w:type="spellStart"/>
+        <w:r>
+          <w:t>sasadmin</w:t>
+        </w:r>
+        <w:proofErr w:type="spellEnd"/>
+        <w:r>
+          <w:t xml:space="preserve"> </w:t>
         </w:r>
         <w:proofErr w:type="spellStart"/>
         <w:r>
@@ -16196,7 +16224,15 @@
         </w:r>
         <w:proofErr w:type="spellEnd"/>
         <w:r>
-          <w:t>=&lt;SASAdminPass&gt;"</w:t>
+          <w:t>=&lt;</w:t>
+        </w:r>
+        <w:proofErr w:type="spellStart"/>
+        <w:r>
+          <w:t>SASAdminPass</w:t>
+        </w:r>
+        <w:proofErr w:type="spellEnd"/>
+        <w:r>
+          <w:t>&gt;"</w:t>
         </w:r>
         <w:r>
           <w:t xml:space="preserve"> \</w:t>
@@ -16561,7 +16597,15 @@
       </w:r>
       <w:proofErr w:type="spellEnd"/>
       <w:r>
-        <w:t xml:space="preserve"> of SAS Viya endpoint&gt;" \</w:t>
+        <w:t xml:space="preserve"> of SAS </w:t>
+      </w:r>
+      <w:proofErr w:type="spellStart"/>
+      <w:r>
+        <w:t>Viya</w:t>
+      </w:r>
+      <w:proofErr w:type="spellEnd"/>
+      <w:r>
+        <w:t xml:space="preserve"> endpoint&gt;" \</w:t>
       </w:r>
       <w:r>
         <w:br/>
@@ -16713,26 +16757,14 @@
     </w:p>
     <w:p>
       <w:pPr>
-        <w:spacing w:after="140" w:line="280" w:lineRule="atLeast"/>
-        <w:rPr>
-          <w:rFonts w:ascii="Arial" w:eastAsiaTheme="majorEastAsia" w:hAnsi="Arial" w:cstheme="majorBidi"/>
-          <w:bCs/>
-          <w:color w:val="FAA634"/>
-          <w:sz w:val="36"/>
-          <w:szCs w:val="26"/>
-        </w:rPr>
-      </w:pPr>
-      <w:r>
-        <w:br w:type="page"/>
-      </w:r>
-    </w:p>
-    <w:p>
-      <w:pPr>
         <w:pStyle w:val="Heading2"/>
         <w:spacing w:after="100"/>
       </w:pPr>
-      <w:bookmarkStart w:id="94" w:name="_Toc23401635"/>
-      <w:r>
+      <w:bookmarkStart w:id="93" w:name="_Toc23401635"/>
+      <w:bookmarkStart w:id="94" w:name="_GoBack"/>
+      <w:bookmarkEnd w:id="94"/>
+      <w:r>
+        <w:lastRenderedPageBreak/>
         <w:t xml:space="preserve">Best Practices Using SAS </w:t>
       </w:r>
       <w:r>
@@ -16744,7 +16776,7 @@
       <w:r>
         <w:t>on AWS</w:t>
       </w:r>
-      <w:bookmarkEnd w:id="94"/>
+      <w:bookmarkEnd w:id="93"/>
     </w:p>
     <w:p>
       <w:pPr>
@@ -17393,6 +17425,7 @@
           <w:rFonts w:cs="Arial"/>
           <w:position w:val="3"/>
         </w:rPr>
+        <w:lastRenderedPageBreak/>
         <w:t xml:space="preserve">On the Ansible </w:t>
       </w:r>
       <w:r>
@@ -18165,6 +18198,7 @@
         <w:pStyle w:val="ListBullet"/>
       </w:pPr>
       <w:r>
+        <w:lastRenderedPageBreak/>
         <w:t>openldap.log - A</w:t>
       </w:r>
       <w:r>
@@ -18542,6 +18576,7 @@
         </w:rPr>
       </w:pPr>
       <w:r>
+        <w:lastRenderedPageBreak/>
         <w:t xml:space="preserve"> </w:t>
       </w:r>
       <w:r>
@@ -19097,6 +19132,7 @@
     <w:p/>
     <w:p>
       <w:r>
+        <w:lastRenderedPageBreak/>
         <w:t xml:space="preserve">It may take 30 minutes (or longer) for the script to complete. When the script has completed, a new CAS </w:t>
       </w:r>
       <w:r>
@@ -19643,6 +19679,7 @@
           <w:b/>
           <w:color w:val="4D4D4D" w:themeColor="accent6"/>
         </w:rPr>
+        <w:lastRenderedPageBreak/>
         <w:t>A.</w:t>
       </w:r>
       <w:r>
@@ -20782,6 +20819,7 @@
       <w:bookmarkStart w:id="116" w:name="_Toc23401644"/>
       <w:bookmarkEnd w:id="114"/>
       <w:r>
+        <w:lastRenderedPageBreak/>
         <w:t>Addendum A</w:t>
       </w:r>
       <w:r>
@@ -21664,6 +21702,7 @@
         <w:pStyle w:val="ListBullet"/>
       </w:pPr>
       <w:r>
+        <w:lastRenderedPageBreak/>
         <w:t>EC</w:t>
       </w:r>
       <w:proofErr w:type="gramStart"/>
@@ -22264,6 +22303,7 @@
       <w:bookmarkStart w:id="127" w:name="_Toc23401646"/>
       <w:bookmarkEnd w:id="125"/>
       <w:r>
+        <w:lastRenderedPageBreak/>
         <w:t>Addendum C:</w:t>
       </w:r>
       <w:r>
@@ -23009,6 +23049,7 @@
         <w:pStyle w:val="Heading4"/>
       </w:pPr>
       <w:r>
+        <w:lastRenderedPageBreak/>
         <w:t>User</w:t>
       </w:r>
     </w:p>
@@ -23780,6 +23821,7 @@
         <w:rPr>
           <w:lang w:val="en"/>
         </w:rPr>
+        <w:lastRenderedPageBreak/>
         <w:t>The user must have an accessible home directory</w:t>
       </w:r>
       <w:r>
@@ -24802,6 +24844,7 @@
           <w:rFonts w:ascii="Consolas" w:hAnsi="Consolas"/>
           <w:sz w:val="22"/>
         </w:rPr>
+        <w:lastRenderedPageBreak/>
         <w:t>ldapadd</w:t>
       </w:r>
       <w:proofErr w:type="spellEnd"/>
@@ -26176,6 +26219,7 @@
           <w:b/>
           <w:lang w:val="en"/>
         </w:rPr>
+        <w:lastRenderedPageBreak/>
         <w:t>Note</w:t>
       </w:r>
       <w:r>
@@ -27215,6 +27259,7 @@
               <w:br/>
             </w:r>
             <w:r>
+              <w:lastRenderedPageBreak/>
               <w:t>N</w:t>
             </w:r>
             <w:r>
@@ -27238,6 +27283,7 @@
               </w:rPr>
             </w:pPr>
             <w:r>
+              <w:lastRenderedPageBreak/>
               <w:t>Throughout doc;</w:t>
             </w:r>
             <w:r>
@@ -27303,7 +27349,14 @@
                 <w:rPr>
                   <w:rStyle w:val="Hyperlink"/>
                 </w:rPr>
-                <w:t>Addendum A: Resource Requirements</w:t>
+                <w:t xml:space="preserve">Addendum A: Resource </w:t>
+              </w:r>
+              <w:r>
+                <w:rPr>
+                  <w:rStyle w:val="Hyperlink"/>
+                </w:rPr>
+                <w:lastRenderedPageBreak/>
+                <w:t>Requirements</w:t>
               </w:r>
             </w:hyperlink>
             <w:r>
@@ -27367,6 +27420,7 @@
               <w:rPr>
                 <w:color w:val="auto"/>
               </w:rPr>
+              <w:lastRenderedPageBreak/>
               <w:t>August 2018</w:t>
             </w:r>
           </w:p>
@@ -29724,7 +29778,7 @@
     <w:lsdException w:name="HTML Sample" w:semiHidden="1" w:unhideWhenUsed="1"/>
     <w:lsdException w:name="HTML Typewriter" w:semiHidden="1" w:uiPriority="99" w:unhideWhenUsed="1"/>
     <w:lsdException w:name="HTML Variable" w:semiHidden="1" w:unhideWhenUsed="1"/>
-    <w:lsdException w:name="Normal Table" w:locked="0"/>
+    <w:lsdException w:name="Normal Table" w:locked="0" w:semiHidden="1" w:unhideWhenUsed="1"/>
     <w:lsdException w:name="annotation subject" w:semiHidden="1" w:uiPriority="99" w:unhideWhenUsed="1"/>
     <w:lsdException w:name="No List" w:locked="0" w:semiHidden="1" w:uiPriority="99" w:unhideWhenUsed="1"/>
     <w:lsdException w:name="Outline List 1" w:semiHidden="1" w:unhideWhenUsed="1"/>
@@ -29768,8 +29822,10 @@
     <w:lsdException w:name="Table Elegant" w:semiHidden="1" w:unhideWhenUsed="1"/>
     <w:lsdException w:name="Table Professional" w:semiHidden="1" w:unhideWhenUsed="1"/>
     <w:lsdException w:name="Table Subtle 1" w:semiHidden="1" w:unhideWhenUsed="1"/>
+    <w:lsdException w:name="Table Subtle 2" w:semiHidden="1" w:unhideWhenUsed="1"/>
     <w:lsdException w:name="Table Web 1" w:semiHidden="1" w:unhideWhenUsed="1"/>
     <w:lsdException w:name="Table Web 2" w:semiHidden="1" w:unhideWhenUsed="1"/>
+    <w:lsdException w:name="Table Web 3" w:semiHidden="1" w:unhideWhenUsed="1"/>
     <w:lsdException w:name="Balloon Text" w:semiHidden="1" w:uiPriority="99" w:unhideWhenUsed="1"/>
     <w:lsdException w:name="Table Grid" w:uiPriority="39"/>
     <w:lsdException w:name="Table Theme" w:semiHidden="1" w:unhideWhenUsed="1"/>
@@ -29791,6 +29847,10 @@
     <w:lsdException w:name="Colorful Grid"/>
     <w:lsdException w:name="Light Shading Accent 1"/>
     <w:lsdException w:name="Light List Accent 1"/>
+    <w:lsdException w:name="Light Grid Accent 1"/>
+    <w:lsdException w:name="Medium Shading 1 Accent 1"/>
+    <w:lsdException w:name="Medium Shading 2 Accent 1"/>
+    <w:lsdException w:name="Medium List 1 Accent 1"/>
     <w:lsdException w:name="Revision" w:locked="0" w:semiHidden="1" w:uiPriority="99"/>
     <w:lsdException w:name="List Paragraph" w:uiPriority="34" w:qFormat="1"/>
     <w:lsdException w:name="Quote" w:locked="0"/>
@@ -29869,6 +29929,8 @@
     <w:lsdException w:name="Medium Grid 1 Accent 6"/>
     <w:lsdException w:name="Medium Grid 2 Accent 6"/>
     <w:lsdException w:name="Medium Grid 3 Accent 6"/>
+    <w:lsdException w:name="Dark List Accent 6"/>
+    <w:lsdException w:name="Colorful Shading Accent 6"/>
     <w:lsdException w:name="Colorful List Accent 6" w:uiPriority="72"/>
     <w:lsdException w:name="Colorful Grid Accent 6" w:uiPriority="73"/>
     <w:lsdException w:name="Subtle Emphasis" w:semiHidden="1" w:uiPriority="19" w:qFormat="1"/>
@@ -32870,21 +32932,12 @@
 </file>
 
 <file path=customXml/item1.xml><?xml version="1.0" encoding="utf-8"?>
-<?mso-contentType ?>
-<FormTemplates xmlns="http://schemas.microsoft.com/sharepoint/v3/contenttype/forms">
-  <Display>DocumentLibraryForm</Display>
-  <Edit>DocumentLibraryForm</Edit>
-  <New>DocumentLibraryForm</New>
-</FormTemplates>
-</file>
-
-<file path=customXml/item2.xml><?xml version="1.0" encoding="utf-8"?>
 <p:properties xmlns:p="http://schemas.microsoft.com/office/2006/metadata/properties" xmlns:xsi="http://www.w3.org/2001/XMLSchema-instance" xmlns:pc="http://schemas.microsoft.com/office/infopath/2007/PartnerControls">
   <documentManagement/>
 </p:properties>
 </file>
 
-<file path=customXml/item3.xml><?xml version="1.0" encoding="utf-8"?>
+<file path=customXml/item2.xml><?xml version="1.0" encoding="utf-8"?>
 <ct:contentTypeSchema xmlns:ct="http://schemas.microsoft.com/office/2006/metadata/contentType" xmlns:ma="http://schemas.microsoft.com/office/2006/metadata/properties/metaAttributes" ct:_="" ma:_="" ma:contentTypeName="Document" ma:contentTypeID="0x010100CA705E2F55056A4DB3824DF1DBA5B9AC" ma:contentTypeVersion="12" ma:contentTypeDescription="Create a new document." ma:contentTypeScope="" ma:versionID="c6d45774ae3e4035230581364f0d7156">
   <xsd:schema xmlns:xsd="http://www.w3.org/2001/XMLSchema" xmlns:xs="http://www.w3.org/2001/XMLSchema" xmlns:p="http://schemas.microsoft.com/office/2006/metadata/properties" xmlns:ns3="ab94eb7c-3405-4d2e-86af-8e1c0896b94f" xmlns:ns4="c5fcdc2e-a883-40e1-84ca-5c7454d45a86" targetNamespace="http://schemas.microsoft.com/office/2006/metadata/properties" ma:root="true" ma:fieldsID="2e85429fd855cf4af656967a80d857f3" ns3:_="" ns4:_="">
     <xsd:import namespace="ab94eb7c-3405-4d2e-86af-8e1c0896b94f"/>
@@ -33101,36 +33154,37 @@
 </ct:contentTypeSchema>
 </file>
 
+<file path=customXml/item3.xml><?xml version="1.0" encoding="utf-8"?>
+<?mso-contentType ?>
+<FormTemplates xmlns="http://schemas.microsoft.com/sharepoint/v3/contenttype/forms">
+  <Display>DocumentLibraryForm</Display>
+  <Edit>DocumentLibraryForm</Edit>
+  <New>DocumentLibraryForm</New>
+</FormTemplates>
+</file>
+
 <file path=customXml/item4.xml><?xml version="1.0" encoding="utf-8"?>
 <b:Sources xmlns:b="http://schemas.openxmlformats.org/officeDocument/2006/bibliography" xmlns="http://schemas.openxmlformats.org/officeDocument/2006/bibliography" SelectedStyle="\APA.XSL" StyleName="APA"/>
 </file>
 
 <file path=customXml/itemProps1.xml><?xml version="1.0" encoding="utf-8"?>
-<ds:datastoreItem xmlns:ds="http://schemas.openxmlformats.org/officeDocument/2006/customXml" ds:itemID="{549D05E4-B920-4EDD-B603-7D683DD83EE3}">
+<ds:datastoreItem xmlns:ds="http://schemas.openxmlformats.org/officeDocument/2006/customXml" ds:itemID="{61CC26CC-3E9C-4D2F-BD69-8510C2378AA4}">
   <ds:schemaRefs>
-    <ds:schemaRef ds:uri="http://schemas.microsoft.com/sharepoint/v3/contenttype/forms"/>
+    <ds:schemaRef ds:uri="ab94eb7c-3405-4d2e-86af-8e1c0896b94f"/>
+    <ds:schemaRef ds:uri="http://schemas.microsoft.com/office/2006/metadata/properties"/>
+    <ds:schemaRef ds:uri="http://schemas.microsoft.com/office/2006/documentManagement/types"/>
+    <ds:schemaRef ds:uri="c5fcdc2e-a883-40e1-84ca-5c7454d45a86"/>
+    <ds:schemaRef ds:uri="http://purl.org/dc/terms/"/>
+    <ds:schemaRef ds:uri="http://purl.org/dc/elements/1.1/"/>
+    <ds:schemaRef ds:uri="http://purl.org/dc/dcmitype/"/>
+    <ds:schemaRef ds:uri="http://schemas.microsoft.com/office/infopath/2007/PartnerControls"/>
+    <ds:schemaRef ds:uri="http://schemas.openxmlformats.org/package/2006/metadata/core-properties"/>
+    <ds:schemaRef ds:uri="http://www.w3.org/XML/1998/namespace"/>
   </ds:schemaRefs>
 </ds:datastoreItem>
 </file>
 
 <file path=customXml/itemProps2.xml><?xml version="1.0" encoding="utf-8"?>
-<ds:datastoreItem xmlns:ds="http://schemas.openxmlformats.org/officeDocument/2006/customXml" ds:itemID="{61CC26CC-3E9C-4D2F-BD69-8510C2378AA4}">
-  <ds:schemaRefs>
-    <ds:schemaRef ds:uri="c5fcdc2e-a883-40e1-84ca-5c7454d45a86"/>
-    <ds:schemaRef ds:uri="http://purl.org/dc/terms/"/>
-    <ds:schemaRef ds:uri="http://schemas.openxmlformats.org/package/2006/metadata/core-properties"/>
-    <ds:schemaRef ds:uri="http://purl.org/dc/dcmitype/"/>
-    <ds:schemaRef ds:uri="http://schemas.microsoft.com/office/infopath/2007/PartnerControls"/>
-    <ds:schemaRef ds:uri="http://purl.org/dc/elements/1.1/"/>
-    <ds:schemaRef ds:uri="http://schemas.microsoft.com/office/2006/metadata/properties"/>
-    <ds:schemaRef ds:uri="http://schemas.microsoft.com/office/2006/documentManagement/types"/>
-    <ds:schemaRef ds:uri="ab94eb7c-3405-4d2e-86af-8e1c0896b94f"/>
-    <ds:schemaRef ds:uri="http://www.w3.org/XML/1998/namespace"/>
-  </ds:schemaRefs>
-</ds:datastoreItem>
-</file>
-
-<file path=customXml/itemProps3.xml><?xml version="1.0" encoding="utf-8"?>
 <ds:datastoreItem xmlns:ds="http://schemas.openxmlformats.org/officeDocument/2006/customXml" ds:itemID="{1B4D2A35-824B-4063-A4CC-6B95889E1468}">
   <ds:schemaRefs>
     <ds:schemaRef ds:uri="http://schemas.microsoft.com/office/2006/metadata/contentType"/>
@@ -33149,8 +33203,16 @@
 </ds:datastoreItem>
 </file>
 
+<file path=customXml/itemProps3.xml><?xml version="1.0" encoding="utf-8"?>
+<ds:datastoreItem xmlns:ds="http://schemas.openxmlformats.org/officeDocument/2006/customXml" ds:itemID="{549D05E4-B920-4EDD-B603-7D683DD83EE3}">
+  <ds:schemaRefs>
+    <ds:schemaRef ds:uri="http://schemas.microsoft.com/sharepoint/v3/contenttype/forms"/>
+  </ds:schemaRefs>
+</ds:datastoreItem>
+</file>
+
 <file path=customXml/itemProps4.xml><?xml version="1.0" encoding="utf-8"?>
-<ds:datastoreItem xmlns:ds="http://schemas.openxmlformats.org/officeDocument/2006/customXml" ds:itemID="{28230AED-63D3-4DC0-AD7A-A72B4D830455}">
+<ds:datastoreItem xmlns:ds="http://schemas.openxmlformats.org/officeDocument/2006/customXml" ds:itemID="{229764B1-F7C5-4238-B608-7628B96905E6}">
   <ds:schemaRefs>
     <ds:schemaRef ds:uri="http://schemas.openxmlformats.org/officeDocument/2006/bibliography"/>
   </ds:schemaRefs>

</xml_diff>

<commit_message>
(AWWVIYA-254) Update Quickstart for Viya 3.5
Corrected versions and one link.
</commit_message>
<xml_diff>
--- a/sas-viya-on-the-aws-cloud.docx
+++ b/sas-viya-on-the-aws-cloud.docx
@@ -7186,9 +7186,16 @@
       <w:r>
         <w:t>8.</w:t>
       </w:r>
-      <w:r>
-        <w:t>3</w:t>
-      </w:r>
+      <w:ins w:id="28" w:author="Penny Downey" w:date="2020-01-10T16:51:00Z">
+        <w:r>
+          <w:t>5</w:t>
+        </w:r>
+      </w:ins>
+      <w:del w:id="29" w:author="Penny Downey" w:date="2020-01-10T16:51:00Z">
+        <w:r>
+          <w:delText>3</w:delText>
+        </w:r>
+      </w:del>
       <w:r>
         <w:t xml:space="preserve"> </w:t>
       </w:r>
@@ -7208,9 +7215,16 @@
       <w:r>
         <w:t>SAS Visual Statistics 8.</w:t>
       </w:r>
-      <w:r>
-        <w:t>3</w:t>
-      </w:r>
+      <w:ins w:id="30" w:author="Penny Downey" w:date="2020-01-10T16:51:00Z">
+        <w:r>
+          <w:t>5</w:t>
+        </w:r>
+      </w:ins>
+      <w:del w:id="31" w:author="Penny Downey" w:date="2020-01-10T16:51:00Z">
+        <w:r>
+          <w:delText>3</w:delText>
+        </w:r>
+      </w:del>
       <w:r>
         <w:t xml:space="preserve"> on Linux</w:t>
       </w:r>
@@ -7253,8 +7267,18 @@
         <w:t>SAS Data Preparation</w:t>
       </w:r>
       <w:r>
-        <w:t xml:space="preserve"> 2.3</w:t>
-      </w:r>
+        <w:t xml:space="preserve"> 2.</w:t>
+      </w:r>
+      <w:ins w:id="32" w:author="Penny Downey" w:date="2020-01-10T16:51:00Z">
+        <w:r>
+          <w:t>5</w:t>
+        </w:r>
+      </w:ins>
+      <w:del w:id="33" w:author="Penny Downey" w:date="2020-01-10T16:51:00Z">
+        <w:r>
+          <w:delText>3</w:delText>
+        </w:r>
+      </w:del>
     </w:p>
     <w:p>
       <w:pPr>
@@ -7325,8 +7349,8 @@
       <w:pPr>
         <w:pStyle w:val="Heading4"/>
       </w:pPr>
-      <w:bookmarkStart w:id="28" w:name="_DNS_and_SSL"/>
-      <w:bookmarkEnd w:id="28"/>
+      <w:bookmarkStart w:id="34" w:name="_DNS_and_SSL"/>
+      <w:bookmarkEnd w:id="34"/>
       <w:r>
         <w:t>DNS and SSL Certificate</w:t>
       </w:r>
@@ -8023,20 +8047,20 @@
       <w:pPr>
         <w:pStyle w:val="Heading2"/>
       </w:pPr>
-      <w:bookmarkStart w:id="29" w:name="_Automated_Deployment"/>
-      <w:bookmarkStart w:id="30" w:name="_Deployment_Options"/>
-      <w:bookmarkStart w:id="31" w:name="_Toc29461375"/>
-      <w:bookmarkStart w:id="32" w:name="_Toc462612194"/>
-      <w:bookmarkStart w:id="33" w:name="_Toc470792037"/>
-      <w:bookmarkEnd w:id="29"/>
-      <w:bookmarkEnd w:id="30"/>
+      <w:bookmarkStart w:id="35" w:name="_Automated_Deployment"/>
+      <w:bookmarkStart w:id="36" w:name="_Deployment_Options"/>
+      <w:bookmarkStart w:id="37" w:name="_Toc29461375"/>
+      <w:bookmarkStart w:id="38" w:name="_Toc462612194"/>
+      <w:bookmarkStart w:id="39" w:name="_Toc470792037"/>
+      <w:bookmarkEnd w:id="35"/>
+      <w:bookmarkEnd w:id="36"/>
       <w:r>
         <w:t>Authentication Provid</w:t>
       </w:r>
       <w:r>
         <w:t>er Options</w:t>
       </w:r>
-      <w:bookmarkEnd w:id="31"/>
+      <w:bookmarkEnd w:id="37"/>
     </w:p>
     <w:p>
       <w:pPr>
@@ -8438,18 +8462,18 @@
       <w:pPr>
         <w:pStyle w:val="Heading2"/>
       </w:pPr>
-      <w:bookmarkStart w:id="34" w:name="_Deployment_Options_1"/>
-      <w:bookmarkStart w:id="35" w:name="_Toc29461376"/>
-      <w:bookmarkEnd w:id="34"/>
+      <w:bookmarkStart w:id="40" w:name="_Deployment_Options_1"/>
+      <w:bookmarkStart w:id="41" w:name="_Toc29461376"/>
+      <w:bookmarkEnd w:id="40"/>
       <w:r>
         <w:t xml:space="preserve">Deployment </w:t>
       </w:r>
-      <w:bookmarkEnd w:id="32"/>
+      <w:bookmarkEnd w:id="38"/>
       <w:r>
         <w:t>Options</w:t>
       </w:r>
-      <w:bookmarkEnd w:id="33"/>
-      <w:bookmarkEnd w:id="35"/>
+      <w:bookmarkEnd w:id="39"/>
+      <w:bookmarkEnd w:id="41"/>
     </w:p>
     <w:p>
       <w:pPr>
@@ -8720,7 +8744,7 @@
         <w:pStyle w:val="Heading2"/>
         <w:spacing w:before="120" w:after="100"/>
       </w:pPr>
-      <w:bookmarkStart w:id="36" w:name="_Toc29461377"/>
+      <w:bookmarkStart w:id="42" w:name="_Toc29461377"/>
       <w:r>
         <w:lastRenderedPageBreak/>
         <w:t>Deployment</w:t>
@@ -8728,14 +8752,14 @@
       <w:r>
         <w:t xml:space="preserve"> Steps</w:t>
       </w:r>
-      <w:bookmarkEnd w:id="36"/>
+      <w:bookmarkEnd w:id="42"/>
     </w:p>
     <w:p>
       <w:pPr>
         <w:pStyle w:val="Heading3"/>
         <w:spacing w:after="100"/>
       </w:pPr>
-      <w:bookmarkStart w:id="37" w:name="_Toc29461378"/>
+      <w:bookmarkStart w:id="43" w:name="_Toc29461378"/>
       <w:r>
         <w:t>Step 1</w:t>
       </w:r>
@@ -8748,7 +8772,7 @@
       <w:r>
         <w:t xml:space="preserve"> AWS Account</w:t>
       </w:r>
-      <w:bookmarkEnd w:id="37"/>
+      <w:bookmarkEnd w:id="43"/>
     </w:p>
     <w:p>
       <w:pPr>
@@ -8980,13 +9004,13 @@
         <w:pStyle w:val="Heading3"/>
         <w:spacing w:after="100"/>
       </w:pPr>
-      <w:bookmarkStart w:id="38" w:name="_Toc470792040"/>
-      <w:bookmarkStart w:id="39" w:name="_Toc29461379"/>
-      <w:bookmarkStart w:id="40" w:name="_Hlk529203636"/>
+      <w:bookmarkStart w:id="44" w:name="_Toc470792040"/>
+      <w:bookmarkStart w:id="45" w:name="_Toc29461379"/>
+      <w:bookmarkStart w:id="46" w:name="_Hlk529203636"/>
       <w:r>
         <w:t xml:space="preserve">Step 2. </w:t>
       </w:r>
-      <w:bookmarkEnd w:id="38"/>
+      <w:bookmarkEnd w:id="44"/>
       <w:r>
         <w:t>Upload th</w:t>
       </w:r>
@@ -9014,7 +9038,7 @@
       <w:r>
         <w:t>S3 Location</w:t>
       </w:r>
-      <w:bookmarkEnd w:id="39"/>
+      <w:bookmarkEnd w:id="45"/>
     </w:p>
     <w:p>
       <w:pPr>
@@ -9121,7 +9145,7 @@
         <w:t>accessible.</w:t>
       </w:r>
     </w:p>
-    <w:bookmarkEnd w:id="40"/>
+    <w:bookmarkEnd w:id="46"/>
     <w:p>
       <w:pPr>
         <w:spacing w:after="140" w:line="280" w:lineRule="atLeast"/>
@@ -9146,13 +9170,13 @@
         <w:pStyle w:val="Heading3"/>
         <w:spacing w:after="100"/>
       </w:pPr>
-      <w:bookmarkStart w:id="41" w:name="_Step_5._Launch"/>
-      <w:bookmarkStart w:id="42" w:name="_Step_5._Launch_1"/>
-      <w:bookmarkStart w:id="43" w:name="_Step_3._Launch"/>
-      <w:bookmarkStart w:id="44" w:name="_Toc29461380"/>
-      <w:bookmarkEnd w:id="41"/>
-      <w:bookmarkEnd w:id="42"/>
-      <w:bookmarkEnd w:id="43"/>
+      <w:bookmarkStart w:id="47" w:name="_Step_5._Launch"/>
+      <w:bookmarkStart w:id="48" w:name="_Step_5._Launch_1"/>
+      <w:bookmarkStart w:id="49" w:name="_Step_3._Launch"/>
+      <w:bookmarkStart w:id="50" w:name="_Toc29461380"/>
+      <w:bookmarkEnd w:id="47"/>
+      <w:bookmarkEnd w:id="48"/>
+      <w:bookmarkEnd w:id="49"/>
       <w:r>
         <w:lastRenderedPageBreak/>
         <w:t>S</w:t>
@@ -9169,7 +9193,7 @@
       <w:r>
         <w:t xml:space="preserve"> Quick Start</w:t>
       </w:r>
-      <w:bookmarkEnd w:id="44"/>
+      <w:bookmarkEnd w:id="50"/>
     </w:p>
     <w:p>
       <w:pPr>
@@ -9650,7 +9674,7 @@
         </w:pBdr>
         <w:spacing w:before="140" w:after="140" w:line="320" w:lineRule="exact"/>
       </w:pPr>
-      <w:bookmarkStart w:id="45" w:name="_Hlk21945018"/>
+      <w:bookmarkStart w:id="51" w:name="_Hlk21945018"/>
       <w:r>
         <w:rPr>
           <w:b/>
@@ -9748,7 +9772,7 @@
         <w:t>. You’ll be prompted for your VPC settings when you launch the Quick Start.</w:t>
       </w:r>
     </w:p>
-    <w:bookmarkEnd w:id="45"/>
+    <w:bookmarkEnd w:id="51"/>
     <w:p>
       <w:pPr>
         <w:pStyle w:val="ListParagraph"/>
@@ -10157,8 +10181,8 @@
           </w:rPr>
           <w:t xml:space="preserve"> into an existing VPC</w:t>
         </w:r>
-        <w:bookmarkStart w:id="46" w:name="sc4"/>
-        <w:bookmarkEnd w:id="46"/>
+        <w:bookmarkStart w:id="52" w:name="sc4"/>
+        <w:bookmarkEnd w:id="52"/>
       </w:hyperlink>
     </w:p>
     <w:p>
@@ -10169,8 +10193,8 @@
           <w:color w:val="FAA634"/>
         </w:rPr>
       </w:pPr>
-      <w:bookmarkStart w:id="47" w:name="opt1"/>
-      <w:bookmarkEnd w:id="47"/>
+      <w:bookmarkStart w:id="53" w:name="opt1"/>
+      <w:bookmarkEnd w:id="53"/>
       <w:r>
         <w:rPr>
           <w:b/>
@@ -12415,8 +12439,8 @@
           <w:color w:val="FAA634"/>
         </w:rPr>
       </w:pPr>
-      <w:bookmarkStart w:id="48" w:name="option2"/>
-      <w:bookmarkEnd w:id="48"/>
+      <w:bookmarkStart w:id="54" w:name="option2"/>
+      <w:bookmarkEnd w:id="54"/>
       <w:r>
         <w:rPr>
           <w:b/>
@@ -15240,7 +15264,7 @@
       <w:pPr>
         <w:pStyle w:val="Heading3"/>
       </w:pPr>
-      <w:bookmarkStart w:id="49" w:name="_Toc29461381"/>
+      <w:bookmarkStart w:id="55" w:name="_Toc29461381"/>
       <w:r>
         <w:t xml:space="preserve">Step </w:t>
       </w:r>
@@ -15250,7 +15274,7 @@
       <w:r>
         <w:t>. Test the Deployment</w:t>
       </w:r>
-      <w:bookmarkEnd w:id="49"/>
+      <w:bookmarkEnd w:id="55"/>
       <w:r>
         <w:t xml:space="preserve"> </w:t>
       </w:r>
@@ -15443,7 +15467,7 @@
       <w:pPr>
         <w:pStyle w:val="Heading3"/>
       </w:pPr>
-      <w:bookmarkStart w:id="50" w:name="_Toc29461382"/>
+      <w:bookmarkStart w:id="56" w:name="_Toc29461382"/>
       <w:r>
         <w:lastRenderedPageBreak/>
         <w:t xml:space="preserve">Step </w:t>
@@ -15460,7 +15484,7 @@
       <w:r>
         <w:t>Further Configuration</w:t>
       </w:r>
-      <w:bookmarkEnd w:id="50"/>
+      <w:bookmarkEnd w:id="56"/>
       <w:r>
         <w:t xml:space="preserve"> </w:t>
       </w:r>
@@ -15890,12 +15914,12 @@
       <w:pPr>
         <w:pStyle w:val="Heading3"/>
       </w:pPr>
-      <w:bookmarkStart w:id="51" w:name="_(Optional)_Enable_Access"/>
-      <w:bookmarkStart w:id="52" w:name="_Ref528687075"/>
-      <w:bookmarkStart w:id="53" w:name="_Ref529360324"/>
-      <w:bookmarkStart w:id="54" w:name="_Ref529360361"/>
-      <w:bookmarkStart w:id="55" w:name="_Toc29461383"/>
-      <w:bookmarkEnd w:id="51"/>
+      <w:bookmarkStart w:id="57" w:name="_(Optional)_Enable_Access"/>
+      <w:bookmarkStart w:id="58" w:name="_Ref528687075"/>
+      <w:bookmarkStart w:id="59" w:name="_Ref529360324"/>
+      <w:bookmarkStart w:id="60" w:name="_Ref529360361"/>
+      <w:bookmarkStart w:id="61" w:name="_Toc29461383"/>
+      <w:bookmarkEnd w:id="57"/>
       <w:r>
         <w:t xml:space="preserve">Step </w:t>
       </w:r>
@@ -15917,10 +15941,10 @@
       <w:r>
         <w:t>Data Sources</w:t>
       </w:r>
-      <w:bookmarkEnd w:id="52"/>
-      <w:bookmarkEnd w:id="53"/>
-      <w:bookmarkEnd w:id="54"/>
-      <w:bookmarkEnd w:id="55"/>
+      <w:bookmarkEnd w:id="58"/>
+      <w:bookmarkEnd w:id="59"/>
+      <w:bookmarkEnd w:id="60"/>
+      <w:bookmarkEnd w:id="61"/>
     </w:p>
     <w:p>
       <w:pPr>
@@ -16038,17 +16062,16 @@
       <w:r>
         <w:fldChar w:fldCharType="begin"/>
       </w:r>
-      <w:ins w:id="56" w:author="Penny Downey" w:date="2020-01-10T15:25:00Z">
+      <w:ins w:id="62" w:author="Penny Downey" w:date="2020-01-10T15:25:00Z">
         <w:r>
           <w:instrText>HYPERLINK "https://go.documentation.sas.com/?docsetId=dplyml0phy0lax&amp;docsetTarget=n18cthgsfyxndyn1imqkbfjisxsv.htm&amp;docsetVersion=3.5&amp;locale=en"</w:instrText>
         </w:r>
       </w:ins>
-      <w:del w:id="57" w:author="Penny Downey" w:date="2020-01-10T15:25:00Z">
+      <w:del w:id="63" w:author="Penny Downey" w:date="2020-01-10T15:25:00Z">
         <w:r>
           <w:delInstrText xml:space="preserve"> HYPERLINK "https://go.documentation.sas.com/?docsetId=dplyml0phy0lax&amp;docsetTarget=n18cthgsfyxndyn1imqkbfjisxsv.htm&amp;docsetVersion=3.4&amp;locale=en" </w:delInstrText>
         </w:r>
       </w:del>
-      <w:ins w:id="58" w:author="Penny Downey" w:date="2020-01-10T15:25:00Z"/>
       <w:r>
         <w:fldChar w:fldCharType="separate"/>
       </w:r>
@@ -16056,31 +16079,7 @@
         <w:rPr>
           <w:rStyle w:val="Hyperlink"/>
         </w:rPr>
-        <w:t>Validating</w:t>
-      </w:r>
-      <w:r>
-        <w:rPr>
-          <w:rStyle w:val="Hyperlink"/>
-        </w:rPr>
-        <w:t xml:space="preserve"> </w:t>
-      </w:r>
-      <w:r>
-        <w:rPr>
-          <w:rStyle w:val="Hyperlink"/>
-        </w:rPr>
-        <w:t>your</w:t>
-      </w:r>
-      <w:r>
-        <w:rPr>
-          <w:rStyle w:val="Hyperlink"/>
-        </w:rPr>
-        <w:t xml:space="preserve"> </w:t>
-      </w:r>
-      <w:r>
-        <w:rPr>
-          <w:rStyle w:val="Hyperlink"/>
-        </w:rPr>
-        <w:t>Deployment</w:t>
+        <w:t>Validating your Deployment</w:t>
       </w:r>
       <w:r>
         <w:rPr>
@@ -16124,7 +16123,7 @@
         </w:rPr>
         <w:t xml:space="preserve"> 3.</w:t>
       </w:r>
-      <w:ins w:id="59" w:author="Penny Downey" w:date="2020-01-10T15:24:00Z">
+      <w:ins w:id="64" w:author="Penny Downey" w:date="2020-01-10T15:24:00Z">
         <w:r>
           <w:rPr>
             <w:rFonts w:cs="Segoe UI"/>
@@ -16133,7 +16132,7 @@
           <w:t>5</w:t>
         </w:r>
       </w:ins>
-      <w:del w:id="60" w:author="Penny Downey" w:date="2020-01-10T15:24:00Z">
+      <w:del w:id="65" w:author="Penny Downey" w:date="2020-01-10T15:24:00Z">
         <w:r>
           <w:rPr>
             <w:rFonts w:cs="Segoe UI"/>
@@ -16156,11 +16155,11 @@
         </w:rPr>
         <w:t>.</w:t>
       </w:r>
-      <w:bookmarkStart w:id="61" w:name="_(Optional)_Deploy_Data"/>
-      <w:bookmarkStart w:id="62" w:name="_Ref528687097"/>
-      <w:bookmarkStart w:id="63" w:name="_Ref529360207"/>
-      <w:bookmarkStart w:id="64" w:name="_Ref529360377"/>
-      <w:bookmarkEnd w:id="61"/>
+      <w:bookmarkStart w:id="66" w:name="_(Optional)_Deploy_Data"/>
+      <w:bookmarkStart w:id="67" w:name="_Ref528687097"/>
+      <w:bookmarkStart w:id="68" w:name="_Ref529360207"/>
+      <w:bookmarkStart w:id="69" w:name="_Ref529360377"/>
+      <w:bookmarkEnd w:id="66"/>
       <w:r>
         <w:t xml:space="preserve"> </w:t>
       </w:r>
@@ -16170,11 +16169,11 @@
         <w:pStyle w:val="Heading3"/>
         <w:spacing w:after="100"/>
       </w:pPr>
-      <w:bookmarkStart w:id="65" w:name="_(Optional)_Deploy_Data_1"/>
-      <w:bookmarkStart w:id="66" w:name="_Step_7._(Optional)"/>
-      <w:bookmarkStart w:id="67" w:name="_Toc29461384"/>
-      <w:bookmarkEnd w:id="65"/>
-      <w:bookmarkEnd w:id="66"/>
+      <w:bookmarkStart w:id="70" w:name="_(Optional)_Deploy_Data_1"/>
+      <w:bookmarkStart w:id="71" w:name="_Step_7._(Optional)"/>
+      <w:bookmarkStart w:id="72" w:name="_Toc29461384"/>
+      <w:bookmarkEnd w:id="70"/>
+      <w:bookmarkEnd w:id="71"/>
       <w:r>
         <w:t xml:space="preserve">Step </w:t>
       </w:r>
@@ -16193,10 +16192,10 @@
       <w:r>
         <w:t xml:space="preserve"> and Validate Communication</w:t>
       </w:r>
-      <w:bookmarkEnd w:id="62"/>
-      <w:bookmarkEnd w:id="63"/>
-      <w:bookmarkEnd w:id="64"/>
       <w:bookmarkEnd w:id="67"/>
+      <w:bookmarkEnd w:id="68"/>
+      <w:bookmarkEnd w:id="69"/>
+      <w:bookmarkEnd w:id="72"/>
       <w:r>
         <w:t xml:space="preserve"> </w:t>
       </w:r>
@@ -16254,17 +16253,16 @@
       <w:r>
         <w:fldChar w:fldCharType="begin"/>
       </w:r>
-      <w:ins w:id="68" w:author="Penny Downey" w:date="2020-01-10T15:26:00Z">
+      <w:ins w:id="73" w:author="Penny Downey" w:date="2020-01-10T15:26:00Z">
         <w:r>
           <w:instrText>HYPERLINK "https://go.documentation.sas.com/?docsetId=dplydagent0phy0lax&amp;docsetTarget=p06vsqpjpj2motn1qhi5t40u8xf4.htm&amp;docsetVersion=2.5&amp;locale=en"</w:instrText>
         </w:r>
       </w:ins>
-      <w:del w:id="69" w:author="Penny Downey" w:date="2020-01-10T15:26:00Z">
+      <w:del w:id="74" w:author="Penny Downey" w:date="2020-01-10T15:26:00Z">
         <w:r>
           <w:delInstrText xml:space="preserve"> HYPERLINK "http://go.documentation.sas.com/?docsetId=dplydagent0phy0lax&amp;docsetTarget=p06vsqpjpj2motn1qhi5t40u8xf4.htm&amp;docsetVersion=2.3&amp;locale=en" </w:delInstrText>
         </w:r>
       </w:del>
-      <w:ins w:id="70" w:author="Penny Downey" w:date="2020-01-10T15:26:00Z"/>
       <w:r>
         <w:fldChar w:fldCharType="separate"/>
       </w:r>
@@ -16272,43 +16270,7 @@
         <w:rPr>
           <w:rStyle w:val="Hyperlink"/>
         </w:rPr>
-        <w:t>SAS Data Agent for Linu</w:t>
-      </w:r>
-      <w:r>
-        <w:rPr>
-          <w:rStyle w:val="Hyperlink"/>
-        </w:rPr>
-        <w:t>x</w:t>
-      </w:r>
-      <w:r>
-        <w:rPr>
-          <w:rStyle w:val="Hyperlink"/>
-        </w:rPr>
-        <w:t xml:space="preserve"> Depl</w:t>
-      </w:r>
-      <w:r>
-        <w:rPr>
-          <w:rStyle w:val="Hyperlink"/>
-        </w:rPr>
-        <w:t>o</w:t>
-      </w:r>
-      <w:r>
-        <w:rPr>
-          <w:rStyle w:val="Hyperlink"/>
-        </w:rPr>
-        <w:t>y</w:t>
-      </w:r>
-      <w:r>
-        <w:rPr>
-          <w:rStyle w:val="Hyperlink"/>
-        </w:rPr>
-        <w:t>m</w:t>
-      </w:r>
-      <w:r>
-        <w:rPr>
-          <w:rStyle w:val="Hyperlink"/>
-        </w:rPr>
-        <w:t>ent Guide</w:t>
+        <w:t>SAS Data Agent for Linux Deployment Guide</w:t>
       </w:r>
       <w:r>
         <w:rPr>
@@ -18053,17 +18015,16 @@
       <w:r>
         <w:fldChar w:fldCharType="begin"/>
       </w:r>
-      <w:ins w:id="71" w:author="Penny Downey" w:date="2020-01-10T15:27:00Z">
+      <w:ins w:id="75" w:author="Penny Downey" w:date="2020-01-10T15:27:00Z">
         <w:r>
           <w:instrText>HYPERLINK "https://go.documentation.sas.com/?docsetId=dplydagent0phy0lax&amp;docsetTarget=p06vsqpjpj2motn1qhi5t40u8xf4.htm&amp;docsetVersion=2.5&amp;locale=en"</w:instrText>
         </w:r>
       </w:ins>
-      <w:del w:id="72" w:author="Penny Downey" w:date="2020-01-10T15:27:00Z">
+      <w:del w:id="76" w:author="Penny Downey" w:date="2020-01-10T15:27:00Z">
         <w:r>
           <w:delInstrText xml:space="preserve"> HYPERLINK "http://go.documentation.sas.com/?docsetId=dplydagent0phy0lax&amp;docsetTarget=p06vsqpjpj2motn1qhi5t40u8xf4.htm&amp;docsetVersion=2.3&amp;locale=en" </w:delInstrText>
         </w:r>
       </w:del>
-      <w:ins w:id="73" w:author="Penny Downey" w:date="2020-01-10T15:27:00Z"/>
       <w:r>
         <w:fldChar w:fldCharType="separate"/>
       </w:r>
@@ -18071,31 +18032,7 @@
         <w:rPr>
           <w:rStyle w:val="Hyperlink"/>
         </w:rPr>
-        <w:t>SAS Data Ag</w:t>
-      </w:r>
-      <w:r>
-        <w:rPr>
-          <w:rStyle w:val="Hyperlink"/>
-        </w:rPr>
-        <w:t>e</w:t>
-      </w:r>
-      <w:r>
-        <w:rPr>
-          <w:rStyle w:val="Hyperlink"/>
-        </w:rPr>
-        <w:t>nt for Li</w:t>
-      </w:r>
-      <w:r>
-        <w:rPr>
-          <w:rStyle w:val="Hyperlink"/>
-        </w:rPr>
-        <w:t>n</w:t>
-      </w:r>
-      <w:r>
-        <w:rPr>
-          <w:rStyle w:val="Hyperlink"/>
-        </w:rPr>
-        <w:t>ux Deployment Guide</w:t>
+        <w:t>SAS Data Agent for Linux Deployment Guide</w:t>
       </w:r>
       <w:r>
         <w:rPr>
@@ -18125,7 +18062,7 @@
         <w:pStyle w:val="Heading2"/>
         <w:spacing w:after="100"/>
       </w:pPr>
-      <w:bookmarkStart w:id="74" w:name="_Toc29461385"/>
+      <w:bookmarkStart w:id="77" w:name="_Toc29461385"/>
       <w:r>
         <w:lastRenderedPageBreak/>
         <w:t xml:space="preserve">Best Practices Using SAS </w:t>
@@ -18141,7 +18078,7 @@
       <w:r>
         <w:t>on AWS</w:t>
       </w:r>
-      <w:bookmarkEnd w:id="74"/>
+      <w:bookmarkEnd w:id="77"/>
     </w:p>
     <w:p>
       <w:pPr>
@@ -18408,41 +18345,258 @@
       <w:r>
         <w:fldChar w:fldCharType="begin"/>
       </w:r>
-      <w:ins w:id="75" w:author="Penny Downey" w:date="2020-01-10T15:29:00Z">
+      <w:ins w:id="78" w:author="Penny Downey" w:date="2020-01-10T15:29:00Z">
         <w:r>
           <w:instrText>HYPERLINK "https://go.documentation.sas.com/?docsetId=dplyml0phy0lax&amp;docsetTarget=titlepage.htm&amp;docsetVersion=3.5&amp;locale=en"</w:instrText>
         </w:r>
       </w:ins>
-      <w:del w:id="76" w:author="Penny Downey" w:date="2020-01-10T15:29:00Z">
+      <w:del w:id="79" w:author="Penny Downey" w:date="2020-01-10T15:29:00Z">
         <w:r>
           <w:delInstrText xml:space="preserve"> HYPERLINK "http://go.documentation.sas.com/?docsetId=dplyml0phy0lax&amp;docsetTarget=titlepage.htm&amp;docsetVersion=3.4&amp;locale=en" </w:delInstrText>
         </w:r>
       </w:del>
-      <w:ins w:id="77" w:author="Penny Downey" w:date="2020-01-10T15:29:00Z"/>
       <w:r>
         <w:fldChar w:fldCharType="separate"/>
       </w:r>
-      <w:del w:id="78" w:author="Penny Downey" w:date="2020-01-10T15:29:00Z">
+      <w:del w:id="80" w:author="Penny Downey" w:date="2020-01-10T15:29:00Z">
         <w:r>
           <w:rPr>
             <w:rStyle w:val="Hyperlink"/>
           </w:rPr>
-          <w:delText>SAS Viya 3.4 for Linux: Deplo</w:delText>
+          <w:delText>SAS Viya 3.4 for Linux: Deployment Guide</w:delText>
+        </w:r>
+      </w:del>
+      <w:ins w:id="81" w:author="Penny Downey" w:date="2020-01-10T15:29:00Z">
+        <w:r>
+          <w:rPr>
+            <w:rStyle w:val="Hyperlink"/>
+          </w:rPr>
+          <w:t xml:space="preserve">SAS </w:t>
+        </w:r>
+        <w:proofErr w:type="spellStart"/>
+        <w:r>
+          <w:rPr>
+            <w:rStyle w:val="Hyperlink"/>
+          </w:rPr>
+          <w:t>Viya</w:t>
+        </w:r>
+        <w:proofErr w:type="spellEnd"/>
+        <w:r>
+          <w:rPr>
+            <w:rStyle w:val="Hyperlink"/>
+          </w:rPr>
+          <w:t xml:space="preserve"> 3.5 for Linux: Deployment Guide</w:t>
+        </w:r>
+      </w:ins>
+      <w:r>
+        <w:rPr>
+          <w:rStyle w:val="Hyperlink"/>
+        </w:rPr>
+        <w:fldChar w:fldCharType="end"/>
+      </w:r>
+      <w:r>
+        <w:t xml:space="preserve">. </w:t>
+      </w:r>
+      <w:r>
+        <w:br/>
+      </w:r>
+      <w:r>
+        <w:t xml:space="preserve">Note: </w:t>
+      </w:r>
+      <w:r>
+        <w:rPr>
+          <w:rFonts w:cs="Arial"/>
+          <w:color w:val="333333"/>
+        </w:rPr>
+        <w:t>When you initiate the updat</w:t>
+      </w:r>
+      <w:r>
+        <w:rPr>
+          <w:rFonts w:cs="Arial"/>
+          <w:color w:val="333333"/>
+        </w:rPr>
+        <w:t>e and the documentation specif</w:t>
+      </w:r>
+      <w:r>
+        <w:rPr>
+          <w:rFonts w:cs="Arial"/>
+          <w:color w:val="333333"/>
+        </w:rPr>
+        <w:t>ies to run the same command and options as the initial deployment, use the following command</w:t>
+      </w:r>
+      <w:r>
+        <w:rPr>
+          <w:rFonts w:ascii="Arial" w:hAnsi="Arial" w:cs="Arial"/>
+          <w:color w:val="333333"/>
+          <w:sz w:val="21"/>
+          <w:szCs w:val="21"/>
+        </w:rPr>
+        <w:t>:</w:t>
+      </w:r>
+    </w:p>
+    <w:p>
+      <w:pPr>
+        <w:pStyle w:val="CodeSnippet"/>
+        <w:rPr>
+          <w:b/>
+          <w:color w:val="000000" w:themeColor="text1"/>
+        </w:rPr>
+      </w:pPr>
+      <w:r>
+        <w:t xml:space="preserve">ansible-playbook </w:t>
+      </w:r>
+      <w:proofErr w:type="spellStart"/>
+      <w:r>
+        <w:t>site.yml</w:t>
+      </w:r>
+      <w:proofErr w:type="spellEnd"/>
+    </w:p>
+    <w:p>
+      <w:pPr>
+        <w:pStyle w:val="ListBullet"/>
+        <w:rPr>
+          <w:b/>
+          <w:color w:val="000000" w:themeColor="text1"/>
+        </w:rPr>
+      </w:pPr>
+      <w:r>
+        <w:t>Follow best practices</w:t>
+      </w:r>
+      <w:r>
+        <w:t xml:space="preserve"> for backup and restore.</w:t>
+      </w:r>
+      <w:r>
+        <w:t xml:space="preserve"> </w:t>
+      </w:r>
+      <w:r>
+        <w:t>See</w:t>
+      </w:r>
+      <w:r>
+        <w:t xml:space="preserve"> </w:t>
+      </w:r>
+      <w:r>
+        <w:fldChar w:fldCharType="begin"/>
+      </w:r>
+      <w:ins w:id="82" w:author="Penny Downey" w:date="2020-01-10T15:30:00Z">
+        <w:r>
+          <w:instrText>HYPERLINK "https://go.documentation.sas.com/?docsetId=calchkcfg&amp;docsetTarget=n00004saschecklist0000config.htm&amp;docsetVersion=3.5&amp;locale=en"</w:instrText>
+        </w:r>
+      </w:ins>
+      <w:del w:id="83" w:author="Penny Downey" w:date="2020-01-10T15:30:00Z">
+        <w:r>
+          <w:delInstrText xml:space="preserve"> HYPERLINK "http://go.documentation.sas.com/?docsetId=calchkcfg&amp;docsetTarget=n00004saschecklist0000config.htm&amp;docsetVersion=3.4&amp;locale=en" </w:delInstrText>
+        </w:r>
+      </w:del>
+      <w:r>
+        <w:fldChar w:fldCharType="separate"/>
+      </w:r>
+      <w:del w:id="84" w:author="Penny Downey" w:date="2020-01-10T15:30:00Z">
+        <w:r>
+          <w:rPr>
+            <w:rStyle w:val="Hyperlink"/>
+          </w:rPr>
+          <w:delText>SAS Viya 3.4 Administration</w:delText>
+        </w:r>
+      </w:del>
+      <w:ins w:id="85" w:author="Penny Downey" w:date="2020-01-10T15:30:00Z">
+        <w:r>
+          <w:rPr>
+            <w:rStyle w:val="Hyperlink"/>
+          </w:rPr>
+          <w:t xml:space="preserve">SAS </w:t>
+        </w:r>
+        <w:proofErr w:type="spellStart"/>
+        <w:r>
+          <w:rPr>
+            <w:rStyle w:val="Hyperlink"/>
+          </w:rPr>
+          <w:t>Viya</w:t>
+        </w:r>
+        <w:proofErr w:type="spellEnd"/>
+        <w:r>
+          <w:rPr>
+            <w:rStyle w:val="Hyperlink"/>
+          </w:rPr>
+          <w:t xml:space="preserve"> 3.5 Ad</w:t>
         </w:r>
         <w:r>
           <w:rPr>
             <w:rStyle w:val="Hyperlink"/>
           </w:rPr>
-          <w:delText>y</w:delText>
+          <w:t>m</w:t>
         </w:r>
         <w:r>
           <w:rPr>
             <w:rStyle w:val="Hyperlink"/>
           </w:rPr>
-          <w:delText>ment Guide</w:delText>
+          <w:t>i</w:t>
+        </w:r>
+        <w:r>
+          <w:rPr>
+            <w:rStyle w:val="Hyperlink"/>
+          </w:rPr>
+          <w:t>n</w:t>
+        </w:r>
+        <w:r>
+          <w:rPr>
+            <w:rStyle w:val="Hyperlink"/>
+          </w:rPr>
+          <w:t>istration</w:t>
+        </w:r>
+      </w:ins>
+      <w:r>
+        <w:rPr>
+          <w:rStyle w:val="Hyperlink"/>
+        </w:rPr>
+        <w:fldChar w:fldCharType="end"/>
+      </w:r>
+      <w:r>
+        <w:t>.</w:t>
+      </w:r>
+      <w:r>
+        <w:t xml:space="preserve"> </w:t>
+      </w:r>
+    </w:p>
+    <w:p>
+      <w:pPr>
+        <w:pStyle w:val="ListBullet"/>
+        <w:rPr>
+          <w:b/>
+          <w:color w:val="000000" w:themeColor="text1"/>
+        </w:rPr>
+      </w:pPr>
+      <w:r>
+        <w:t xml:space="preserve">Apply new licenses. For task instructions, </w:t>
+      </w:r>
+      <w:r>
+        <w:t xml:space="preserve">see “Apply New Licenses Using Ansible” in </w:t>
+      </w:r>
+      <w:r>
+        <w:fldChar w:fldCharType="begin"/>
+      </w:r>
+      <w:ins w:id="86" w:author="Penny Downey" w:date="2020-01-10T16:50:00Z">
+        <w:r>
+          <w:instrText>HYPERLINK "https://go.documentation.sas.com/?docsetId=callicense&amp;docsetTarget=titlepage.htm&amp;docsetVersion=3.5&amp;locale=en"</w:instrText>
+        </w:r>
+      </w:ins>
+      <w:del w:id="87" w:author="Penny Downey" w:date="2020-01-10T15:30:00Z">
+        <w:r>
+          <w:delInstrText xml:space="preserve"> HYPERLINK "http://go.documentation.sas.com/?docsetId=callicense&amp;docsetTarget=titlepage.htm&amp;docsetVersion=3.4&amp;locale=en" </w:delInstrText>
         </w:r>
       </w:del>
-      <w:ins w:id="79" w:author="Penny Downey" w:date="2020-01-10T15:29:00Z">
+      <w:ins w:id="88" w:author="Penny Downey" w:date="2020-01-10T16:50:00Z"/>
+      <w:r>
+        <w:fldChar w:fldCharType="separate"/>
+      </w:r>
+      <w:del w:id="89" w:author="Penny Downey" w:date="2020-01-10T15:30:00Z">
+        <w:r>
+          <w:rPr>
+            <w:rStyle w:val="Hyperlink"/>
+          </w:rPr>
+          <w:delText>SAS Viya 3.4 Administration</w:delText>
+        </w:r>
+      </w:del>
+      <w:ins w:id="90" w:author="Penny Downey" w:date="2020-01-10T15:30:00Z">
         <w:r>
           <w:rPr>
             <w:rStyle w:val="Hyperlink"/>
@@ -18473,177 +18627,10 @@
           <w:rPr>
             <w:rStyle w:val="Hyperlink"/>
           </w:rPr>
-          <w:t>.5 for Linux</w:t>
+          <w:t>.5 A</w:t>
         </w:r>
-        <w:r>
-          <w:rPr>
-            <w:rStyle w:val="Hyperlink"/>
-          </w:rPr>
-          <w:t>:</w:t>
-        </w:r>
-        <w:r>
-          <w:rPr>
-            <w:rStyle w:val="Hyperlink"/>
-          </w:rPr>
-          <w:t xml:space="preserve"> Deployment Guide</w:t>
-        </w:r>
-      </w:ins>
-      <w:r>
-        <w:rPr>
-          <w:rStyle w:val="Hyperlink"/>
-        </w:rPr>
-        <w:fldChar w:fldCharType="end"/>
-      </w:r>
-      <w:r>
-        <w:t xml:space="preserve">. </w:t>
-      </w:r>
-      <w:r>
-        <w:br/>
-      </w:r>
-      <w:r>
-        <w:t xml:space="preserve">Note: </w:t>
-      </w:r>
-      <w:r>
-        <w:rPr>
-          <w:rFonts w:cs="Arial"/>
-          <w:color w:val="333333"/>
-        </w:rPr>
-        <w:t>When you initiate the updat</w:t>
-      </w:r>
-      <w:r>
-        <w:rPr>
-          <w:rFonts w:cs="Arial"/>
-          <w:color w:val="333333"/>
-        </w:rPr>
-        <w:t>e and the documentation specif</w:t>
-      </w:r>
-      <w:r>
-        <w:rPr>
-          <w:rFonts w:cs="Arial"/>
-          <w:color w:val="333333"/>
-        </w:rPr>
-        <w:t>ies to run the same command and options as the initial deployment, use the following command</w:t>
-      </w:r>
-      <w:r>
-        <w:rPr>
-          <w:rFonts w:ascii="Arial" w:hAnsi="Arial" w:cs="Arial"/>
-          <w:color w:val="333333"/>
-          <w:sz w:val="21"/>
-          <w:szCs w:val="21"/>
-        </w:rPr>
-        <w:t>:</w:t>
-      </w:r>
-    </w:p>
-    <w:p>
-      <w:pPr>
-        <w:pStyle w:val="CodeSnippet"/>
-        <w:rPr>
-          <w:b/>
-          <w:color w:val="000000" w:themeColor="text1"/>
-        </w:rPr>
-      </w:pPr>
-      <w:r>
-        <w:t xml:space="preserve">ansible-playbook </w:t>
-      </w:r>
-      <w:proofErr w:type="spellStart"/>
-      <w:r>
-        <w:t>site.yml</w:t>
-      </w:r>
-      <w:proofErr w:type="spellEnd"/>
-    </w:p>
-    <w:p>
-      <w:pPr>
-        <w:pStyle w:val="ListBullet"/>
-        <w:rPr>
-          <w:b/>
-          <w:color w:val="000000" w:themeColor="text1"/>
-        </w:rPr>
-      </w:pPr>
-      <w:r>
-        <w:t>Follow best practices</w:t>
-      </w:r>
-      <w:r>
-        <w:t xml:space="preserve"> for backup and restore.</w:t>
-      </w:r>
-      <w:r>
-        <w:t xml:space="preserve"> </w:t>
-      </w:r>
-      <w:r>
-        <w:t>See</w:t>
-      </w:r>
-      <w:r>
-        <w:t xml:space="preserve"> </w:t>
-      </w:r>
-      <w:r>
-        <w:fldChar w:fldCharType="begin"/>
-      </w:r>
-      <w:ins w:id="80" w:author="Penny Downey" w:date="2020-01-10T15:30:00Z">
-        <w:r>
-          <w:instrText>HYPERLINK "https://go.documentation.sas.com/?docsetId=calchkcfg&amp;docsetTarget=n00004saschecklist0000config.htm&amp;docsetVersion=3.5&amp;locale=en"</w:instrText>
-        </w:r>
-      </w:ins>
-      <w:del w:id="81" w:author="Penny Downey" w:date="2020-01-10T15:30:00Z">
-        <w:r>
-          <w:delInstrText xml:space="preserve"> HYPERLINK "http://go.documentation.sas.com/?docsetId=calchkcfg&amp;docsetTarget=n00004saschecklist0000config.htm&amp;docsetVersion=3.4&amp;locale=en" </w:delInstrText>
-        </w:r>
-      </w:del>
-      <w:ins w:id="82" w:author="Penny Downey" w:date="2020-01-10T15:30:00Z"/>
-      <w:r>
-        <w:fldChar w:fldCharType="separate"/>
-      </w:r>
-      <w:del w:id="83" w:author="Penny Downey" w:date="2020-01-10T15:30:00Z">
-        <w:r>
-          <w:rPr>
-            <w:rStyle w:val="Hyperlink"/>
-          </w:rPr>
-          <w:delText>SAS Viy</w:delText>
-        </w:r>
-        <w:r>
-          <w:rPr>
-            <w:rStyle w:val="Hyperlink"/>
-          </w:rPr>
-          <w:delText>a</w:delText>
-        </w:r>
-        <w:r>
-          <w:rPr>
-            <w:rStyle w:val="Hyperlink"/>
-          </w:rPr>
-          <w:delText xml:space="preserve"> 3.4 Administration</w:delText>
-        </w:r>
-      </w:del>
-      <w:ins w:id="84" w:author="Penny Downey" w:date="2020-01-10T15:30:00Z">
-        <w:r>
-          <w:rPr>
-            <w:rStyle w:val="Hyperlink"/>
-          </w:rPr>
-          <w:t xml:space="preserve">SAS </w:t>
-        </w:r>
-        <w:proofErr w:type="spellStart"/>
-        <w:r>
-          <w:rPr>
-            <w:rStyle w:val="Hyperlink"/>
-          </w:rPr>
-          <w:t>Viya</w:t>
-        </w:r>
-        <w:proofErr w:type="spellEnd"/>
-        <w:r>
-          <w:rPr>
-            <w:rStyle w:val="Hyperlink"/>
-          </w:rPr>
-          <w:t xml:space="preserve"> 3.5</w:t>
-        </w:r>
-        <w:r>
-          <w:rPr>
-            <w:rStyle w:val="Hyperlink"/>
-          </w:rPr>
-          <w:t xml:space="preserve"> </w:t>
-        </w:r>
-        <w:r>
-          <w:rPr>
-            <w:rStyle w:val="Hyperlink"/>
-          </w:rPr>
-          <w:t>A</w:t>
-        </w:r>
+        <w:bookmarkStart w:id="91" w:name="_GoBack"/>
+        <w:bookmarkEnd w:id="91"/>
         <w:r>
           <w:rPr>
             <w:rStyle w:val="Hyperlink"/>
@@ -18654,129 +18641,7 @@
           <w:rPr>
             <w:rStyle w:val="Hyperlink"/>
           </w:rPr>
-          <w:t>mi</w:t>
-        </w:r>
-        <w:r>
-          <w:rPr>
-            <w:rStyle w:val="Hyperlink"/>
-          </w:rPr>
-          <w:t>n</w:t>
-        </w:r>
-        <w:r>
-          <w:rPr>
-            <w:rStyle w:val="Hyperlink"/>
-          </w:rPr>
-          <w:t>istration</w:t>
-        </w:r>
-      </w:ins>
-      <w:r>
-        <w:rPr>
-          <w:rStyle w:val="Hyperlink"/>
-        </w:rPr>
-        <w:fldChar w:fldCharType="end"/>
-      </w:r>
-      <w:r>
-        <w:t>.</w:t>
-      </w:r>
-      <w:r>
-        <w:t xml:space="preserve"> </w:t>
-      </w:r>
-    </w:p>
-    <w:p>
-      <w:pPr>
-        <w:pStyle w:val="ListBullet"/>
-        <w:rPr>
-          <w:b/>
-          <w:color w:val="000000" w:themeColor="text1"/>
-        </w:rPr>
-      </w:pPr>
-      <w:r>
-        <w:t xml:space="preserve">Apply new licenses. For task instructions, </w:t>
-      </w:r>
-      <w:r>
-        <w:t xml:space="preserve">see “Apply New Licenses Using Ansible” in </w:t>
-      </w:r>
-      <w:r>
-        <w:fldChar w:fldCharType="begin"/>
-      </w:r>
-      <w:ins w:id="85" w:author="Penny Downey" w:date="2020-01-10T15:30:00Z">
-        <w:r>
-          <w:instrText>HYPERLINK "https://go.documentation.sas.com/?docsetId=callicense&amp;docsetTarget=titlepage.htm&amp;docsetVersion=3.4&amp;locale=en"</w:instrText>
-        </w:r>
-      </w:ins>
-      <w:del w:id="86" w:author="Penny Downey" w:date="2020-01-10T15:30:00Z">
-        <w:r>
-          <w:delInstrText xml:space="preserve"> HYPERLINK "http://go.documentation.sas.com/?docsetId=callicense&amp;docsetTarget=titlepage.htm&amp;docsetVersion=3.4&amp;locale=en" </w:delInstrText>
-        </w:r>
-      </w:del>
-      <w:ins w:id="87" w:author="Penny Downey" w:date="2020-01-10T15:30:00Z"/>
-      <w:r>
-        <w:fldChar w:fldCharType="separate"/>
-      </w:r>
-      <w:del w:id="88" w:author="Penny Downey" w:date="2020-01-10T15:30:00Z">
-        <w:r>
-          <w:rPr>
-            <w:rStyle w:val="Hyperlink"/>
-          </w:rPr>
-          <w:delText>SAS Viya 3.4 A</w:delText>
-        </w:r>
-        <w:r>
-          <w:rPr>
-            <w:rStyle w:val="Hyperlink"/>
-          </w:rPr>
-          <w:delText>d</w:delText>
-        </w:r>
-        <w:r>
-          <w:rPr>
-            <w:rStyle w:val="Hyperlink"/>
-          </w:rPr>
-          <w:delText>ministration</w:delText>
-        </w:r>
-      </w:del>
-      <w:ins w:id="89" w:author="Penny Downey" w:date="2020-01-10T15:30:00Z">
-        <w:r>
-          <w:rPr>
-            <w:rStyle w:val="Hyperlink"/>
-          </w:rPr>
-          <w:t xml:space="preserve">SAS </w:t>
-        </w:r>
-        <w:proofErr w:type="spellStart"/>
-        <w:r>
-          <w:rPr>
-            <w:rStyle w:val="Hyperlink"/>
-          </w:rPr>
-          <w:t>Viya</w:t>
-        </w:r>
-        <w:proofErr w:type="spellEnd"/>
-        <w:r>
-          <w:rPr>
-            <w:rStyle w:val="Hyperlink"/>
-          </w:rPr>
-          <w:t xml:space="preserve"> 3.5 Ad</w:t>
-        </w:r>
-        <w:r>
-          <w:rPr>
-            <w:rStyle w:val="Hyperlink"/>
-          </w:rPr>
-          <w:t>m</w:t>
-        </w:r>
-        <w:r>
-          <w:rPr>
-            <w:rStyle w:val="Hyperlink"/>
-          </w:rPr>
-          <w:t>inis</w:t>
-        </w:r>
-        <w:r>
-          <w:rPr>
-            <w:rStyle w:val="Hyperlink"/>
-          </w:rPr>
-          <w:t>t</w:t>
-        </w:r>
-        <w:r>
-          <w:rPr>
-            <w:rStyle w:val="Hyperlink"/>
-          </w:rPr>
-          <w:t>ration</w:t>
+          <w:t>ministration</w:t>
         </w:r>
       </w:ins>
       <w:r>
@@ -18826,43 +18691,7 @@
           <w:rPr>
             <w:rStyle w:val="Hyperlink"/>
           </w:rPr>
-          <w:t>Utility Sc</w:t>
-        </w:r>
-        <w:r>
-          <w:rPr>
-            <w:rStyle w:val="Hyperlink"/>
-          </w:rPr>
-          <w:t>r</w:t>
-        </w:r>
-        <w:r>
-          <w:rPr>
-            <w:rStyle w:val="Hyperlink"/>
-          </w:rPr>
-          <w:t>ipt</w:t>
-        </w:r>
-        <w:r>
-          <w:rPr>
-            <w:rStyle w:val="Hyperlink"/>
-          </w:rPr>
-          <w:t>s</w:t>
-        </w:r>
-        <w:r>
-          <w:rPr>
-            <w:rStyle w:val="Hyperlink"/>
-          </w:rPr>
-          <w:t xml:space="preserve"> for </w:t>
-        </w:r>
-        <w:r>
-          <w:rPr>
-            <w:rStyle w:val="Hyperlink"/>
-          </w:rPr>
-          <w:t>S</w:t>
-        </w:r>
-        <w:r>
-          <w:rPr>
-            <w:rStyle w:val="Hyperlink"/>
-          </w:rPr>
-          <w:t xml:space="preserve">AS </w:t>
+          <w:t xml:space="preserve">Utility Scripts for SAS </w:t>
         </w:r>
         <w:proofErr w:type="spellStart"/>
         <w:r>
@@ -18888,10 +18717,10 @@
         <w:pStyle w:val="Heading2"/>
         <w:spacing w:after="100"/>
       </w:pPr>
-      <w:bookmarkStart w:id="90" w:name="_Utility_Scripts_for"/>
-      <w:bookmarkStart w:id="91" w:name="_Ref528610227"/>
-      <w:bookmarkStart w:id="92" w:name="_Toc29461386"/>
-      <w:bookmarkEnd w:id="90"/>
+      <w:bookmarkStart w:id="92" w:name="_Utility_Scripts_for"/>
+      <w:bookmarkStart w:id="93" w:name="_Ref528610227"/>
+      <w:bookmarkStart w:id="94" w:name="_Toc29461386"/>
+      <w:bookmarkEnd w:id="92"/>
       <w:r>
         <w:t xml:space="preserve">Utility Scripts for SAS </w:t>
       </w:r>
@@ -18903,8 +18732,8 @@
       <w:r>
         <w:t xml:space="preserve"> on AWS</w:t>
       </w:r>
-      <w:bookmarkEnd w:id="91"/>
-      <w:bookmarkEnd w:id="92"/>
+      <w:bookmarkEnd w:id="93"/>
+      <w:bookmarkEnd w:id="94"/>
     </w:p>
     <w:p>
       <w:r>
@@ -18995,7 +18824,7 @@
         </w:numPr>
         <w:ind w:left="360"/>
       </w:pPr>
-      <w:bookmarkStart w:id="93" w:name="_Hlk529215669"/>
+      <w:bookmarkStart w:id="95" w:name="_Hlk529215669"/>
       <w:r>
         <w:t xml:space="preserve">Scripts to start and stop the SAS </w:t>
       </w:r>
@@ -19260,7 +19089,7 @@
         <w:t>start_viya_vms.sh</w:t>
       </w:r>
     </w:p>
-    <w:bookmarkEnd w:id="93"/>
+    <w:bookmarkEnd w:id="95"/>
     <w:p>
       <w:pPr>
         <w:pStyle w:val="ListBullet"/>
@@ -19834,28 +19663,28 @@
         <w:keepLines w:val="0"/>
         <w:spacing w:before="120" w:after="100"/>
       </w:pPr>
-      <w:bookmarkStart w:id="94" w:name="_Troubleshooting"/>
-      <w:bookmarkStart w:id="95" w:name="_Toc29461387"/>
-      <w:bookmarkEnd w:id="94"/>
+      <w:bookmarkStart w:id="96" w:name="_Troubleshooting"/>
+      <w:bookmarkStart w:id="97" w:name="_Toc29461387"/>
+      <w:bookmarkEnd w:id="96"/>
       <w:r>
         <w:t>Troubleshooting</w:t>
       </w:r>
-      <w:bookmarkEnd w:id="95"/>
+      <w:bookmarkEnd w:id="97"/>
     </w:p>
     <w:p>
       <w:pPr>
         <w:pStyle w:val="Heading3"/>
       </w:pPr>
-      <w:bookmarkStart w:id="96" w:name="_View_Log_Files"/>
-      <w:bookmarkStart w:id="97" w:name="_Toc29461388"/>
-      <w:bookmarkEnd w:id="96"/>
+      <w:bookmarkStart w:id="98" w:name="_View_Log_Files"/>
+      <w:bookmarkStart w:id="99" w:name="_Toc29461388"/>
+      <w:bookmarkEnd w:id="98"/>
       <w:r>
         <w:t xml:space="preserve">View </w:t>
       </w:r>
       <w:r>
         <w:t>Log Files</w:t>
       </w:r>
-      <w:bookmarkEnd w:id="97"/>
+      <w:bookmarkEnd w:id="99"/>
     </w:p>
     <w:p>
       <w:pPr>
@@ -20219,11 +20048,11 @@
       <w:pPr>
         <w:pStyle w:val="Heading3"/>
       </w:pPr>
-      <w:bookmarkStart w:id="98" w:name="_Toc29461389"/>
+      <w:bookmarkStart w:id="100" w:name="_Toc29461389"/>
       <w:r>
         <w:t>Restarting the SAS Services</w:t>
       </w:r>
-      <w:bookmarkEnd w:id="98"/>
+      <w:bookmarkEnd w:id="100"/>
     </w:p>
     <w:p>
       <w:r>
@@ -20615,7 +20444,7 @@
         <w:pStyle w:val="Heading3"/>
         <w:spacing w:before="240"/>
       </w:pPr>
-      <w:bookmarkStart w:id="99" w:name="_Toc29461390"/>
+      <w:bookmarkStart w:id="101" w:name="_Toc29461390"/>
       <w:r>
         <w:t xml:space="preserve">Recover </w:t>
       </w:r>
@@ -20634,7 +20463,7 @@
       <w:r>
         <w:t xml:space="preserve"> VM</w:t>
       </w:r>
-      <w:bookmarkEnd w:id="99"/>
+      <w:bookmarkEnd w:id="101"/>
     </w:p>
     <w:p>
       <w:pPr>
@@ -21201,11 +21030,11 @@
         <w:keepLines w:val="0"/>
         <w:spacing w:after="100"/>
       </w:pPr>
-      <w:bookmarkStart w:id="100" w:name="_Toc29461391"/>
+      <w:bookmarkStart w:id="102" w:name="_Toc29461391"/>
       <w:r>
         <w:t>FAQ</w:t>
       </w:r>
-      <w:bookmarkEnd w:id="100"/>
+      <w:bookmarkEnd w:id="102"/>
     </w:p>
     <w:p>
       <w:pPr>
@@ -22497,11 +22326,11 @@
         <w:pStyle w:val="Heading2"/>
         <w:spacing w:after="100"/>
       </w:pPr>
-      <w:bookmarkStart w:id="101" w:name="_Toc29461392"/>
+      <w:bookmarkStart w:id="103" w:name="_Toc29461392"/>
       <w:r>
         <w:t>Additional Resources</w:t>
       </w:r>
-      <w:bookmarkEnd w:id="101"/>
+      <w:bookmarkEnd w:id="103"/>
     </w:p>
     <w:p>
       <w:pPr>
@@ -22616,41 +22445,28 @@
       <w:r>
         <w:fldChar w:fldCharType="begin"/>
       </w:r>
-      <w:ins w:id="102" w:author="Penny Downey" w:date="2020-01-10T15:34:00Z">
+      <w:ins w:id="104" w:author="Penny Downey" w:date="2020-01-10T15:34:00Z">
         <w:r>
           <w:instrText>HYPERLINK "https://go.documentation.sas.com/?docsetId=dplyml0phy0lax&amp;docsetTarget=titlepage.htm&amp;docsetVersion=3.5&amp;locale=en"</w:instrText>
         </w:r>
       </w:ins>
-      <w:del w:id="103" w:author="Penny Downey" w:date="2020-01-10T15:34:00Z">
+      <w:del w:id="105" w:author="Penny Downey" w:date="2020-01-10T15:34:00Z">
         <w:r>
           <w:delInstrText xml:space="preserve"> HYPERLINK "http://go.documentation.sas.com/?docsetId=dplyml0phy0lax&amp;docsetTarget=titlepage.htm&amp;docsetVersion=3.4&amp;locale=en" </w:delInstrText>
         </w:r>
       </w:del>
-      <w:ins w:id="104" w:author="Penny Downey" w:date="2020-01-10T15:34:00Z"/>
       <w:r>
         <w:fldChar w:fldCharType="separate"/>
       </w:r>
-      <w:del w:id="105" w:author="Penny Downey" w:date="2020-01-10T15:34:00Z">
+      <w:del w:id="106" w:author="Penny Downey" w:date="2020-01-10T15:34:00Z">
         <w:r>
           <w:rPr>
             <w:rStyle w:val="Hyperlink"/>
           </w:rPr>
-          <w:delText>SAS Viya 3.4 for</w:delText>
-        </w:r>
-        <w:r>
-          <w:rPr>
-            <w:rStyle w:val="Hyperlink"/>
-          </w:rPr>
-          <w:delText xml:space="preserve"> </w:delText>
-        </w:r>
-        <w:r>
-          <w:rPr>
-            <w:rStyle w:val="Hyperlink"/>
-          </w:rPr>
-          <w:delText xml:space="preserve">Linux: Deployment Guide </w:delText>
+          <w:delText xml:space="preserve">SAS Viya 3.4 for Linux: Deployment Guide </w:delText>
         </w:r>
       </w:del>
-      <w:ins w:id="106" w:author="Penny Downey" w:date="2020-01-10T15:34:00Z">
+      <w:ins w:id="107" w:author="Penny Downey" w:date="2020-01-10T15:34:00Z">
         <w:r>
           <w:rPr>
             <w:rStyle w:val="Hyperlink"/>
@@ -22669,31 +22485,7 @@
           <w:rPr>
             <w:rStyle w:val="Hyperlink"/>
           </w:rPr>
-          <w:t xml:space="preserve"> 3.5 for Linux: Dep</w:t>
-        </w:r>
-        <w:r>
-          <w:rPr>
-            <w:rStyle w:val="Hyperlink"/>
-          </w:rPr>
-          <w:t>l</w:t>
-        </w:r>
-        <w:r>
-          <w:rPr>
-            <w:rStyle w:val="Hyperlink"/>
-          </w:rPr>
-          <w:t>oym</w:t>
-        </w:r>
-        <w:r>
-          <w:rPr>
-            <w:rStyle w:val="Hyperlink"/>
-          </w:rPr>
-          <w:t>e</w:t>
-        </w:r>
-        <w:r>
-          <w:rPr>
-            <w:rStyle w:val="Hyperlink"/>
-          </w:rPr>
-          <w:t xml:space="preserve">nt Guide </w:t>
+          <w:t xml:space="preserve"> 3.5 for Linux: Deployment Guide </w:t>
         </w:r>
       </w:ins>
       <w:r>
@@ -22717,17 +22509,16 @@
       <w:r>
         <w:fldChar w:fldCharType="begin"/>
       </w:r>
-      <w:ins w:id="107" w:author="Penny Downey" w:date="2020-01-10T15:35:00Z">
+      <w:ins w:id="108" w:author="Penny Downey" w:date="2020-01-10T15:35:00Z">
         <w:r>
           <w:instrText>HYPERLINK "https://go.documentation.sas.com/?docsetId=calchkcfg&amp;docsetTarget=n00004saschecklist0000config.htm&amp;docsetVersion=3.5&amp;locale=en"</w:instrText>
         </w:r>
       </w:ins>
-      <w:del w:id="108" w:author="Penny Downey" w:date="2020-01-10T15:35:00Z">
+      <w:del w:id="109" w:author="Penny Downey" w:date="2020-01-10T15:35:00Z">
         <w:r>
           <w:delInstrText xml:space="preserve"> HYPERLINK "http://go.documentation.sas.com/?docsetId=calchkcfg&amp;docsetTarget=n00004saschecklist0000config.htm&amp;docsetVersion=3.4&amp;locale=en" </w:delInstrText>
         </w:r>
       </w:del>
-      <w:ins w:id="109" w:author="Penny Downey" w:date="2020-01-10T15:35:00Z"/>
       <w:r>
         <w:fldChar w:fldCharType="separate"/>
       </w:r>
@@ -22736,19 +22527,7 @@
           <w:rPr>
             <w:rStyle w:val="Hyperlink"/>
           </w:rPr>
-          <w:delText>SAS Viya 3.4 A</w:delText>
-        </w:r>
-        <w:r>
-          <w:rPr>
-            <w:rStyle w:val="Hyperlink"/>
-          </w:rPr>
-          <w:delText>d</w:delText>
-        </w:r>
-        <w:r>
-          <w:rPr>
-            <w:rStyle w:val="Hyperlink"/>
-          </w:rPr>
-          <w:delText>ministration</w:delText>
+          <w:delText>SAS Viya 3.4 Administration</w:delText>
         </w:r>
       </w:del>
       <w:ins w:id="111" w:author="Penny Downey" w:date="2020-01-10T15:35:00Z">
@@ -22770,43 +22549,7 @@
           <w:rPr>
             <w:rStyle w:val="Hyperlink"/>
           </w:rPr>
-          <w:t xml:space="preserve"> 3.5 Adminis</w:t>
-        </w:r>
-        <w:r>
-          <w:rPr>
-            <w:rStyle w:val="Hyperlink"/>
-          </w:rPr>
-          <w:t>t</w:t>
-        </w:r>
-        <w:r>
-          <w:rPr>
-            <w:rStyle w:val="Hyperlink"/>
-          </w:rPr>
-          <w:t>ra</w:t>
-        </w:r>
-        <w:r>
-          <w:rPr>
-            <w:rStyle w:val="Hyperlink"/>
-          </w:rPr>
-          <w:t>t</w:t>
-        </w:r>
-        <w:r>
-          <w:rPr>
-            <w:rStyle w:val="Hyperlink"/>
-          </w:rPr>
-          <w:t>i</w:t>
-        </w:r>
-        <w:r>
-          <w:rPr>
-            <w:rStyle w:val="Hyperlink"/>
-          </w:rPr>
-          <w:t>o</w:t>
-        </w:r>
-        <w:r>
-          <w:rPr>
-            <w:rStyle w:val="Hyperlink"/>
-          </w:rPr>
-          <w:t>n</w:t>
+          <w:t xml:space="preserve"> 3.5 Administration</w:t>
         </w:r>
       </w:ins>
       <w:r>
@@ -24460,48 +24203,23 @@
           <w:delInstrText xml:space="preserve"> HYPERLINK "https://go.documentation.sas.com/?docsetId=dplyml0phy0lax&amp;docsetTarget=p1ilrw734naazfn119i2rqik91r0.htm&amp;docsetVersion=3.4&amp;locale=en" </w:delInstrText>
         </w:r>
       </w:del>
-      <w:ins w:id="136" w:author="Penny Downey" w:date="2020-01-10T15:36:00Z"/>
       <w:r>
         <w:fldChar w:fldCharType="separate"/>
       </w:r>
-      <w:del w:id="137" w:author="Penny Downey" w:date="2020-01-10T15:36:00Z">
+      <w:del w:id="136" w:author="Penny Downey" w:date="2020-01-10T15:36:00Z">
         <w:r>
           <w:rPr>
             <w:rStyle w:val="Hyperlink"/>
           </w:rPr>
-          <w:delText xml:space="preserve">"Create a Mirror Repository" in the SAS </w:delText>
+          <w:delText>"Create a Mirror Repository" in the SAS Viya 3.4 for Linux: Deployment Guide</w:delText>
         </w:r>
+      </w:del>
+      <w:ins w:id="137" w:author="Penny Downey" w:date="2020-01-10T15:36:00Z">
         <w:r>
           <w:rPr>
             <w:rStyle w:val="Hyperlink"/>
           </w:rPr>
-          <w:delText>V</w:delText>
-        </w:r>
-        <w:r>
-          <w:rPr>
-            <w:rStyle w:val="Hyperlink"/>
-          </w:rPr>
-          <w:delText>iya 3.4 for Linux: Deployment Guide</w:delText>
-        </w:r>
-      </w:del>
-      <w:ins w:id="138" w:author="Penny Downey" w:date="2020-01-10T15:36:00Z">
-        <w:r>
-          <w:rPr>
-            <w:rStyle w:val="Hyperlink"/>
-          </w:rPr>
-          <w:t>"Create a Mirror Reposito</w:t>
-        </w:r>
-        <w:r>
-          <w:rPr>
-            <w:rStyle w:val="Hyperlink"/>
-          </w:rPr>
-          <w:t>r</w:t>
-        </w:r>
-        <w:r>
-          <w:rPr>
-            <w:rStyle w:val="Hyperlink"/>
-          </w:rPr>
-          <w:t xml:space="preserve">y" in the SAS </w:t>
+          <w:t xml:space="preserve">"Create a Mirror Repository" in the SAS </w:t>
         </w:r>
         <w:proofErr w:type="spellStart"/>
         <w:r>
@@ -24515,19 +24233,7 @@
           <w:rPr>
             <w:rStyle w:val="Hyperlink"/>
           </w:rPr>
-          <w:t xml:space="preserve"> 3.5 for Linux: Deploy</w:t>
-        </w:r>
-        <w:r>
-          <w:rPr>
-            <w:rStyle w:val="Hyperlink"/>
-          </w:rPr>
-          <w:t>m</w:t>
-        </w:r>
-        <w:r>
-          <w:rPr>
-            <w:rStyle w:val="Hyperlink"/>
-          </w:rPr>
-          <w:t>ent Guide</w:t>
+          <w:t xml:space="preserve"> 3.5 for Linux: Deployment Guide</w:t>
         </w:r>
       </w:ins>
       <w:r>
@@ -24664,8 +24370,8 @@
         </w:rPr>
         <w:t>S3.</w:t>
       </w:r>
-      <w:bookmarkStart w:id="139" w:name="MirrorrepositoryonS3"/>
-      <w:bookmarkEnd w:id="139"/>
+      <w:bookmarkStart w:id="138" w:name="MirrorrepositoryonS3"/>
+      <w:bookmarkEnd w:id="138"/>
       <w:r>
         <w:rPr>
           <w:color w:val="262626" w:themeColor="accent6" w:themeShade="80"/>
@@ -24944,39 +24650,112 @@
       <w:pPr>
         <w:pStyle w:val="Heading2"/>
       </w:pPr>
-      <w:bookmarkStart w:id="140" w:name="_Addendum_D:_Configuring"/>
-      <w:bookmarkStart w:id="141" w:name="_Ref523429511"/>
-      <w:bookmarkStart w:id="142" w:name="_Ref523429512"/>
-      <w:bookmarkStart w:id="143" w:name="_Toc29461397"/>
+      <w:bookmarkStart w:id="139" w:name="_Addendum_D:_Configuring"/>
+      <w:bookmarkStart w:id="140" w:name="_Ref523429511"/>
+      <w:bookmarkStart w:id="141" w:name="_Ref523429512"/>
+      <w:bookmarkStart w:id="142" w:name="_Toc29461397"/>
+      <w:bookmarkEnd w:id="139"/>
+      <w:r>
+        <w:t xml:space="preserve">Addendum </w:t>
+      </w:r>
+      <w:bookmarkEnd w:id="115"/>
+      <w:r>
+        <w:t>D</w:t>
+      </w:r>
+      <w:r>
+        <w:t>: Configuring the Identities Service</w:t>
+      </w:r>
+      <w:bookmarkEnd w:id="116"/>
       <w:bookmarkEnd w:id="140"/>
-      <w:r>
-        <w:t xml:space="preserve">Addendum </w:t>
-      </w:r>
-      <w:bookmarkEnd w:id="115"/>
-      <w:r>
-        <w:t>D</w:t>
-      </w:r>
-      <w:r>
-        <w:t>: Configuring the Identities Service</w:t>
-      </w:r>
-      <w:bookmarkEnd w:id="116"/>
       <w:bookmarkEnd w:id="141"/>
       <w:bookmarkEnd w:id="142"/>
+    </w:p>
+    <w:p>
+      <w:pPr>
+        <w:pStyle w:val="Heading3"/>
+      </w:pPr>
+      <w:bookmarkStart w:id="143" w:name="_Toc29461398"/>
+      <w:r>
+        <w:t xml:space="preserve">Verify </w:t>
+      </w:r>
+      <w:r>
+        <w:t>Port</w:t>
+      </w:r>
+      <w:r>
+        <w:t xml:space="preserve"> Settings</w:t>
+      </w:r>
       <w:bookmarkEnd w:id="143"/>
     </w:p>
     <w:p>
       <w:pPr>
+        <w:rPr>
+          <w:lang w:val="en"/>
+        </w:rPr>
+      </w:pPr>
+      <w:r>
+        <w:rPr>
+          <w:lang w:val="en"/>
+        </w:rPr>
+        <w:t xml:space="preserve">Ensure that port 389 on your </w:t>
+      </w:r>
+      <w:r>
+        <w:rPr>
+          <w:lang w:val="en"/>
+        </w:rPr>
+        <w:t xml:space="preserve">Lightweight Directory Access Protocol </w:t>
+      </w:r>
+      <w:r>
+        <w:rPr>
+          <w:lang w:val="en"/>
+        </w:rPr>
+        <w:t>(</w:t>
+      </w:r>
+      <w:r>
+        <w:rPr>
+          <w:lang w:val="en"/>
+        </w:rPr>
+        <w:t>LDAP</w:t>
+      </w:r>
+      <w:r>
+        <w:rPr>
+          <w:lang w:val="en"/>
+        </w:rPr>
+        <w:t>)</w:t>
+      </w:r>
+      <w:r>
+        <w:rPr>
+          <w:lang w:val="en"/>
+        </w:rPr>
+        <w:t xml:space="preserve"> machine is accessible by the SAS </w:t>
+      </w:r>
+      <w:proofErr w:type="spellStart"/>
+      <w:r>
+        <w:rPr>
+          <w:lang w:val="en"/>
+        </w:rPr>
+        <w:t>Viya</w:t>
+      </w:r>
+      <w:proofErr w:type="spellEnd"/>
+      <w:r>
+        <w:rPr>
+          <w:lang w:val="en"/>
+        </w:rPr>
+        <w:t xml:space="preserve"> machines.</w:t>
+      </w:r>
+      <w:r>
+        <w:rPr>
+          <w:lang w:val="en"/>
+        </w:rPr>
+        <w:t xml:space="preserve"> To enable a higher level of security, use port 636 for LDAPS.  </w:t>
+      </w:r>
+    </w:p>
+    <w:p>
+      <w:pPr>
         <w:pStyle w:val="Heading3"/>
       </w:pPr>
-      <w:bookmarkStart w:id="144" w:name="_Toc29461398"/>
-      <w:r>
-        <w:t xml:space="preserve">Verify </w:t>
-      </w:r>
-      <w:r>
-        <w:t>Port</w:t>
-      </w:r>
-      <w:r>
-        <w:t xml:space="preserve"> Settings</w:t>
+      <w:bookmarkStart w:id="144" w:name="_Toc29461399"/>
+      <w:r>
+        <w:t>Create Service Account</w:t>
       </w:r>
       <w:bookmarkEnd w:id="144"/>
     </w:p>
@@ -24990,97 +24769,24 @@
         <w:rPr>
           <w:lang w:val="en"/>
         </w:rPr>
-        <w:t xml:space="preserve">Ensure that port 389 on your </w:t>
-      </w:r>
-      <w:r>
-        <w:rPr>
-          <w:lang w:val="en"/>
-        </w:rPr>
-        <w:t xml:space="preserve">Lightweight Directory Access Protocol </w:t>
-      </w:r>
-      <w:r>
-        <w:rPr>
-          <w:lang w:val="en"/>
-        </w:rPr>
-        <w:t>(</w:t>
-      </w:r>
-      <w:r>
-        <w:rPr>
-          <w:lang w:val="en"/>
-        </w:rPr>
-        <w:t>LDAP</w:t>
-      </w:r>
-      <w:r>
-        <w:rPr>
-          <w:lang w:val="en"/>
-        </w:rPr>
-        <w:t>)</w:t>
-      </w:r>
-      <w:r>
-        <w:rPr>
-          <w:lang w:val="en"/>
-        </w:rPr>
-        <w:t xml:space="preserve"> machine is accessible by the SAS </w:t>
-      </w:r>
-      <w:proofErr w:type="spellStart"/>
-      <w:r>
-        <w:rPr>
-          <w:lang w:val="en"/>
-        </w:rPr>
-        <w:t>Viya</w:t>
-      </w:r>
-      <w:proofErr w:type="spellEnd"/>
-      <w:r>
-        <w:rPr>
-          <w:lang w:val="en"/>
-        </w:rPr>
-        <w:t xml:space="preserve"> machines.</w:t>
-      </w:r>
-      <w:r>
-        <w:rPr>
-          <w:lang w:val="en"/>
-        </w:rPr>
-        <w:t xml:space="preserve"> To enable a higher level of security, use port 636 for LDAPS.  </w:t>
+        <w:t xml:space="preserve">Create a </w:t>
+      </w:r>
+      <w:r>
+        <w:rPr>
+          <w:lang w:val="en"/>
+        </w:rPr>
+        <w:t>service account in your LDAP system. The service account must have permission to read the users and groups that will log into the system.</w:t>
       </w:r>
     </w:p>
     <w:p>
       <w:pPr>
         <w:pStyle w:val="Heading3"/>
       </w:pPr>
-      <w:bookmarkStart w:id="145" w:name="_Toc29461399"/>
-      <w:r>
-        <w:t>Create Service Account</w:t>
+      <w:bookmarkStart w:id="145" w:name="_Toc29461400"/>
+      <w:r>
+        <w:t>Configure the Identities Service</w:t>
       </w:r>
       <w:bookmarkEnd w:id="145"/>
-    </w:p>
-    <w:p>
-      <w:pPr>
-        <w:rPr>
-          <w:lang w:val="en"/>
-        </w:rPr>
-      </w:pPr>
-      <w:r>
-        <w:rPr>
-          <w:lang w:val="en"/>
-        </w:rPr>
-        <w:t xml:space="preserve">Create a </w:t>
-      </w:r>
-      <w:r>
-        <w:rPr>
-          <w:lang w:val="en"/>
-        </w:rPr>
-        <w:t>service account in your LDAP system. The service account must have permission to read the users and groups that will log into the system.</w:t>
-      </w:r>
-    </w:p>
-    <w:p>
-      <w:pPr>
-        <w:pStyle w:val="Heading3"/>
-      </w:pPr>
-      <w:bookmarkStart w:id="146" w:name="_Toc29461400"/>
-      <w:r>
-        <w:t>Configure the Identities Service</w:t>
-      </w:r>
-      <w:bookmarkEnd w:id="146"/>
     </w:p>
     <w:p>
       <w:pPr>
@@ -25566,72 +25272,37 @@
       <w:r>
         <w:fldChar w:fldCharType="begin"/>
       </w:r>
-      <w:ins w:id="147" w:author="Penny Downey" w:date="2020-01-10T15:38:00Z">
+      <w:ins w:id="146" w:author="Penny Downey" w:date="2020-01-10T15:38:00Z">
         <w:r>
           <w:instrText>HYPERLINK "https://go.documentation.sas.com/?docsetId=dplyml0phy0lax&amp;docsetTarget=p0dt267jhkqh3un178jzupyyetsa.htm&amp;docsetVersion=3.5&amp;locale=en" \l "n12f8m501xzcf6n12vdvervbz6gw"</w:instrText>
         </w:r>
       </w:ins>
-      <w:del w:id="148" w:author="Penny Downey" w:date="2020-01-10T15:38:00Z">
+      <w:del w:id="147" w:author="Penny Downey" w:date="2020-01-10T15:38:00Z">
         <w:r>
           <w:delInstrText xml:space="preserve"> HYPERLINK "https://go.documentation.sas.com/?docsetId=dplyml0phy0lax&amp;docsetTarget=p0dt267jhkqh3un178jzupyyetsa.htm&amp;docsetVersion=3.4&amp;locale=en" \l "n12f8m501xzcf6n12vdvervbz6gw" </w:delInstrText>
         </w:r>
       </w:del>
-      <w:ins w:id="149" w:author="Penny Downey" w:date="2020-01-10T15:38:00Z"/>
       <w:r>
         <w:fldChar w:fldCharType="separate"/>
       </w:r>
-      <w:del w:id="150" w:author="Penny Downey" w:date="2020-01-10T15:38:00Z">
+      <w:del w:id="148" w:author="Penny Downey" w:date="2020-01-10T15:38:00Z">
         <w:r>
           <w:rPr>
             <w:rStyle w:val="Hyperlink"/>
             <w:rFonts w:cs="Arial"/>
             <w:lang w:val="en"/>
           </w:rPr>
-          <w:delText xml:space="preserve"> "Configure Your Environment with SAS Enviro</w:delText>
+          <w:delText xml:space="preserve"> "Configure Your Environment with SAS Environment Manager" in the SAS Viya 3.4 for Linux: Deployment Guide.</w:delText>
         </w:r>
+      </w:del>
+      <w:ins w:id="149" w:author="Penny Downey" w:date="2020-01-10T15:38:00Z">
         <w:r>
           <w:rPr>
             <w:rStyle w:val="Hyperlink"/>
             <w:rFonts w:cs="Arial"/>
             <w:lang w:val="en"/>
           </w:rPr>
-          <w:delText>n</w:delText>
-        </w:r>
-        <w:r>
-          <w:rPr>
-            <w:rStyle w:val="Hyperlink"/>
-            <w:rFonts w:cs="Arial"/>
-            <w:lang w:val="en"/>
-          </w:rPr>
-          <w:delText>ment Manager" in the SAS Viya 3.4 for Linux: Deployment Guide.</w:delText>
-        </w:r>
-      </w:del>
-      <w:ins w:id="151" w:author="Penny Downey" w:date="2020-01-10T15:38:00Z">
-        <w:r>
-          <w:rPr>
-            <w:rStyle w:val="Hyperlink"/>
-            <w:rFonts w:cs="Arial"/>
-            <w:lang w:val="en"/>
-          </w:rPr>
-          <w:t xml:space="preserve"> "Configure Your Environment with SAS Environment Ma</w:t>
-        </w:r>
-        <w:bookmarkStart w:id="152" w:name="_GoBack"/>
-        <w:bookmarkEnd w:id="152"/>
-        <w:r>
-          <w:rPr>
-            <w:rStyle w:val="Hyperlink"/>
-            <w:rFonts w:cs="Arial"/>
-            <w:lang w:val="en"/>
-          </w:rPr>
-          <w:t>n</w:t>
-        </w:r>
-        <w:r>
-          <w:rPr>
-            <w:rStyle w:val="Hyperlink"/>
-            <w:rFonts w:cs="Arial"/>
-            <w:lang w:val="en"/>
-          </w:rPr>
-          <w:t xml:space="preserve">ager" in the SAS </w:t>
+          <w:t xml:space="preserve"> "Configure Your Environment with SAS Environment Manager" in the SAS </w:t>
         </w:r>
         <w:proofErr w:type="spellStart"/>
         <w:r>
@@ -25640,23 +25311,7 @@
             <w:rFonts w:cs="Arial"/>
             <w:lang w:val="en"/>
           </w:rPr>
-          <w:t>V</w:t>
-        </w:r>
-        <w:r>
-          <w:rPr>
-            <w:rStyle w:val="Hyperlink"/>
-            <w:rFonts w:cs="Arial"/>
-            <w:lang w:val="en"/>
-          </w:rPr>
-          <w:t>i</w:t>
-        </w:r>
-        <w:r>
-          <w:rPr>
-            <w:rStyle w:val="Hyperlink"/>
-            <w:rFonts w:cs="Arial"/>
-            <w:lang w:val="en"/>
-          </w:rPr>
-          <w:t>ya</w:t>
+          <w:t>Viya</w:t>
         </w:r>
         <w:proofErr w:type="spellEnd"/>
         <w:r>
@@ -25682,7 +25337,7 @@
         <w:pStyle w:val="Heading3"/>
         <w:spacing w:before="280"/>
       </w:pPr>
-      <w:bookmarkStart w:id="153" w:name="_Toc29461401"/>
+      <w:bookmarkStart w:id="150" w:name="_Toc29461401"/>
       <w:r>
         <w:t>Verif</w:t>
       </w:r>
@@ -25695,7 +25350,7 @@
       <w:r>
         <w:t>onfiguration</w:t>
       </w:r>
-      <w:bookmarkEnd w:id="153"/>
+      <w:bookmarkEnd w:id="150"/>
     </w:p>
     <w:p>
       <w:pPr>
@@ -25977,7 +25632,7 @@
       <w:pPr>
         <w:pStyle w:val="Heading3"/>
       </w:pPr>
-      <w:bookmarkStart w:id="154" w:name="_Toc29461402"/>
+      <w:bookmarkStart w:id="151" w:name="_Toc29461402"/>
       <w:r>
         <w:t xml:space="preserve">Configure PAM </w:t>
       </w:r>
@@ -25987,7 +25642,7 @@
       <w:r>
         <w:t>Studio</w:t>
       </w:r>
-      <w:bookmarkEnd w:id="154"/>
+      <w:bookmarkEnd w:id="151"/>
     </w:p>
     <w:p>
       <w:pPr>
@@ -26329,54 +25984,54 @@
       <w:pPr>
         <w:pStyle w:val="Heading2"/>
       </w:pPr>
-      <w:bookmarkStart w:id="155" w:name="sc1"/>
-      <w:bookmarkStart w:id="156" w:name="sc2"/>
-      <w:bookmarkStart w:id="157" w:name="_Addendum_B:_Managing"/>
-      <w:bookmarkStart w:id="158" w:name="_Addendum_E:_Managing"/>
-      <w:bookmarkStart w:id="159" w:name="_Ref506215137"/>
-      <w:bookmarkStart w:id="160" w:name="_Ref506215139"/>
-      <w:bookmarkStart w:id="161" w:name="_Ref523429499"/>
-      <w:bookmarkStart w:id="162" w:name="_Toc29461403"/>
+      <w:bookmarkStart w:id="152" w:name="sc1"/>
+      <w:bookmarkStart w:id="153" w:name="sc2"/>
+      <w:bookmarkStart w:id="154" w:name="_Addendum_B:_Managing"/>
+      <w:bookmarkStart w:id="155" w:name="_Addendum_E:_Managing"/>
+      <w:bookmarkStart w:id="156" w:name="_Ref506215137"/>
+      <w:bookmarkStart w:id="157" w:name="_Ref506215139"/>
+      <w:bookmarkStart w:id="158" w:name="_Ref523429499"/>
+      <w:bookmarkStart w:id="159" w:name="_Toc29461403"/>
+      <w:bookmarkEnd w:id="152"/>
+      <w:bookmarkEnd w:id="153"/>
+      <w:bookmarkEnd w:id="154"/>
       <w:bookmarkEnd w:id="155"/>
+      <w:r>
+        <w:t>A</w:t>
+      </w:r>
+      <w:r>
+        <w:t>ddendum E</w:t>
+      </w:r>
+      <w:r>
+        <w:t xml:space="preserve">: </w:t>
+      </w:r>
+      <w:r>
+        <w:t xml:space="preserve">Managing </w:t>
+      </w:r>
+      <w:r>
+        <w:t xml:space="preserve">Users </w:t>
+      </w:r>
+      <w:r>
+        <w:t>for</w:t>
+      </w:r>
+      <w:r>
+        <w:t xml:space="preserve"> the Provided </w:t>
+      </w:r>
+      <w:proofErr w:type="spellStart"/>
+      <w:r>
+        <w:t>OpenLDA</w:t>
+      </w:r>
+      <w:r>
+        <w:t>P</w:t>
+      </w:r>
+      <w:proofErr w:type="spellEnd"/>
+      <w:r>
+        <w:t xml:space="preserve"> Server</w:t>
+      </w:r>
       <w:bookmarkEnd w:id="156"/>
       <w:bookmarkEnd w:id="157"/>
       <w:bookmarkEnd w:id="158"/>
-      <w:r>
-        <w:t>A</w:t>
-      </w:r>
-      <w:r>
-        <w:t>ddendum E</w:t>
-      </w:r>
-      <w:r>
-        <w:t xml:space="preserve">: </w:t>
-      </w:r>
-      <w:r>
-        <w:t xml:space="preserve">Managing </w:t>
-      </w:r>
-      <w:r>
-        <w:t xml:space="preserve">Users </w:t>
-      </w:r>
-      <w:r>
-        <w:t>for</w:t>
-      </w:r>
-      <w:r>
-        <w:t xml:space="preserve"> the Provided </w:t>
-      </w:r>
-      <w:proofErr w:type="spellStart"/>
-      <w:r>
-        <w:t>OpenLDA</w:t>
-      </w:r>
-      <w:r>
-        <w:t>P</w:t>
-      </w:r>
-      <w:proofErr w:type="spellEnd"/>
-      <w:r>
-        <w:t xml:space="preserve"> Server</w:t>
-      </w:r>
       <w:bookmarkEnd w:id="159"/>
-      <w:bookmarkEnd w:id="160"/>
-      <w:bookmarkEnd w:id="161"/>
-      <w:bookmarkEnd w:id="162"/>
     </w:p>
     <w:p>
       <w:pPr>
@@ -28864,15 +28519,15 @@
       <w:pPr>
         <w:pStyle w:val="Heading2"/>
       </w:pPr>
-      <w:bookmarkStart w:id="163" w:name="_Document_Revisions"/>
-      <w:bookmarkStart w:id="164" w:name="_Toc29461404"/>
-      <w:bookmarkEnd w:id="163"/>
+      <w:bookmarkStart w:id="160" w:name="_Document_Revisions"/>
+      <w:bookmarkStart w:id="161" w:name="_Toc29461404"/>
+      <w:bookmarkEnd w:id="160"/>
       <w:r>
         <w:t>Document Revisions</w:t>
       </w:r>
       <w:bookmarkEnd w:id="117"/>
       <w:bookmarkEnd w:id="118"/>
-      <w:bookmarkEnd w:id="164"/>
+      <w:bookmarkEnd w:id="161"/>
     </w:p>
     <w:tbl>
       <w:tblPr>
@@ -30320,7 +29975,7 @@
       </w:rPr>
       <w:fldChar w:fldCharType="end"/>
     </w:r>
-    <w:bookmarkStart w:id="165" w:name="_Toc387314097"/>
+    <w:bookmarkStart w:id="162" w:name="_Toc387314097"/>
     <w:r>
       <w:rPr>
         <w:noProof/>
@@ -30328,7 +29983,7 @@
       </w:rPr>
       <w:tab/>
     </w:r>
-    <w:bookmarkEnd w:id="165"/>
+    <w:bookmarkEnd w:id="162"/>
     <w:r>
       <w:rPr>
         <w:noProof/>
@@ -32160,7 +31815,7 @@
     <w:lsdException w:name="HTML Sample" w:semiHidden="1" w:unhideWhenUsed="1"/>
     <w:lsdException w:name="HTML Typewriter" w:semiHidden="1" w:uiPriority="99" w:unhideWhenUsed="1"/>
     <w:lsdException w:name="HTML Variable" w:semiHidden="1" w:unhideWhenUsed="1"/>
-    <w:lsdException w:name="Normal Table" w:locked="0"/>
+    <w:lsdException w:name="Normal Table" w:locked="0" w:semiHidden="1" w:unhideWhenUsed="1"/>
     <w:lsdException w:name="annotation subject" w:semiHidden="1" w:uiPriority="99" w:unhideWhenUsed="1"/>
     <w:lsdException w:name="No List" w:locked="0" w:semiHidden="1" w:uiPriority="99" w:unhideWhenUsed="1"/>
     <w:lsdException w:name="Outline List 1" w:semiHidden="1" w:unhideWhenUsed="1"/>
@@ -32204,8 +31859,10 @@
     <w:lsdException w:name="Table Elegant" w:semiHidden="1" w:unhideWhenUsed="1"/>
     <w:lsdException w:name="Table Professional" w:semiHidden="1" w:unhideWhenUsed="1"/>
     <w:lsdException w:name="Table Subtle 1" w:semiHidden="1" w:unhideWhenUsed="1"/>
+    <w:lsdException w:name="Table Subtle 2" w:semiHidden="1" w:unhideWhenUsed="1"/>
     <w:lsdException w:name="Table Web 1" w:semiHidden="1" w:unhideWhenUsed="1"/>
     <w:lsdException w:name="Table Web 2" w:semiHidden="1" w:unhideWhenUsed="1"/>
+    <w:lsdException w:name="Table Web 3" w:semiHidden="1" w:unhideWhenUsed="1"/>
     <w:lsdException w:name="Balloon Text" w:semiHidden="1" w:uiPriority="99" w:unhideWhenUsed="1"/>
     <w:lsdException w:name="Table Grid" w:uiPriority="39"/>
     <w:lsdException w:name="Table Theme" w:semiHidden="1" w:unhideWhenUsed="1"/>
@@ -32227,6 +31884,10 @@
     <w:lsdException w:name="Colorful Grid"/>
     <w:lsdException w:name="Light Shading Accent 1"/>
     <w:lsdException w:name="Light List Accent 1"/>
+    <w:lsdException w:name="Light Grid Accent 1"/>
+    <w:lsdException w:name="Medium Shading 1 Accent 1"/>
+    <w:lsdException w:name="Medium Shading 2 Accent 1"/>
+    <w:lsdException w:name="Medium List 1 Accent 1"/>
     <w:lsdException w:name="Revision" w:locked="0" w:semiHidden="1" w:uiPriority="99"/>
     <w:lsdException w:name="List Paragraph" w:uiPriority="34" w:qFormat="1"/>
     <w:lsdException w:name="Quote" w:locked="0"/>
@@ -32305,6 +31966,8 @@
     <w:lsdException w:name="Medium Grid 1 Accent 6"/>
     <w:lsdException w:name="Medium Grid 2 Accent 6"/>
     <w:lsdException w:name="Medium Grid 3 Accent 6"/>
+    <w:lsdException w:name="Dark List Accent 6"/>
+    <w:lsdException w:name="Colorful Shading Accent 6"/>
     <w:lsdException w:name="Colorful List Accent 6" w:uiPriority="72"/>
     <w:lsdException w:name="Colorful Grid Accent 6" w:uiPriority="73"/>
     <w:lsdException w:name="Subtle Emphasis" w:semiHidden="1" w:uiPriority="19" w:qFormat="1"/>
@@ -35306,6 +34969,15 @@
 </file>
 
 <file path=customXml/item1.xml><?xml version="1.0" encoding="utf-8"?>
+<?mso-contentType ?>
+<FormTemplates xmlns="http://schemas.microsoft.com/sharepoint/v3/contenttype/forms">
+  <Display>DocumentLibraryForm</Display>
+  <Edit>DocumentLibraryForm</Edit>
+  <New>DocumentLibraryForm</New>
+</FormTemplates>
+</file>
+
+<file path=customXml/item2.xml><?xml version="1.0" encoding="utf-8"?>
 <ct:contentTypeSchema xmlns:ct="http://schemas.microsoft.com/office/2006/metadata/contentType" xmlns:ma="http://schemas.microsoft.com/office/2006/metadata/properties/metaAttributes" ct:_="" ma:_="" ma:contentTypeName="Document" ma:contentTypeID="0x010100CA705E2F55056A4DB3824DF1DBA5B9AC" ma:contentTypeVersion="12" ma:contentTypeDescription="Create a new document." ma:contentTypeScope="" ma:versionID="c6d45774ae3e4035230581364f0d7156">
   <xsd:schema xmlns:xsd="http://www.w3.org/2001/XMLSchema" xmlns:xs="http://www.w3.org/2001/XMLSchema" xmlns:p="http://schemas.microsoft.com/office/2006/metadata/properties" xmlns:ns3="ab94eb7c-3405-4d2e-86af-8e1c0896b94f" xmlns:ns4="c5fcdc2e-a883-40e1-84ca-5c7454d45a86" targetNamespace="http://schemas.microsoft.com/office/2006/metadata/properties" ma:root="true" ma:fieldsID="2e85429fd855cf4af656967a80d857f3" ns3:_="" ns4:_="">
     <xsd:import namespace="ab94eb7c-3405-4d2e-86af-8e1c0896b94f"/>
@@ -35522,15 +35194,6 @@
 </ct:contentTypeSchema>
 </file>
 
-<file path=customXml/item2.xml><?xml version="1.0" encoding="utf-8"?>
-<?mso-contentType ?>
-<FormTemplates xmlns="http://schemas.microsoft.com/sharepoint/v3/contenttype/forms">
-  <Display>DocumentLibraryForm</Display>
-  <Edit>DocumentLibraryForm</Edit>
-  <New>DocumentLibraryForm</New>
-</FormTemplates>
-</file>
-
 <file path=customXml/item3.xml><?xml version="1.0" encoding="utf-8"?>
 <p:properties xmlns:p="http://schemas.microsoft.com/office/2006/metadata/properties" xmlns:xsi="http://www.w3.org/2001/XMLSchema-instance" xmlns:pc="http://schemas.microsoft.com/office/infopath/2007/PartnerControls">
   <documentManagement/>
@@ -35542,6 +35205,14 @@
 </file>
 
 <file path=customXml/itemProps1.xml><?xml version="1.0" encoding="utf-8"?>
+<ds:datastoreItem xmlns:ds="http://schemas.openxmlformats.org/officeDocument/2006/customXml" ds:itemID="{549D05E4-B920-4EDD-B603-7D683DD83EE3}">
+  <ds:schemaRefs>
+    <ds:schemaRef ds:uri="http://schemas.microsoft.com/sharepoint/v3/contenttype/forms"/>
+  </ds:schemaRefs>
+</ds:datastoreItem>
+</file>
+
+<file path=customXml/itemProps2.xml><?xml version="1.0" encoding="utf-8"?>
 <ds:datastoreItem xmlns:ds="http://schemas.openxmlformats.org/officeDocument/2006/customXml" ds:itemID="{1B4D2A35-824B-4063-A4CC-6B95889E1468}">
   <ds:schemaRefs>
     <ds:schemaRef ds:uri="http://schemas.microsoft.com/office/2006/metadata/contentType"/>
@@ -35560,25 +35231,17 @@
 </ds:datastoreItem>
 </file>
 
-<file path=customXml/itemProps2.xml><?xml version="1.0" encoding="utf-8"?>
-<ds:datastoreItem xmlns:ds="http://schemas.openxmlformats.org/officeDocument/2006/customXml" ds:itemID="{549D05E4-B920-4EDD-B603-7D683DD83EE3}">
-  <ds:schemaRefs>
-    <ds:schemaRef ds:uri="http://schemas.microsoft.com/sharepoint/v3/contenttype/forms"/>
-  </ds:schemaRefs>
-</ds:datastoreItem>
-</file>
-
 <file path=customXml/itemProps3.xml><?xml version="1.0" encoding="utf-8"?>
 <ds:datastoreItem xmlns:ds="http://schemas.openxmlformats.org/officeDocument/2006/customXml" ds:itemID="{61CC26CC-3E9C-4D2F-BD69-8510C2378AA4}">
   <ds:schemaRefs>
-    <ds:schemaRef ds:uri="c5fcdc2e-a883-40e1-84ca-5c7454d45a86"/>
-    <ds:schemaRef ds:uri="http://purl.org/dc/terms/"/>
     <ds:schemaRef ds:uri="http://schemas.openxmlformats.org/package/2006/metadata/core-properties"/>
     <ds:schemaRef ds:uri="http://purl.org/dc/dcmitype/"/>
     <ds:schemaRef ds:uri="http://schemas.microsoft.com/office/infopath/2007/PartnerControls"/>
     <ds:schemaRef ds:uri="http://purl.org/dc/elements/1.1/"/>
     <ds:schemaRef ds:uri="http://schemas.microsoft.com/office/2006/metadata/properties"/>
     <ds:schemaRef ds:uri="http://schemas.microsoft.com/office/2006/documentManagement/types"/>
+    <ds:schemaRef ds:uri="c5fcdc2e-a883-40e1-84ca-5c7454d45a86"/>
+    <ds:schemaRef ds:uri="http://purl.org/dc/terms/"/>
     <ds:schemaRef ds:uri="ab94eb7c-3405-4d2e-86af-8e1c0896b94f"/>
     <ds:schemaRef ds:uri="http://www.w3.org/XML/1998/namespace"/>
   </ds:schemaRefs>
@@ -35586,7 +35249,7 @@
 </file>
 
 <file path=customXml/itemProps4.xml><?xml version="1.0" encoding="utf-8"?>
-<ds:datastoreItem xmlns:ds="http://schemas.openxmlformats.org/officeDocument/2006/customXml" ds:itemID="{A8A5E005-8099-4F06-9136-29F318F725BC}">
+<ds:datastoreItem xmlns:ds="http://schemas.openxmlformats.org/officeDocument/2006/customXml" ds:itemID="{DDD55E33-7834-4B13-9E4F-20DCB21E7ABE}">
   <ds:schemaRefs>
     <ds:schemaRef ds:uri="http://schemas.openxmlformats.org/officeDocument/2006/bibliography"/>
   </ds:schemaRefs>

</xml_diff>